<commit_message>
add incomplete school pages; attempts to do filtering
</commit_message>
<xml_diff>
--- a/Записка.docx
+++ b/Записка.docx
@@ -51,7 +51,218 @@
     <w:p>
       <w:pPr>
         <w:spacing w:after="0" w:line="240" w:lineRule="auto"/>
-        <w:ind w:firstLine="709"/>
+        <w:jc w:val="center"/>
+        <w:rPr>
+          <w:rFonts w:ascii="Times New Roman" w:hAnsi="Times New Roman" w:cs="Times New Roman"/>
+          <w:sz w:val="28"/>
+          <w:szCs w:val="28"/>
+          <w:lang w:eastAsia="ru-RU"/>
+        </w:rPr>
+      </w:pPr>
+    </w:p>
+    <w:p>
+      <w:pPr>
+        <w:spacing w:after="0" w:line="240" w:lineRule="auto"/>
+        <w:jc w:val="center"/>
+        <w:rPr>
+          <w:rFonts w:ascii="Times New Roman" w:hAnsi="Times New Roman" w:cs="Times New Roman"/>
+          <w:sz w:val="28"/>
+          <w:szCs w:val="28"/>
+          <w:lang w:eastAsia="ru-RU"/>
+        </w:rPr>
+      </w:pPr>
+    </w:p>
+    <w:p>
+      <w:pPr>
+        <w:spacing w:after="0" w:line="240" w:lineRule="auto"/>
+        <w:jc w:val="center"/>
+        <w:rPr>
+          <w:rFonts w:ascii="Times New Roman" w:hAnsi="Times New Roman" w:cs="Times New Roman"/>
+          <w:sz w:val="28"/>
+          <w:szCs w:val="28"/>
+          <w:lang w:eastAsia="ru-RU"/>
+        </w:rPr>
+      </w:pPr>
+    </w:p>
+    <w:p>
+      <w:pPr>
+        <w:spacing w:after="0" w:line="240" w:lineRule="auto"/>
+        <w:jc w:val="center"/>
+        <w:rPr>
+          <w:rFonts w:ascii="Times New Roman" w:hAnsi="Times New Roman" w:cs="Times New Roman"/>
+          <w:sz w:val="28"/>
+          <w:szCs w:val="28"/>
+          <w:lang w:eastAsia="ru-RU"/>
+        </w:rPr>
+      </w:pPr>
+    </w:p>
+    <w:p>
+      <w:pPr>
+        <w:spacing w:after="0" w:line="240" w:lineRule="auto"/>
+        <w:jc w:val="center"/>
+        <w:rPr>
+          <w:rFonts w:ascii="Times New Roman" w:hAnsi="Times New Roman" w:cs="Times New Roman"/>
+          <w:sz w:val="28"/>
+          <w:szCs w:val="28"/>
+          <w:lang w:eastAsia="ru-RU"/>
+        </w:rPr>
+      </w:pPr>
+    </w:p>
+    <w:p>
+      <w:pPr>
+        <w:spacing w:after="0" w:line="240" w:lineRule="auto"/>
+        <w:jc w:val="center"/>
+        <w:rPr>
+          <w:rFonts w:ascii="Times New Roman" w:hAnsi="Times New Roman" w:cs="Times New Roman"/>
+          <w:sz w:val="28"/>
+          <w:szCs w:val="28"/>
+          <w:lang w:eastAsia="ru-RU"/>
+        </w:rPr>
+      </w:pPr>
+    </w:p>
+    <w:p>
+      <w:pPr>
+        <w:spacing w:after="0" w:line="240" w:lineRule="auto"/>
+        <w:jc w:val="center"/>
+        <w:rPr>
+          <w:rFonts w:ascii="Times New Roman" w:hAnsi="Times New Roman" w:cs="Times New Roman"/>
+          <w:sz w:val="28"/>
+          <w:szCs w:val="28"/>
+          <w:lang w:eastAsia="ru-RU"/>
+        </w:rPr>
+      </w:pPr>
+    </w:p>
+    <w:p>
+      <w:pPr>
+        <w:spacing w:after="0" w:line="240" w:lineRule="auto"/>
+        <w:jc w:val="center"/>
+        <w:rPr>
+          <w:rFonts w:ascii="Times New Roman" w:hAnsi="Times New Roman" w:cs="Times New Roman"/>
+          <w:sz w:val="28"/>
+          <w:szCs w:val="28"/>
+          <w:lang w:eastAsia="ru-RU"/>
+        </w:rPr>
+      </w:pPr>
+    </w:p>
+    <w:p>
+      <w:pPr>
+        <w:spacing w:after="0" w:line="240" w:lineRule="auto"/>
+        <w:jc w:val="center"/>
+        <w:rPr>
+          <w:rFonts w:ascii="Times New Roman" w:hAnsi="Times New Roman" w:cs="Times New Roman"/>
+          <w:sz w:val="28"/>
+          <w:szCs w:val="28"/>
+          <w:lang w:eastAsia="ru-RU"/>
+        </w:rPr>
+      </w:pPr>
+    </w:p>
+    <w:p>
+      <w:pPr>
+        <w:spacing w:after="0" w:line="240" w:lineRule="auto"/>
+        <w:jc w:val="center"/>
+        <w:rPr>
+          <w:rFonts w:ascii="Times New Roman" w:hAnsi="Times New Roman" w:cs="Times New Roman"/>
+          <w:sz w:val="28"/>
+          <w:szCs w:val="28"/>
+          <w:lang w:eastAsia="ru-RU"/>
+        </w:rPr>
+      </w:pPr>
+    </w:p>
+    <w:p>
+      <w:pPr>
+        <w:spacing w:after="0" w:line="240" w:lineRule="auto"/>
+        <w:jc w:val="center"/>
+        <w:rPr>
+          <w:rFonts w:ascii="Times New Roman" w:hAnsi="Times New Roman" w:cs="Times New Roman"/>
+          <w:b/>
+          <w:sz w:val="28"/>
+          <w:szCs w:val="28"/>
+          <w:lang w:eastAsia="ru-RU"/>
+        </w:rPr>
+      </w:pPr>
+      <w:bookmarkStart w:id="2" w:name="_Toc124602126"/>
+      <w:r>
+        <w:rPr>
+          <w:rFonts w:ascii="Times New Roman" w:hAnsi="Times New Roman" w:cs="Times New Roman"/>
+          <w:b/>
+          <w:sz w:val="28"/>
+          <w:szCs w:val="28"/>
+          <w:highlight w:val="yellow"/>
+          <w:lang w:eastAsia="ru-RU"/>
+        </w:rPr>
+        <w:t>Парный</w:t>
+      </w:r>
+      <w:r>
+        <w:rPr>
+          <w:rFonts w:ascii="Times New Roman" w:hAnsi="Times New Roman" w:cs="Times New Roman"/>
+          <w:b/>
+          <w:sz w:val="28"/>
+          <w:szCs w:val="28"/>
+          <w:lang w:eastAsia="ru-RU"/>
+        </w:rPr>
+        <w:t xml:space="preserve"> итоговый проект</w:t>
+      </w:r>
+      <w:bookmarkEnd w:id="2"/>
+    </w:p>
+    <w:p>
+      <w:pPr>
+        <w:spacing w:after="0" w:line="240" w:lineRule="auto"/>
+        <w:jc w:val="center"/>
+        <w:rPr>
+          <w:rFonts w:ascii="Times New Roman" w:hAnsi="Times New Roman" w:cs="Times New Roman"/>
+          <w:b/>
+          <w:sz w:val="28"/>
+          <w:szCs w:val="28"/>
+          <w:lang w:eastAsia="ru-RU"/>
+        </w:rPr>
+      </w:pPr>
+    </w:p>
+    <w:p>
+      <w:pPr>
+        <w:spacing w:after="0" w:line="240" w:lineRule="auto"/>
+        <w:jc w:val="center"/>
+        <w:rPr>
+          <w:rFonts w:ascii="Times New Roman" w:hAnsi="Times New Roman" w:cs="Times New Roman"/>
+          <w:b/>
+          <w:sz w:val="28"/>
+          <w:szCs w:val="28"/>
+        </w:rPr>
+      </w:pPr>
+      <w:bookmarkStart w:id="3" w:name="_Toc124602127"/>
+      <w:r>
+        <w:rPr>
+          <w:rFonts w:ascii="Times New Roman" w:hAnsi="Times New Roman" w:cs="Times New Roman"/>
+          <w:b/>
+          <w:sz w:val="28"/>
+          <w:szCs w:val="28"/>
+          <w:lang w:eastAsia="ru-RU"/>
+        </w:rPr>
+        <w:t>«</w:t>
+      </w:r>
+      <w:r>
+        <w:rPr>
+          <w:rFonts w:ascii="Times New Roman" w:hAnsi="Times New Roman" w:cs="Times New Roman"/>
+          <w:b/>
+          <w:sz w:val="28"/>
+          <w:szCs w:val="28"/>
+        </w:rPr>
+        <w:t>Сайт общеобразовательных учреждений Москвы</w:t>
+      </w:r>
+      <w:r>
+        <w:rPr>
+          <w:rFonts w:ascii="Times New Roman" w:hAnsi="Times New Roman" w:cs="Times New Roman"/>
+          <w:b/>
+          <w:sz w:val="28"/>
+          <w:szCs w:val="28"/>
+          <w:lang w:eastAsia="ru-RU"/>
+        </w:rPr>
+        <w:t>»</w:t>
+      </w:r>
+      <w:bookmarkEnd w:id="3"/>
+    </w:p>
+    <w:p>
+      <w:pPr>
+        <w:spacing w:after="0" w:line="240" w:lineRule="auto"/>
         <w:jc w:val="center"/>
         <w:rPr>
           <w:rFonts w:ascii="Times New Roman" w:hAnsi="Times New Roman" w:cs="Times New Roman"/>
@@ -65,7 +276,6 @@
       <w:pPr>
         <w:spacing w:after="0" w:line="240" w:lineRule="auto"/>
         <w:ind w:firstLine="709"/>
-        <w:jc w:val="center"/>
         <w:rPr>
           <w:rFonts w:ascii="Times New Roman" w:hAnsi="Times New Roman" w:cs="Times New Roman"/>
           <w:sz w:val="28"/>
@@ -78,20 +288,179 @@
       <w:pPr>
         <w:spacing w:after="0" w:line="240" w:lineRule="auto"/>
         <w:ind w:firstLine="709"/>
-        <w:jc w:val="center"/>
-        <w:rPr>
-          <w:rFonts w:ascii="Times New Roman" w:hAnsi="Times New Roman" w:cs="Times New Roman"/>
-          <w:sz w:val="28"/>
-          <w:szCs w:val="28"/>
-          <w:lang w:eastAsia="ru-RU"/>
-        </w:rPr>
-      </w:pPr>
+        <w:rPr>
+          <w:rFonts w:ascii="Times New Roman" w:hAnsi="Times New Roman" w:cs="Times New Roman"/>
+          <w:sz w:val="28"/>
+          <w:szCs w:val="28"/>
+          <w:lang w:eastAsia="ru-RU"/>
+        </w:rPr>
+      </w:pPr>
+    </w:p>
+    <w:p>
+      <w:pPr>
+        <w:spacing w:after="0" w:line="240" w:lineRule="auto"/>
+        <w:ind w:left="4678" w:hanging="1701"/>
+        <w:rPr>
+          <w:rFonts w:ascii="Times New Roman" w:hAnsi="Times New Roman" w:cs="Times New Roman"/>
+          <w:sz w:val="28"/>
+          <w:szCs w:val="28"/>
+          <w:lang w:eastAsia="ru-RU"/>
+        </w:rPr>
+      </w:pPr>
+      <w:bookmarkStart w:id="4" w:name="_Toc124602128"/>
+      <w:r>
+        <w:rPr>
+          <w:rFonts w:ascii="Times New Roman" w:hAnsi="Times New Roman" w:cs="Times New Roman"/>
+          <w:sz w:val="28"/>
+          <w:szCs w:val="28"/>
+          <w:lang w:eastAsia="ru-RU"/>
+        </w:rPr>
+        <w:t>Выполнили</w:t>
+      </w:r>
+      <w:r>
+        <w:rPr>
+          <w:rFonts w:ascii="Times New Roman" w:hAnsi="Times New Roman" w:cs="Times New Roman"/>
+          <w:sz w:val="28"/>
+          <w:szCs w:val="28"/>
+          <w:lang w:eastAsia="ru-RU"/>
+        </w:rPr>
+        <w:t>: Новоселова Дарья, 10 «Н» класс</w:t>
+      </w:r>
+      <w:r>
+        <w:rPr>
+          <w:rFonts w:ascii="Times New Roman" w:hAnsi="Times New Roman" w:cs="Times New Roman"/>
+          <w:sz w:val="28"/>
+          <w:szCs w:val="28"/>
+          <w:lang w:eastAsia="ru-RU"/>
+        </w:rPr>
+        <w:t>,</w:t>
+      </w:r>
+      <w:r>
+        <w:rPr>
+          <w:rFonts w:ascii="Times New Roman" w:hAnsi="Times New Roman" w:cs="Times New Roman"/>
+          <w:sz w:val="28"/>
+          <w:szCs w:val="28"/>
+          <w:lang w:eastAsia="ru-RU"/>
+        </w:rPr>
+        <w:t xml:space="preserve"> </w:t>
+      </w:r>
+      <w:proofErr w:type="spellStart"/>
+      <w:r>
+        <w:rPr>
+          <w:rFonts w:ascii="Times New Roman" w:hAnsi="Times New Roman" w:cs="Times New Roman"/>
+          <w:sz w:val="28"/>
+          <w:szCs w:val="28"/>
+          <w:lang w:eastAsia="ru-RU"/>
+        </w:rPr>
+        <w:t>Ши</w:t>
+      </w:r>
+      <w:r>
+        <w:rPr>
+          <w:rFonts w:ascii="Times New Roman" w:hAnsi="Times New Roman" w:cs="Times New Roman"/>
+          <w:sz w:val="28"/>
+          <w:szCs w:val="28"/>
+          <w:lang w:eastAsia="ru-RU"/>
+        </w:rPr>
+        <w:t>п</w:t>
+      </w:r>
+      <w:r>
+        <w:rPr>
+          <w:rFonts w:ascii="Times New Roman" w:hAnsi="Times New Roman" w:cs="Times New Roman"/>
+          <w:sz w:val="28"/>
+          <w:szCs w:val="28"/>
+          <w:lang w:eastAsia="ru-RU"/>
+        </w:rPr>
+        <w:t>кова</w:t>
+      </w:r>
+      <w:proofErr w:type="spellEnd"/>
+      <w:r>
+        <w:rPr>
+          <w:rFonts w:ascii="Times New Roman" w:hAnsi="Times New Roman" w:cs="Times New Roman"/>
+          <w:sz w:val="28"/>
+          <w:szCs w:val="28"/>
+          <w:lang w:eastAsia="ru-RU"/>
+        </w:rPr>
+        <w:t xml:space="preserve"> Виктория, 10 «П» класс</w:t>
+      </w:r>
+      <w:bookmarkEnd w:id="4"/>
+    </w:p>
+    <w:p>
+      <w:pPr>
+        <w:spacing w:after="0" w:line="240" w:lineRule="auto"/>
+        <w:ind w:left="4962" w:hanging="1985"/>
+        <w:rPr>
+          <w:rFonts w:ascii="Times New Roman" w:hAnsi="Times New Roman" w:cs="Times New Roman"/>
+          <w:sz w:val="28"/>
+          <w:szCs w:val="28"/>
+          <w:lang w:eastAsia="ru-RU"/>
+        </w:rPr>
+      </w:pPr>
+      <w:bookmarkStart w:id="5" w:name="_Toc124602129"/>
+    </w:p>
+    <w:p>
+      <w:pPr>
+        <w:spacing w:after="0" w:line="240" w:lineRule="auto"/>
+        <w:ind w:left="4962" w:hanging="1985"/>
+        <w:rPr>
+          <w:rFonts w:ascii="Times New Roman" w:hAnsi="Times New Roman" w:cs="Times New Roman"/>
+          <w:sz w:val="28"/>
+          <w:szCs w:val="28"/>
+          <w:lang w:eastAsia="ru-RU"/>
+        </w:rPr>
+      </w:pPr>
+      <w:r>
+        <w:rPr>
+          <w:rFonts w:ascii="Times New Roman" w:hAnsi="Times New Roman" w:cs="Times New Roman"/>
+          <w:sz w:val="28"/>
+          <w:szCs w:val="28"/>
+          <w:lang w:eastAsia="ru-RU"/>
+        </w:rPr>
+        <w:t xml:space="preserve">Руководитель: </w:t>
+      </w:r>
+      <w:proofErr w:type="spellStart"/>
+      <w:r>
+        <w:rPr>
+          <w:rFonts w:ascii="Times New Roman" w:hAnsi="Times New Roman" w:cs="Times New Roman"/>
+          <w:sz w:val="28"/>
+          <w:szCs w:val="28"/>
+          <w:lang w:eastAsia="ru-RU"/>
+        </w:rPr>
+        <w:t>Костяев</w:t>
+      </w:r>
+      <w:proofErr w:type="spellEnd"/>
+      <w:r>
+        <w:rPr>
+          <w:rFonts w:ascii="Times New Roman" w:hAnsi="Times New Roman" w:cs="Times New Roman"/>
+          <w:sz w:val="28"/>
+          <w:szCs w:val="28"/>
+          <w:lang w:eastAsia="ru-RU"/>
+        </w:rPr>
+        <w:t xml:space="preserve"> Филипп Александро</w:t>
+      </w:r>
+      <w:r>
+        <w:rPr>
+          <w:rFonts w:ascii="Times New Roman" w:hAnsi="Times New Roman" w:cs="Times New Roman"/>
+          <w:sz w:val="28"/>
+          <w:szCs w:val="28"/>
+          <w:lang w:eastAsia="ru-RU"/>
+        </w:rPr>
+        <w:t xml:space="preserve">вич, </w:t>
+      </w:r>
+      <w:r>
+        <w:rPr>
+          <w:rFonts w:ascii="Times New Roman" w:hAnsi="Times New Roman" w:cs="Times New Roman"/>
+          <w:sz w:val="28"/>
+          <w:szCs w:val="28"/>
+          <w:lang w:eastAsia="ru-RU"/>
+        </w:rPr>
+        <w:t>учитель информатики</w:t>
+      </w:r>
+      <w:bookmarkEnd w:id="5"/>
     </w:p>
     <w:p>
       <w:pPr>
         <w:spacing w:after="0" w:line="240" w:lineRule="auto"/>
         <w:ind w:firstLine="709"/>
-        <w:jc w:val="center"/>
         <w:rPr>
           <w:rFonts w:ascii="Times New Roman" w:hAnsi="Times New Roman" w:cs="Times New Roman"/>
           <w:sz w:val="28"/>
@@ -104,7 +473,6 @@
       <w:pPr>
         <w:spacing w:after="0" w:line="240" w:lineRule="auto"/>
         <w:ind w:firstLine="709"/>
-        <w:jc w:val="center"/>
         <w:rPr>
           <w:rFonts w:ascii="Times New Roman" w:hAnsi="Times New Roman" w:cs="Times New Roman"/>
           <w:sz w:val="28"/>
@@ -117,7 +485,6 @@
       <w:pPr>
         <w:spacing w:after="0" w:line="240" w:lineRule="auto"/>
         <w:ind w:firstLine="709"/>
-        <w:jc w:val="center"/>
         <w:rPr>
           <w:rFonts w:ascii="Times New Roman" w:hAnsi="Times New Roman" w:cs="Times New Roman"/>
           <w:sz w:val="28"/>
@@ -130,7 +497,6 @@
       <w:pPr>
         <w:spacing w:after="0" w:line="240" w:lineRule="auto"/>
         <w:ind w:firstLine="709"/>
-        <w:jc w:val="center"/>
         <w:rPr>
           <w:rFonts w:ascii="Times New Roman" w:hAnsi="Times New Roman" w:cs="Times New Roman"/>
           <w:sz w:val="28"/>
@@ -143,7 +509,6 @@
       <w:pPr>
         <w:spacing w:after="0" w:line="240" w:lineRule="auto"/>
         <w:ind w:firstLine="709"/>
-        <w:jc w:val="center"/>
         <w:rPr>
           <w:rFonts w:ascii="Times New Roman" w:hAnsi="Times New Roman" w:cs="Times New Roman"/>
           <w:sz w:val="28"/>
@@ -156,7 +521,6 @@
       <w:pPr>
         <w:spacing w:after="0" w:line="240" w:lineRule="auto"/>
         <w:ind w:firstLine="709"/>
-        <w:jc w:val="center"/>
         <w:rPr>
           <w:rFonts w:ascii="Times New Roman" w:hAnsi="Times New Roman" w:cs="Times New Roman"/>
           <w:sz w:val="28"/>
@@ -169,7 +533,18 @@
       <w:pPr>
         <w:spacing w:after="0" w:line="240" w:lineRule="auto"/>
         <w:ind w:firstLine="709"/>
-        <w:jc w:val="center"/>
+        <w:rPr>
+          <w:rFonts w:ascii="Times New Roman" w:hAnsi="Times New Roman" w:cs="Times New Roman"/>
+          <w:sz w:val="28"/>
+          <w:szCs w:val="28"/>
+          <w:lang w:eastAsia="ru-RU"/>
+        </w:rPr>
+      </w:pPr>
+    </w:p>
+    <w:p>
+      <w:pPr>
+        <w:spacing w:after="0" w:line="240" w:lineRule="auto"/>
+        <w:ind w:firstLine="709"/>
         <w:rPr>
           <w:rFonts w:ascii="Times New Roman" w:hAnsi="Times New Roman" w:cs="Times New Roman"/>
           <w:sz w:val="28"/>
@@ -184,35 +559,12 @@
         <w:jc w:val="center"/>
         <w:rPr>
           <w:rFonts w:ascii="Times New Roman" w:hAnsi="Times New Roman" w:cs="Times New Roman"/>
-          <w:b/>
-          <w:sz w:val="28"/>
-          <w:szCs w:val="28"/>
-          <w:lang w:eastAsia="ru-RU"/>
-        </w:rPr>
-      </w:pPr>
-      <w:bookmarkStart w:id="2" w:name="_Toc124602126"/>
-      <w:r>
-        <w:rPr>
-          <w:rFonts w:ascii="Times New Roman" w:hAnsi="Times New Roman" w:cs="Times New Roman"/>
-          <w:b/>
-          <w:sz w:val="28"/>
-          <w:szCs w:val="28"/>
-          <w:highlight w:val="yellow"/>
-          <w:lang w:eastAsia="ru-RU"/>
-        </w:rPr>
-        <w:t>Парный</w:t>
-      </w:r>
-      <w:r>
-        <w:rPr>
-          <w:rFonts w:ascii="Times New Roman" w:hAnsi="Times New Roman" w:cs="Times New Roman"/>
-          <w:b/>
-          <w:sz w:val="28"/>
-          <w:szCs w:val="28"/>
-          <w:lang w:eastAsia="ru-RU"/>
-        </w:rPr>
-        <w:t xml:space="preserve"> итоговый проект</w:t>
-      </w:r>
-      <w:bookmarkEnd w:id="2"/>
+          <w:sz w:val="28"/>
+          <w:szCs w:val="28"/>
+          <w:lang w:eastAsia="ru-RU"/>
+        </w:rPr>
+      </w:pPr>
+      <w:bookmarkStart w:id="6" w:name="_Toc124602130"/>
     </w:p>
     <w:p>
       <w:pPr>
@@ -220,7 +572,6 @@
         <w:jc w:val="center"/>
         <w:rPr>
           <w:rFonts w:ascii="Times New Roman" w:hAnsi="Times New Roman" w:cs="Times New Roman"/>
-          <w:b/>
           <w:sz w:val="28"/>
           <w:szCs w:val="28"/>
           <w:lang w:eastAsia="ru-RU"/>
@@ -233,47 +584,16 @@
         <w:jc w:val="center"/>
         <w:rPr>
           <w:rFonts w:ascii="Times New Roman" w:hAnsi="Times New Roman" w:cs="Times New Roman"/>
-          <w:b/>
-          <w:sz w:val="28"/>
-          <w:szCs w:val="28"/>
-        </w:rPr>
-      </w:pPr>
-      <w:bookmarkStart w:id="3" w:name="_Toc124602127"/>
-      <w:r>
-        <w:rPr>
-          <w:rFonts w:ascii="Times New Roman" w:hAnsi="Times New Roman" w:cs="Times New Roman"/>
-          <w:b/>
-          <w:sz w:val="28"/>
-          <w:szCs w:val="28"/>
-          <w:lang w:eastAsia="ru-RU"/>
-        </w:rPr>
-        <w:t>«</w:t>
-      </w:r>
-      <w:r>
-        <w:rPr>
-          <w:rFonts w:ascii="Times New Roman" w:hAnsi="Times New Roman" w:cs="Times New Roman"/>
-          <w:b/>
-          <w:sz w:val="28"/>
-          <w:szCs w:val="28"/>
-        </w:rPr>
-        <w:t>Сайт общеобразовательных учреждений Москвы</w:t>
-      </w:r>
-      <w:r>
-        <w:rPr>
-          <w:rFonts w:ascii="Times New Roman" w:hAnsi="Times New Roman" w:cs="Times New Roman"/>
-          <w:b/>
-          <w:sz w:val="28"/>
-          <w:szCs w:val="28"/>
-          <w:lang w:eastAsia="ru-RU"/>
-        </w:rPr>
-        <w:t>»</w:t>
-      </w:r>
-      <w:bookmarkEnd w:id="3"/>
+          <w:sz w:val="28"/>
+          <w:szCs w:val="28"/>
+          <w:lang w:eastAsia="ru-RU"/>
+        </w:rPr>
+      </w:pPr>
     </w:p>
     <w:p>
       <w:pPr>
         <w:spacing w:after="0" w:line="240" w:lineRule="auto"/>
-        <w:ind w:firstLine="709"/>
+        <w:jc w:val="center"/>
         <w:rPr>
           <w:rFonts w:ascii="Times New Roman" w:hAnsi="Times New Roman" w:cs="Times New Roman"/>
           <w:sz w:val="28"/>
@@ -285,7 +605,7 @@
     <w:p>
       <w:pPr>
         <w:spacing w:after="0" w:line="240" w:lineRule="auto"/>
-        <w:ind w:firstLine="709"/>
+        <w:jc w:val="center"/>
         <w:rPr>
           <w:rFonts w:ascii="Times New Roman" w:hAnsi="Times New Roman" w:cs="Times New Roman"/>
           <w:sz w:val="28"/>
@@ -297,7 +617,7 @@
     <w:p>
       <w:pPr>
         <w:spacing w:after="0" w:line="240" w:lineRule="auto"/>
-        <w:ind w:firstLine="709"/>
+        <w:jc w:val="center"/>
         <w:rPr>
           <w:rFonts w:ascii="Times New Roman" w:hAnsi="Times New Roman" w:cs="Times New Roman"/>
           <w:sz w:val="28"/>
@@ -309,168 +629,43 @@
     <w:p>
       <w:pPr>
         <w:spacing w:after="0" w:line="240" w:lineRule="auto"/>
-        <w:ind w:left="4678" w:hanging="1701"/>
-        <w:rPr>
-          <w:rFonts w:ascii="Times New Roman" w:hAnsi="Times New Roman" w:cs="Times New Roman"/>
-          <w:sz w:val="28"/>
-          <w:szCs w:val="28"/>
-          <w:lang w:eastAsia="ru-RU"/>
-        </w:rPr>
-      </w:pPr>
-      <w:bookmarkStart w:id="4" w:name="_Toc124602128"/>
-      <w:r>
-        <w:rPr>
-          <w:rFonts w:ascii="Times New Roman" w:hAnsi="Times New Roman" w:cs="Times New Roman"/>
-          <w:sz w:val="28"/>
-          <w:szCs w:val="28"/>
-          <w:lang w:eastAsia="ru-RU"/>
-        </w:rPr>
-        <w:t>Выполнили</w:t>
-      </w:r>
-      <w:r>
-        <w:rPr>
-          <w:rFonts w:ascii="Times New Roman" w:hAnsi="Times New Roman" w:cs="Times New Roman"/>
-          <w:sz w:val="28"/>
-          <w:szCs w:val="28"/>
-          <w:lang w:eastAsia="ru-RU"/>
-        </w:rPr>
-        <w:t>: Новоселова Дарья, 10 «Н» класс</w:t>
-      </w:r>
-      <w:r>
-        <w:rPr>
-          <w:rFonts w:ascii="Times New Roman" w:hAnsi="Times New Roman" w:cs="Times New Roman"/>
-          <w:sz w:val="28"/>
-          <w:szCs w:val="28"/>
-          <w:lang w:eastAsia="ru-RU"/>
-        </w:rPr>
-        <w:t>,</w:t>
-      </w:r>
-      <w:r>
-        <w:rPr>
-          <w:rFonts w:ascii="Times New Roman" w:hAnsi="Times New Roman" w:cs="Times New Roman"/>
-          <w:sz w:val="28"/>
-          <w:szCs w:val="28"/>
-          <w:lang w:eastAsia="ru-RU"/>
-        </w:rPr>
-        <w:t xml:space="preserve"> </w:t>
-      </w:r>
-      <w:proofErr w:type="spellStart"/>
-      <w:r>
-        <w:rPr>
-          <w:rFonts w:ascii="Times New Roman" w:hAnsi="Times New Roman" w:cs="Times New Roman"/>
-          <w:sz w:val="28"/>
-          <w:szCs w:val="28"/>
-          <w:lang w:eastAsia="ru-RU"/>
-        </w:rPr>
-        <w:t>Ши</w:t>
-      </w:r>
-      <w:r>
-        <w:rPr>
-          <w:rFonts w:ascii="Times New Roman" w:hAnsi="Times New Roman" w:cs="Times New Roman"/>
-          <w:sz w:val="28"/>
-          <w:szCs w:val="28"/>
-          <w:lang w:eastAsia="ru-RU"/>
-        </w:rPr>
-        <w:t>п</w:t>
-      </w:r>
-      <w:r>
-        <w:rPr>
-          <w:rFonts w:ascii="Times New Roman" w:hAnsi="Times New Roman" w:cs="Times New Roman"/>
-          <w:sz w:val="28"/>
-          <w:szCs w:val="28"/>
-          <w:lang w:eastAsia="ru-RU"/>
-        </w:rPr>
-        <w:t>кова</w:t>
-      </w:r>
-      <w:proofErr w:type="spellEnd"/>
-      <w:r>
-        <w:rPr>
-          <w:rFonts w:ascii="Times New Roman" w:hAnsi="Times New Roman" w:cs="Times New Roman"/>
-          <w:sz w:val="28"/>
-          <w:szCs w:val="28"/>
-          <w:lang w:eastAsia="ru-RU"/>
-        </w:rPr>
-        <w:t xml:space="preserve"> Виктория, 10 «П» класс</w:t>
-      </w:r>
-      <w:bookmarkEnd w:id="4"/>
+        <w:jc w:val="center"/>
+        <w:rPr>
+          <w:rFonts w:ascii="Times New Roman" w:hAnsi="Times New Roman" w:cs="Times New Roman"/>
+          <w:sz w:val="28"/>
+          <w:szCs w:val="28"/>
+          <w:lang w:eastAsia="ru-RU"/>
+        </w:rPr>
+      </w:pPr>
     </w:p>
     <w:p>
       <w:pPr>
         <w:spacing w:after="0" w:line="240" w:lineRule="auto"/>
-        <w:ind w:left="4962" w:hanging="1985"/>
-        <w:rPr>
-          <w:rFonts w:ascii="Times New Roman" w:hAnsi="Times New Roman" w:cs="Times New Roman"/>
-          <w:sz w:val="28"/>
-          <w:szCs w:val="28"/>
-          <w:lang w:eastAsia="ru-RU"/>
-        </w:rPr>
-      </w:pPr>
-      <w:bookmarkStart w:id="5" w:name="_Toc124602129"/>
+        <w:jc w:val="center"/>
+        <w:rPr>
+          <w:rFonts w:ascii="Times New Roman" w:hAnsi="Times New Roman" w:cs="Times New Roman"/>
+          <w:sz w:val="28"/>
+          <w:szCs w:val="28"/>
+          <w:lang w:eastAsia="ru-RU"/>
+        </w:rPr>
+      </w:pPr>
     </w:p>
     <w:p>
       <w:pPr>
         <w:spacing w:after="0" w:line="240" w:lineRule="auto"/>
-        <w:ind w:left="4962" w:hanging="1985"/>
-        <w:rPr>
-          <w:rFonts w:ascii="Times New Roman" w:hAnsi="Times New Roman" w:cs="Times New Roman"/>
-          <w:sz w:val="28"/>
-          <w:szCs w:val="28"/>
-          <w:lang w:eastAsia="ru-RU"/>
-        </w:rPr>
-      </w:pPr>
-      <w:r>
-        <w:rPr>
-          <w:rFonts w:ascii="Times New Roman" w:hAnsi="Times New Roman" w:cs="Times New Roman"/>
-          <w:sz w:val="28"/>
-          <w:szCs w:val="28"/>
-          <w:lang w:eastAsia="ru-RU"/>
-        </w:rPr>
-        <w:t xml:space="preserve">Руководитель: </w:t>
-      </w:r>
-      <w:proofErr w:type="spellStart"/>
-      <w:r>
-        <w:rPr>
-          <w:rFonts w:ascii="Times New Roman" w:hAnsi="Times New Roman" w:cs="Times New Roman"/>
-          <w:sz w:val="28"/>
-          <w:szCs w:val="28"/>
-          <w:lang w:eastAsia="ru-RU"/>
-        </w:rPr>
-        <w:t>Костяев</w:t>
-      </w:r>
-      <w:proofErr w:type="spellEnd"/>
-      <w:r>
-        <w:rPr>
-          <w:rFonts w:ascii="Times New Roman" w:hAnsi="Times New Roman" w:cs="Times New Roman"/>
-          <w:sz w:val="28"/>
-          <w:szCs w:val="28"/>
-          <w:lang w:eastAsia="ru-RU"/>
-        </w:rPr>
-        <w:t xml:space="preserve"> Филипп Александро</w:t>
-      </w:r>
-      <w:r>
-        <w:rPr>
-          <w:rFonts w:ascii="Times New Roman" w:hAnsi="Times New Roman" w:cs="Times New Roman"/>
-          <w:sz w:val="28"/>
-          <w:szCs w:val="28"/>
-          <w:lang w:eastAsia="ru-RU"/>
-        </w:rPr>
-        <w:t xml:space="preserve">вич, </w:t>
-      </w:r>
-      <w:r>
-        <w:rPr>
-          <w:rFonts w:ascii="Times New Roman" w:hAnsi="Times New Roman" w:cs="Times New Roman"/>
-          <w:sz w:val="28"/>
-          <w:szCs w:val="28"/>
-          <w:lang w:eastAsia="ru-RU"/>
-        </w:rPr>
-        <w:t>учитель информатики</w:t>
-      </w:r>
-      <w:bookmarkEnd w:id="5"/>
+        <w:jc w:val="center"/>
+        <w:rPr>
+          <w:rFonts w:ascii="Times New Roman" w:hAnsi="Times New Roman" w:cs="Times New Roman"/>
+          <w:sz w:val="28"/>
+          <w:szCs w:val="28"/>
+          <w:lang w:eastAsia="ru-RU"/>
+        </w:rPr>
+      </w:pPr>
     </w:p>
     <w:p>
       <w:pPr>
         <w:spacing w:after="0" w:line="240" w:lineRule="auto"/>
-        <w:ind w:firstLine="709"/>
+        <w:jc w:val="center"/>
         <w:rPr>
           <w:rFonts w:ascii="Times New Roman" w:hAnsi="Times New Roman" w:cs="Times New Roman"/>
           <w:sz w:val="28"/>
@@ -482,7 +677,7 @@
     <w:p>
       <w:pPr>
         <w:spacing w:after="0" w:line="240" w:lineRule="auto"/>
-        <w:ind w:firstLine="709"/>
+        <w:jc w:val="center"/>
         <w:rPr>
           <w:rFonts w:ascii="Times New Roman" w:hAnsi="Times New Roman" w:cs="Times New Roman"/>
           <w:sz w:val="28"/>
@@ -494,7 +689,7 @@
     <w:p>
       <w:pPr>
         <w:spacing w:after="0" w:line="240" w:lineRule="auto"/>
-        <w:ind w:firstLine="709"/>
+        <w:jc w:val="center"/>
         <w:rPr>
           <w:rFonts w:ascii="Times New Roman" w:hAnsi="Times New Roman" w:cs="Times New Roman"/>
           <w:sz w:val="28"/>
@@ -506,55 +701,7 @@
     <w:p>
       <w:pPr>
         <w:spacing w:after="0" w:line="240" w:lineRule="auto"/>
-        <w:ind w:firstLine="709"/>
-        <w:rPr>
-          <w:rFonts w:ascii="Times New Roman" w:hAnsi="Times New Roman" w:cs="Times New Roman"/>
-          <w:sz w:val="28"/>
-          <w:szCs w:val="28"/>
-          <w:lang w:eastAsia="ru-RU"/>
-        </w:rPr>
-      </w:pPr>
-    </w:p>
-    <w:p>
-      <w:pPr>
-        <w:spacing w:after="0" w:line="240" w:lineRule="auto"/>
-        <w:ind w:firstLine="709"/>
-        <w:rPr>
-          <w:rFonts w:ascii="Times New Roman" w:hAnsi="Times New Roman" w:cs="Times New Roman"/>
-          <w:sz w:val="28"/>
-          <w:szCs w:val="28"/>
-          <w:lang w:eastAsia="ru-RU"/>
-        </w:rPr>
-      </w:pPr>
-    </w:p>
-    <w:p>
-      <w:pPr>
-        <w:spacing w:after="0" w:line="240" w:lineRule="auto"/>
-        <w:ind w:firstLine="709"/>
-        <w:rPr>
-          <w:rFonts w:ascii="Times New Roman" w:hAnsi="Times New Roman" w:cs="Times New Roman"/>
-          <w:sz w:val="28"/>
-          <w:szCs w:val="28"/>
-          <w:lang w:eastAsia="ru-RU"/>
-        </w:rPr>
-      </w:pPr>
-    </w:p>
-    <w:p>
-      <w:pPr>
-        <w:spacing w:after="0" w:line="240" w:lineRule="auto"/>
-        <w:ind w:firstLine="709"/>
-        <w:rPr>
-          <w:rFonts w:ascii="Times New Roman" w:hAnsi="Times New Roman" w:cs="Times New Roman"/>
-          <w:sz w:val="28"/>
-          <w:szCs w:val="28"/>
-          <w:lang w:eastAsia="ru-RU"/>
-        </w:rPr>
-      </w:pPr>
-    </w:p>
-    <w:p>
-      <w:pPr>
-        <w:spacing w:after="0" w:line="240" w:lineRule="auto"/>
-        <w:ind w:firstLine="709"/>
+        <w:jc w:val="center"/>
         <w:rPr>
           <w:rFonts w:ascii="Times New Roman" w:hAnsi="Times New Roman" w:cs="Times New Roman"/>
           <w:sz w:val="28"/>
@@ -577,7 +724,6 @@
           <w:lang w:eastAsia="ru-RU"/>
         </w:rPr>
       </w:pPr>
-      <w:bookmarkStart w:id="6" w:name="_Toc124602130"/>
       <w:r>
         <w:rPr>
           <w:rFonts w:ascii="Times New Roman" w:hAnsi="Times New Roman" w:cs="Times New Roman"/>
@@ -636,6 +782,8 @@
           <w:b w:val="0"/>
           <w:bCs w:val="0"/>
           <w:color w:val="auto"/>
+          <w:sz w:val="22"/>
+          <w:szCs w:val="22"/>
           <w:lang w:eastAsia="en-US"/>
         </w:rPr>
         <w:id w:val="-237329737"/>
@@ -1422,9 +1570,14 @@
           <w:szCs w:val="28"/>
           <w:lang w:eastAsia="ru-RU"/>
         </w:rPr>
-        <w:t>ся с будущей профе</w:t>
-      </w:r>
-      <w:r>
+        <w:t>ся с будущей профессией.</w:t>
+      </w:r>
+    </w:p>
+    <w:p>
+      <w:pPr>
+        <w:spacing w:after="0" w:line="360" w:lineRule="auto"/>
+        <w:ind w:firstLine="709"/>
+        <w:jc w:val="both"/>
         <w:rPr>
           <w:rFonts w:ascii="Times New Roman" w:eastAsia="Times New Roman" w:hAnsi="Times New Roman" w:cs="Times New Roman"/>
           <w:color w:val="000000"/>
@@ -1433,8 +1586,7 @@
           <w:szCs w:val="28"/>
           <w:lang w:eastAsia="ru-RU"/>
         </w:rPr>
-        <w:t>с</w:t>
-      </w:r>
+      </w:pPr>
       <w:r>
         <w:rPr>
           <w:rFonts w:ascii="Times New Roman" w:eastAsia="Times New Roman" w:hAnsi="Times New Roman" w:cs="Times New Roman"/>
@@ -1444,7 +1596,97 @@
           <w:szCs w:val="28"/>
           <w:lang w:eastAsia="ru-RU"/>
         </w:rPr>
-        <w:t>сией.</w:t>
+        <w:t>В наше время довольно сложно найти свое призвание, ведь существует огромное количество специализаций. Школы Москвы предоставляют во</w:t>
+      </w:r>
+      <w:r>
+        <w:rPr>
+          <w:rFonts w:ascii="Times New Roman" w:eastAsia="Times New Roman" w:hAnsi="Times New Roman" w:cs="Times New Roman"/>
+          <w:color w:val="000000"/>
+          <w:kern w:val="36"/>
+          <w:sz w:val="28"/>
+          <w:szCs w:val="28"/>
+          <w:lang w:eastAsia="ru-RU"/>
+        </w:rPr>
+        <w:t>з</w:t>
+      </w:r>
+      <w:r>
+        <w:rPr>
+          <w:rFonts w:ascii="Times New Roman" w:eastAsia="Times New Roman" w:hAnsi="Times New Roman" w:cs="Times New Roman"/>
+          <w:color w:val="000000"/>
+          <w:kern w:val="36"/>
+          <w:sz w:val="28"/>
+          <w:szCs w:val="28"/>
+          <w:lang w:eastAsia="ru-RU"/>
+        </w:rPr>
+        <w:t xml:space="preserve">можность ученикам попробовать себя в разных направлениях и выбрать то, которое приглянется больше всего. Для этого во многих школах есть </w:t>
+      </w:r>
+      <w:proofErr w:type="spellStart"/>
+      <w:r>
+        <w:rPr>
+          <w:rFonts w:ascii="Times New Roman" w:eastAsia="Times New Roman" w:hAnsi="Times New Roman" w:cs="Times New Roman"/>
+          <w:color w:val="000000"/>
+          <w:kern w:val="36"/>
+          <w:sz w:val="28"/>
+          <w:szCs w:val="28"/>
+          <w:lang w:eastAsia="ru-RU"/>
+        </w:rPr>
+        <w:t>пре</w:t>
+      </w:r>
+      <w:r>
+        <w:rPr>
+          <w:rFonts w:ascii="Times New Roman" w:eastAsia="Times New Roman" w:hAnsi="Times New Roman" w:cs="Times New Roman"/>
+          <w:color w:val="000000"/>
+          <w:kern w:val="36"/>
+          <w:sz w:val="28"/>
+          <w:szCs w:val="28"/>
+          <w:lang w:eastAsia="ru-RU"/>
+        </w:rPr>
+        <w:t>д</w:t>
+      </w:r>
+      <w:r>
+        <w:rPr>
+          <w:rFonts w:ascii="Times New Roman" w:eastAsia="Times New Roman" w:hAnsi="Times New Roman" w:cs="Times New Roman"/>
+          <w:color w:val="000000"/>
+          <w:kern w:val="36"/>
+          <w:sz w:val="28"/>
+          <w:szCs w:val="28"/>
+          <w:lang w:eastAsia="ru-RU"/>
+        </w:rPr>
+        <w:t>профильные</w:t>
+      </w:r>
+      <w:proofErr w:type="spellEnd"/>
+      <w:r>
+        <w:rPr>
+          <w:rFonts w:ascii="Times New Roman" w:eastAsia="Times New Roman" w:hAnsi="Times New Roman" w:cs="Times New Roman"/>
+          <w:color w:val="000000"/>
+          <w:kern w:val="36"/>
+          <w:sz w:val="28"/>
+          <w:szCs w:val="28"/>
+          <w:lang w:eastAsia="ru-RU"/>
+        </w:rPr>
+        <w:t xml:space="preserve"> классы, в которых углубленно изучаются какие-либо предметы, а также множество секций, которые помогут реализовать свой творческий потенциал, дополнительно изучить предмет или познакомиться с другими учениками школы. Многие общеобразовательные учреждения также сотру</w:t>
+      </w:r>
+      <w:r>
+        <w:rPr>
+          <w:rFonts w:ascii="Times New Roman" w:eastAsia="Times New Roman" w:hAnsi="Times New Roman" w:cs="Times New Roman"/>
+          <w:color w:val="000000"/>
+          <w:kern w:val="36"/>
+          <w:sz w:val="28"/>
+          <w:szCs w:val="28"/>
+          <w:lang w:eastAsia="ru-RU"/>
+        </w:rPr>
+        <w:t>д</w:t>
+      </w:r>
+      <w:r>
+        <w:rPr>
+          <w:rFonts w:ascii="Times New Roman" w:eastAsia="Times New Roman" w:hAnsi="Times New Roman" w:cs="Times New Roman"/>
+          <w:color w:val="000000"/>
+          <w:kern w:val="36"/>
+          <w:sz w:val="28"/>
+          <w:szCs w:val="28"/>
+          <w:lang w:eastAsia="ru-RU"/>
+        </w:rPr>
+        <w:t>ничают с вузами, что дает некоторые дополнительные возможности для школьников.</w:t>
       </w:r>
     </w:p>
     <w:p>
@@ -1463,228 +1705,112 @@
       </w:pPr>
       <w:r>
         <w:rPr>
-          <w:rFonts w:ascii="Times New Roman" w:eastAsia="Times New Roman" w:hAnsi="Times New Roman" w:cs="Times New Roman"/>
-          <w:color w:val="000000"/>
-          <w:kern w:val="36"/>
-          <w:sz w:val="28"/>
-          <w:szCs w:val="28"/>
-          <w:lang w:eastAsia="ru-RU"/>
-        </w:rPr>
-        <w:t>В наше время довольно сложно найти свое призвание, ведь существует огромное количество специализаций. Школы Москвы предоставляют во</w:t>
-      </w:r>
-      <w:r>
-        <w:rPr>
-          <w:rFonts w:ascii="Times New Roman" w:eastAsia="Times New Roman" w:hAnsi="Times New Roman" w:cs="Times New Roman"/>
-          <w:color w:val="000000"/>
-          <w:kern w:val="36"/>
-          <w:sz w:val="28"/>
-          <w:szCs w:val="28"/>
-          <w:lang w:eastAsia="ru-RU"/>
-        </w:rPr>
-        <w:t>з</w:t>
-      </w:r>
-      <w:r>
-        <w:rPr>
-          <w:rFonts w:ascii="Times New Roman" w:eastAsia="Times New Roman" w:hAnsi="Times New Roman" w:cs="Times New Roman"/>
-          <w:color w:val="000000"/>
-          <w:kern w:val="36"/>
-          <w:sz w:val="28"/>
-          <w:szCs w:val="28"/>
-          <w:lang w:eastAsia="ru-RU"/>
-        </w:rPr>
-        <w:t xml:space="preserve">можность ученикам попробовать себя в разных направлениях и выбрать то, которое приглянется больше всего. Для этого во многих школах есть </w:t>
+          <w:rFonts w:ascii="Times New Roman" w:hAnsi="Times New Roman" w:cs="Times New Roman"/>
+          <w:sz w:val="28"/>
+          <w:szCs w:val="28"/>
+        </w:rPr>
+        <w:t>Официальные сайты школ содержат одина</w:t>
+      </w:r>
+      <w:r>
+        <w:rPr>
+          <w:rFonts w:ascii="Times New Roman" w:hAnsi="Times New Roman" w:cs="Times New Roman"/>
+          <w:sz w:val="28"/>
+          <w:szCs w:val="28"/>
+        </w:rPr>
+        <w:t>ковую по структуре инфо</w:t>
+      </w:r>
+      <w:r>
+        <w:rPr>
+          <w:rFonts w:ascii="Times New Roman" w:hAnsi="Times New Roman" w:cs="Times New Roman"/>
+          <w:sz w:val="28"/>
+          <w:szCs w:val="28"/>
+        </w:rPr>
+        <w:t>р</w:t>
+      </w:r>
+      <w:r>
+        <w:rPr>
+          <w:rFonts w:ascii="Times New Roman" w:hAnsi="Times New Roman" w:cs="Times New Roman"/>
+          <w:sz w:val="28"/>
+          <w:szCs w:val="28"/>
+        </w:rPr>
+        <w:t>мацию, но</w:t>
+      </w:r>
+      <w:r>
+        <w:rPr>
+          <w:rFonts w:ascii="Times New Roman" w:hAnsi="Times New Roman" w:cs="Times New Roman"/>
+          <w:sz w:val="28"/>
+          <w:szCs w:val="28"/>
+        </w:rPr>
+        <w:t xml:space="preserve"> поиск по </w:t>
+      </w:r>
+      <w:r>
+        <w:rPr>
+          <w:rFonts w:ascii="Times New Roman" w:hAnsi="Times New Roman" w:cs="Times New Roman"/>
+          <w:sz w:val="28"/>
+          <w:szCs w:val="28"/>
+        </w:rPr>
+        <w:t>ним</w:t>
+      </w:r>
+      <w:r>
+        <w:rPr>
+          <w:rFonts w:ascii="Times New Roman" w:hAnsi="Times New Roman" w:cs="Times New Roman"/>
+          <w:sz w:val="28"/>
+          <w:szCs w:val="28"/>
+        </w:rPr>
+        <w:t xml:space="preserve"> с целью выбора учебного заведения займет большое количество времени и крайне неудобен. Наш проект поможет структурир</w:t>
+      </w:r>
+      <w:r>
+        <w:rPr>
+          <w:rFonts w:ascii="Times New Roman" w:hAnsi="Times New Roman" w:cs="Times New Roman"/>
+          <w:sz w:val="28"/>
+          <w:szCs w:val="28"/>
+        </w:rPr>
+        <w:t>о</w:t>
+      </w:r>
+      <w:r>
+        <w:rPr>
+          <w:rFonts w:ascii="Times New Roman" w:hAnsi="Times New Roman" w:cs="Times New Roman"/>
+          <w:sz w:val="28"/>
+          <w:szCs w:val="28"/>
+        </w:rPr>
+        <w:t>вать все эти данные по категориям</w:t>
+      </w:r>
+      <w:r>
+        <w:rPr>
+          <w:rFonts w:ascii="Times New Roman" w:hAnsi="Times New Roman" w:cs="Times New Roman"/>
+          <w:sz w:val="28"/>
+          <w:szCs w:val="28"/>
+        </w:rPr>
+        <w:t xml:space="preserve"> (районы, доступные кружки, </w:t>
       </w:r>
       <w:proofErr w:type="spellStart"/>
       <w:r>
         <w:rPr>
-          <w:rFonts w:ascii="Times New Roman" w:eastAsia="Times New Roman" w:hAnsi="Times New Roman" w:cs="Times New Roman"/>
-          <w:color w:val="000000"/>
-          <w:kern w:val="36"/>
-          <w:sz w:val="28"/>
-          <w:szCs w:val="28"/>
-          <w:lang w:eastAsia="ru-RU"/>
-        </w:rPr>
-        <w:t>пре</w:t>
-      </w:r>
-      <w:r>
-        <w:rPr>
-          <w:rFonts w:ascii="Times New Roman" w:eastAsia="Times New Roman" w:hAnsi="Times New Roman" w:cs="Times New Roman"/>
-          <w:color w:val="000000"/>
-          <w:kern w:val="36"/>
-          <w:sz w:val="28"/>
-          <w:szCs w:val="28"/>
-          <w:lang w:eastAsia="ru-RU"/>
-        </w:rPr>
-        <w:t>д</w:t>
-      </w:r>
-      <w:r>
-        <w:rPr>
-          <w:rFonts w:ascii="Times New Roman" w:eastAsia="Times New Roman" w:hAnsi="Times New Roman" w:cs="Times New Roman"/>
-          <w:color w:val="000000"/>
-          <w:kern w:val="36"/>
-          <w:sz w:val="28"/>
-          <w:szCs w:val="28"/>
-          <w:lang w:eastAsia="ru-RU"/>
-        </w:rPr>
-        <w:t>профильные</w:t>
+          <w:rFonts w:ascii="Times New Roman" w:hAnsi="Times New Roman" w:cs="Times New Roman"/>
+          <w:sz w:val="28"/>
+          <w:szCs w:val="28"/>
+        </w:rPr>
+        <w:t>предпр</w:t>
+      </w:r>
+      <w:r>
+        <w:rPr>
+          <w:rFonts w:ascii="Times New Roman" w:hAnsi="Times New Roman" w:cs="Times New Roman"/>
+          <w:sz w:val="28"/>
+          <w:szCs w:val="28"/>
+        </w:rPr>
+        <w:t>о</w:t>
+      </w:r>
+      <w:r>
+        <w:rPr>
+          <w:rFonts w:ascii="Times New Roman" w:hAnsi="Times New Roman" w:cs="Times New Roman"/>
+          <w:sz w:val="28"/>
+          <w:szCs w:val="28"/>
+        </w:rPr>
+        <w:t>фильные</w:t>
       </w:r>
       <w:proofErr w:type="spellEnd"/>
       <w:r>
         <w:rPr>
-          <w:rFonts w:ascii="Times New Roman" w:eastAsia="Times New Roman" w:hAnsi="Times New Roman" w:cs="Times New Roman"/>
-          <w:color w:val="000000"/>
-          <w:kern w:val="36"/>
-          <w:sz w:val="28"/>
-          <w:szCs w:val="28"/>
-          <w:lang w:eastAsia="ru-RU"/>
-        </w:rPr>
-        <w:t xml:space="preserve"> классы, в которых углубленно изучаются какие-либо предметы, а также множество секций, которые помогут реализовать свой творческий потенциал, дополнительно изучить предмет или познакомиться с другими учениками школы. Многие общеобразовательные учреждения также сотру</w:t>
-      </w:r>
-      <w:r>
-        <w:rPr>
-          <w:rFonts w:ascii="Times New Roman" w:eastAsia="Times New Roman" w:hAnsi="Times New Roman" w:cs="Times New Roman"/>
-          <w:color w:val="000000"/>
-          <w:kern w:val="36"/>
-          <w:sz w:val="28"/>
-          <w:szCs w:val="28"/>
-          <w:lang w:eastAsia="ru-RU"/>
-        </w:rPr>
-        <w:t>д</w:t>
-      </w:r>
-      <w:r>
-        <w:rPr>
-          <w:rFonts w:ascii="Times New Roman" w:eastAsia="Times New Roman" w:hAnsi="Times New Roman" w:cs="Times New Roman"/>
-          <w:color w:val="000000"/>
-          <w:kern w:val="36"/>
-          <w:sz w:val="28"/>
-          <w:szCs w:val="28"/>
-          <w:lang w:eastAsia="ru-RU"/>
-        </w:rPr>
-        <w:t>ничают с вузами, что дает некоторые дополнительные возможности для школьников.</w:t>
-      </w:r>
-    </w:p>
-    <w:p>
-      <w:pPr>
-        <w:spacing w:after="0" w:line="360" w:lineRule="auto"/>
-        <w:ind w:firstLine="709"/>
-        <w:jc w:val="both"/>
-        <w:rPr>
-          <w:rFonts w:ascii="Times New Roman" w:eastAsia="Times New Roman" w:hAnsi="Times New Roman" w:cs="Times New Roman"/>
-          <w:color w:val="000000"/>
-          <w:kern w:val="36"/>
-          <w:sz w:val="28"/>
-          <w:szCs w:val="28"/>
-          <w:lang w:eastAsia="ru-RU"/>
-        </w:rPr>
-      </w:pPr>
-      <w:r>
-        <w:rPr>
-          <w:rFonts w:ascii="Times New Roman" w:hAnsi="Times New Roman" w:cs="Times New Roman"/>
-          <w:sz w:val="28"/>
-          <w:szCs w:val="28"/>
-        </w:rPr>
-        <w:t>Официальные сайты школ содержат одина</w:t>
-      </w:r>
-      <w:r>
-        <w:rPr>
-          <w:rFonts w:ascii="Times New Roman" w:hAnsi="Times New Roman" w:cs="Times New Roman"/>
-          <w:sz w:val="28"/>
-          <w:szCs w:val="28"/>
-        </w:rPr>
-        <w:t>ковую по структуре инфо</w:t>
-      </w:r>
-      <w:r>
-        <w:rPr>
-          <w:rFonts w:ascii="Times New Roman" w:hAnsi="Times New Roman" w:cs="Times New Roman"/>
-          <w:sz w:val="28"/>
-          <w:szCs w:val="28"/>
-        </w:rPr>
-        <w:t>р</w:t>
-      </w:r>
-      <w:r>
-        <w:rPr>
-          <w:rFonts w:ascii="Times New Roman" w:hAnsi="Times New Roman" w:cs="Times New Roman"/>
-          <w:sz w:val="28"/>
-          <w:szCs w:val="28"/>
-        </w:rPr>
-        <w:t>мацию, но</w:t>
-      </w:r>
-      <w:r>
-        <w:rPr>
-          <w:rFonts w:ascii="Times New Roman" w:hAnsi="Times New Roman" w:cs="Times New Roman"/>
-          <w:sz w:val="28"/>
-          <w:szCs w:val="28"/>
-        </w:rPr>
-        <w:t xml:space="preserve"> поиск по </w:t>
-      </w:r>
-      <w:r>
-        <w:rPr>
-          <w:rFonts w:ascii="Times New Roman" w:hAnsi="Times New Roman" w:cs="Times New Roman"/>
-          <w:sz w:val="28"/>
-          <w:szCs w:val="28"/>
-        </w:rPr>
-        <w:t>ним</w:t>
-      </w:r>
-      <w:r>
-        <w:rPr>
-          <w:rFonts w:ascii="Times New Roman" w:hAnsi="Times New Roman" w:cs="Times New Roman"/>
-          <w:sz w:val="28"/>
-          <w:szCs w:val="28"/>
-        </w:rPr>
-        <w:t xml:space="preserve"> с целью выбора учебного заведения займет большое количество времени и крайне неудобен. Наш проект поможет структурир</w:t>
-      </w:r>
-      <w:r>
-        <w:rPr>
-          <w:rFonts w:ascii="Times New Roman" w:hAnsi="Times New Roman" w:cs="Times New Roman"/>
-          <w:sz w:val="28"/>
-          <w:szCs w:val="28"/>
-        </w:rPr>
-        <w:t>о</w:t>
-      </w:r>
-      <w:r>
-        <w:rPr>
-          <w:rFonts w:ascii="Times New Roman" w:hAnsi="Times New Roman" w:cs="Times New Roman"/>
-          <w:sz w:val="28"/>
-          <w:szCs w:val="28"/>
-        </w:rPr>
-        <w:t>вать все эти данные по категориям</w:t>
-      </w:r>
-      <w:r>
-        <w:rPr>
-          <w:rFonts w:ascii="Times New Roman" w:hAnsi="Times New Roman" w:cs="Times New Roman"/>
-          <w:sz w:val="28"/>
-          <w:szCs w:val="28"/>
-        </w:rPr>
-        <w:t xml:space="preserve"> (районы, доступные кружки, </w:t>
-      </w:r>
-      <w:proofErr w:type="spellStart"/>
-      <w:r>
-        <w:rPr>
-          <w:rFonts w:ascii="Times New Roman" w:hAnsi="Times New Roman" w:cs="Times New Roman"/>
-          <w:sz w:val="28"/>
-          <w:szCs w:val="28"/>
-        </w:rPr>
-        <w:t>предпр</w:t>
-      </w:r>
-      <w:r>
-        <w:rPr>
-          <w:rFonts w:ascii="Times New Roman" w:hAnsi="Times New Roman" w:cs="Times New Roman"/>
-          <w:sz w:val="28"/>
-          <w:szCs w:val="28"/>
-        </w:rPr>
-        <w:t>о</w:t>
-      </w:r>
-      <w:r>
-        <w:rPr>
-          <w:rFonts w:ascii="Times New Roman" w:hAnsi="Times New Roman" w:cs="Times New Roman"/>
-          <w:sz w:val="28"/>
-          <w:szCs w:val="28"/>
-        </w:rPr>
-        <w:t>фильные</w:t>
-      </w:r>
-      <w:proofErr w:type="spellEnd"/>
-      <w:r>
-        <w:rPr>
           <w:rFonts w:ascii="Times New Roman" w:hAnsi="Times New Roman" w:cs="Times New Roman"/>
           <w:sz w:val="28"/>
           <w:szCs w:val="28"/>
@@ -1705,47 +1831,15 @@
           <w:sz w:val="28"/>
           <w:szCs w:val="28"/>
         </w:rPr>
-        <w:t xml:space="preserve"> их по ре</w:t>
-      </w:r>
-      <w:r>
-        <w:rPr>
-          <w:rFonts w:ascii="Times New Roman" w:hAnsi="Times New Roman" w:cs="Times New Roman"/>
-          <w:sz w:val="28"/>
-          <w:szCs w:val="28"/>
-        </w:rPr>
-        <w:t>й</w:t>
-      </w:r>
-      <w:r>
-        <w:rPr>
-          <w:rFonts w:ascii="Times New Roman" w:hAnsi="Times New Roman" w:cs="Times New Roman"/>
-          <w:sz w:val="28"/>
-          <w:szCs w:val="28"/>
-        </w:rPr>
-        <w:t>тингу</w:t>
-      </w:r>
-      <w:r>
-        <w:rPr>
-          <w:rFonts w:ascii="Times New Roman" w:hAnsi="Times New Roman" w:cs="Times New Roman"/>
-          <w:sz w:val="28"/>
-          <w:szCs w:val="28"/>
-        </w:rPr>
-        <w:t>.  Это упростит школьникам и их родителям выбор учебного завед</w:t>
-      </w:r>
-      <w:r>
-        <w:rPr>
-          <w:rFonts w:ascii="Times New Roman" w:hAnsi="Times New Roman" w:cs="Times New Roman"/>
-          <w:sz w:val="28"/>
-          <w:szCs w:val="28"/>
-        </w:rPr>
-        <w:t>е</w:t>
-      </w:r>
-      <w:r>
-        <w:rPr>
-          <w:rFonts w:ascii="Times New Roman" w:hAnsi="Times New Roman" w:cs="Times New Roman"/>
-          <w:sz w:val="28"/>
-          <w:szCs w:val="28"/>
-        </w:rPr>
-        <w:t>ния.</w:t>
+        <w:t xml:space="preserve"> их по рейтингу</w:t>
+      </w:r>
+      <w:r>
+        <w:rPr>
+          <w:rFonts w:ascii="Times New Roman" w:hAnsi="Times New Roman" w:cs="Times New Roman"/>
+          <w:sz w:val="28"/>
+          <w:szCs w:val="28"/>
+        </w:rPr>
+        <w:t>.  Это упростит школьникам и их родителям выбор учебного заведения.</w:t>
       </w:r>
     </w:p>
     <w:p>
@@ -4148,23 +4242,7 @@
           <w:sz w:val="28"/>
           <w:szCs w:val="28"/>
         </w:rPr>
-        <w:t>программы, написанные на интерпретируемых языках более гибкие, они используют динамическую типизацию (переменная связыв</w:t>
-      </w:r>
-      <w:r>
-        <w:rPr>
-          <w:rFonts w:ascii="Times New Roman" w:hAnsi="Times New Roman" w:cs="Times New Roman"/>
-          <w:sz w:val="28"/>
-          <w:szCs w:val="28"/>
-        </w:rPr>
-        <w:t>а</w:t>
-      </w:r>
-      <w:r>
-        <w:rPr>
-          <w:rFonts w:ascii="Times New Roman" w:hAnsi="Times New Roman" w:cs="Times New Roman"/>
-          <w:sz w:val="28"/>
-          <w:szCs w:val="28"/>
-        </w:rPr>
-        <w:t xml:space="preserve">ется с типом не при объявлении переменной, а в момент присваивания значения; благодаря этому в различных участках программы переменная может принимать значения разных </w:t>
+        <w:t xml:space="preserve">программы, написанные на интерпретируемых языках более гибкие, они используют динамическую типизацию (переменная связывается с типом не при объявлении переменной, а в момент присваивания значения; благодаря этому в различных участках программы переменная может принимать значения разных </w:t>
       </w:r>
       <w:r>
         <w:rPr>
@@ -7183,7 +7261,120 @@
           <w:sz w:val="28"/>
           <w:szCs w:val="28"/>
         </w:rPr>
-        <w:t xml:space="preserve">лучает список школ. Далее сохраняем их в удобном формате в базу данных с помощью библиотеки </w:t>
+        <w:t>лучает список школ</w:t>
+      </w:r>
+      <w:r>
+        <w:rPr>
+          <w:rFonts w:ascii="Times New Roman" w:hAnsi="Times New Roman" w:cs="Times New Roman"/>
+          <w:sz w:val="28"/>
+          <w:szCs w:val="28"/>
+        </w:rPr>
+        <w:t xml:space="preserve"> (см. </w:t>
+      </w:r>
+      <w:r>
+        <w:rPr>
+          <w:rFonts w:ascii="Times New Roman" w:hAnsi="Times New Roman" w:cs="Times New Roman"/>
+          <w:sz w:val="28"/>
+          <w:szCs w:val="28"/>
+        </w:rPr>
+        <w:fldChar w:fldCharType="begin"/>
+      </w:r>
+      <w:r>
+        <w:rPr>
+          <w:rFonts w:ascii="Times New Roman" w:hAnsi="Times New Roman" w:cs="Times New Roman"/>
+          <w:sz w:val="28"/>
+          <w:szCs w:val="28"/>
+        </w:rPr>
+        <w:instrText xml:space="preserve"> REF _Ref125240570 \h </w:instrText>
+      </w:r>
+      <w:r>
+        <w:rPr>
+          <w:rFonts w:ascii="Times New Roman" w:hAnsi="Times New Roman" w:cs="Times New Roman"/>
+          <w:sz w:val="28"/>
+          <w:szCs w:val="28"/>
+        </w:rPr>
+      </w:r>
+      <w:r>
+        <w:rPr>
+          <w:rFonts w:ascii="Times New Roman" w:hAnsi="Times New Roman" w:cs="Times New Roman"/>
+          <w:sz w:val="28"/>
+          <w:szCs w:val="28"/>
+        </w:rPr>
+        <w:instrText xml:space="preserve"> \* MERGEFORMAT </w:instrText>
+      </w:r>
+      <w:r>
+        <w:rPr>
+          <w:rFonts w:ascii="Times New Roman" w:hAnsi="Times New Roman" w:cs="Times New Roman"/>
+          <w:sz w:val="28"/>
+          <w:szCs w:val="28"/>
+        </w:rPr>
+        <w:fldChar w:fldCharType="separate"/>
+      </w:r>
+      <w:r>
+        <w:rPr>
+          <w:rFonts w:ascii="Times New Roman" w:hAnsi="Times New Roman" w:cs="Times New Roman"/>
+          <w:sz w:val="28"/>
+          <w:szCs w:val="28"/>
+        </w:rPr>
+        <w:t>Рисунок</w:t>
+      </w:r>
+      <w:r>
+        <w:rPr>
+          <w:rFonts w:ascii="Times New Roman" w:hAnsi="Times New Roman" w:cs="Times New Roman"/>
+          <w:b/>
+          <w:sz w:val="28"/>
+          <w:szCs w:val="28"/>
+        </w:rPr>
+        <w:t xml:space="preserve"> </w:t>
+      </w:r>
+      <w:r>
+        <w:rPr>
+          <w:rFonts w:ascii="Times New Roman" w:hAnsi="Times New Roman" w:cs="Times New Roman"/>
+          <w:noProof/>
+          <w:sz w:val="28"/>
+          <w:szCs w:val="28"/>
+        </w:rPr>
+        <w:t>1</w:t>
+      </w:r>
+      <w:r>
+        <w:rPr>
+          <w:rFonts w:ascii="Times New Roman" w:hAnsi="Times New Roman" w:cs="Times New Roman"/>
+          <w:sz w:val="28"/>
+          <w:szCs w:val="28"/>
+        </w:rPr>
+        <w:fldChar w:fldCharType="end"/>
+      </w:r>
+      <w:r>
+        <w:rPr>
+          <w:rFonts w:ascii="Times New Roman" w:hAnsi="Times New Roman" w:cs="Times New Roman"/>
+          <w:sz w:val="28"/>
+          <w:szCs w:val="28"/>
+        </w:rPr>
+        <w:t>)</w:t>
+      </w:r>
+      <w:r>
+        <w:rPr>
+          <w:rFonts w:ascii="Times New Roman" w:hAnsi="Times New Roman" w:cs="Times New Roman"/>
+          <w:sz w:val="28"/>
+          <w:szCs w:val="28"/>
+        </w:rPr>
+        <w:t>. Далее сохраняем их в удобном формате в б</w:t>
+      </w:r>
+      <w:r>
+        <w:rPr>
+          <w:rFonts w:ascii="Times New Roman" w:hAnsi="Times New Roman" w:cs="Times New Roman"/>
+          <w:sz w:val="28"/>
+          <w:szCs w:val="28"/>
+        </w:rPr>
+        <w:t>а</w:t>
+      </w:r>
+      <w:r>
+        <w:rPr>
+          <w:rFonts w:ascii="Times New Roman" w:hAnsi="Times New Roman" w:cs="Times New Roman"/>
+          <w:sz w:val="28"/>
+          <w:szCs w:val="28"/>
+        </w:rPr>
+        <w:t xml:space="preserve">зу данных с помощью библиотеки </w:t>
       </w:r>
       <w:r>
         <w:rPr>
@@ -7207,28 +7398,106 @@
       <w:r>
         <w:rPr>
           <w:rFonts w:ascii="Times New Roman" w:hAnsi="Times New Roman" w:cs="Times New Roman"/>
-          <w:sz w:val="28"/>
-          <w:szCs w:val="28"/>
-        </w:rPr>
-        <w:t>:</w:t>
-      </w:r>
-    </w:p>
-    <w:p>
-      <w:pPr>
+          <w:i/>
+          <w:sz w:val="28"/>
+          <w:szCs w:val="28"/>
+        </w:rPr>
+        <w:t xml:space="preserve"> </w:t>
+      </w:r>
+      <w:r>
+        <w:rPr>
+          <w:rFonts w:ascii="Times New Roman" w:hAnsi="Times New Roman" w:cs="Times New Roman"/>
+          <w:sz w:val="28"/>
+          <w:szCs w:val="28"/>
+        </w:rPr>
+        <w:t xml:space="preserve">(см. </w:t>
+      </w:r>
+      <w:r>
+        <w:rPr>
+          <w:rFonts w:ascii="Times New Roman" w:hAnsi="Times New Roman" w:cs="Times New Roman"/>
+          <w:sz w:val="28"/>
+          <w:szCs w:val="28"/>
+        </w:rPr>
+        <w:fldChar w:fldCharType="begin"/>
+      </w:r>
+      <w:r>
+        <w:rPr>
+          <w:rFonts w:ascii="Times New Roman" w:hAnsi="Times New Roman" w:cs="Times New Roman"/>
+          <w:sz w:val="28"/>
+          <w:szCs w:val="28"/>
+        </w:rPr>
+        <w:instrText xml:space="preserve"> REF _Ref125240598 \h </w:instrText>
+      </w:r>
+      <w:r>
+        <w:rPr>
+          <w:rFonts w:ascii="Times New Roman" w:hAnsi="Times New Roman" w:cs="Times New Roman"/>
+          <w:sz w:val="28"/>
+          <w:szCs w:val="28"/>
+        </w:rPr>
+      </w:r>
+      <w:r>
+        <w:rPr>
+          <w:rFonts w:ascii="Times New Roman" w:hAnsi="Times New Roman" w:cs="Times New Roman"/>
+          <w:sz w:val="28"/>
+          <w:szCs w:val="28"/>
+        </w:rPr>
+        <w:instrText xml:space="preserve"> \* MERGEFORMAT </w:instrText>
+      </w:r>
+      <w:r>
+        <w:rPr>
+          <w:rFonts w:ascii="Times New Roman" w:hAnsi="Times New Roman" w:cs="Times New Roman"/>
+          <w:sz w:val="28"/>
+          <w:szCs w:val="28"/>
+        </w:rPr>
+        <w:fldChar w:fldCharType="separate"/>
+      </w:r>
+      <w:r>
+        <w:rPr>
+          <w:rFonts w:ascii="Times New Roman" w:hAnsi="Times New Roman" w:cs="Times New Roman"/>
+          <w:sz w:val="28"/>
+          <w:szCs w:val="28"/>
+        </w:rPr>
+        <w:t xml:space="preserve">Рисунок </w:t>
+      </w:r>
+      <w:r>
+        <w:rPr>
+          <w:rFonts w:ascii="Times New Roman" w:hAnsi="Times New Roman" w:cs="Times New Roman"/>
+          <w:noProof/>
+          <w:sz w:val="28"/>
+          <w:szCs w:val="28"/>
+        </w:rPr>
+        <w:t>2</w:t>
+      </w:r>
+      <w:r>
+        <w:rPr>
+          <w:rFonts w:ascii="Times New Roman" w:hAnsi="Times New Roman" w:cs="Times New Roman"/>
+          <w:sz w:val="28"/>
+          <w:szCs w:val="28"/>
+        </w:rPr>
+        <w:fldChar w:fldCharType="end"/>
+      </w:r>
+      <w:r>
+        <w:rPr>
+          <w:rFonts w:ascii="Times New Roman" w:hAnsi="Times New Roman" w:cs="Times New Roman"/>
+          <w:sz w:val="28"/>
+          <w:szCs w:val="28"/>
+        </w:rPr>
+        <w:t>).</w:t>
+      </w:r>
+    </w:p>
+    <w:p>
+      <w:pPr>
+        <w:keepNext/>
         <w:spacing w:after="0" w:line="360" w:lineRule="auto"/>
         <w:jc w:val="both"/>
+      </w:pPr>
+      <w:r>
         <w:rPr>
           <w:noProof/>
           <w:lang w:eastAsia="ru-RU"/>
         </w:rPr>
-      </w:pPr>
-      <w:r>
-        <w:rPr>
-          <w:noProof/>
-          <w:lang w:eastAsia="ru-RU"/>
-        </w:rPr>
         <w:drawing>
-          <wp:inline distT="0" distB="0" distL="0" distR="0" wp14:anchorId="2B22C21F" wp14:editId="1A33B9AE">
+          <wp:inline distT="0" distB="0" distL="0" distR="0" wp14:anchorId="29467A3D" wp14:editId="0FCC3AF3">
             <wp:extent cx="5939790" cy="909145"/>
             <wp:effectExtent l="0" t="0" r="3810" b="5715"/>
             <wp:docPr id="1" name="Рисунок 1"/>
@@ -7263,9 +7532,159 @@
           </wp:inline>
         </w:drawing>
       </w:r>
-      <w:r>
-        <w:rPr>
+    </w:p>
+    <w:p>
+      <w:pPr>
+        <w:pStyle w:val="af0"/>
+        <w:jc w:val="center"/>
+        <w:rPr>
+          <w:rFonts w:ascii="Times New Roman" w:hAnsi="Times New Roman" w:cs="Times New Roman"/>
+          <w:b w:val="0"/>
+          <w:color w:val="auto"/>
+          <w:sz w:val="28"/>
+          <w:szCs w:val="28"/>
+        </w:rPr>
+      </w:pPr>
+      <w:bookmarkStart w:id="13" w:name="_Ref125240570"/>
+      <w:r>
+        <w:rPr>
+          <w:rFonts w:ascii="Times New Roman" w:hAnsi="Times New Roman" w:cs="Times New Roman"/>
+          <w:b w:val="0"/>
+          <w:color w:val="auto"/>
+          <w:sz w:val="28"/>
+          <w:szCs w:val="28"/>
+        </w:rPr>
+        <w:t xml:space="preserve">Рисунок </w:t>
+      </w:r>
+      <w:r>
+        <w:rPr>
+          <w:rFonts w:ascii="Times New Roman" w:hAnsi="Times New Roman" w:cs="Times New Roman"/>
+          <w:b w:val="0"/>
+          <w:color w:val="auto"/>
+          <w:sz w:val="28"/>
+          <w:szCs w:val="28"/>
+        </w:rPr>
+        <w:fldChar w:fldCharType="begin"/>
+      </w:r>
+      <w:r>
+        <w:rPr>
+          <w:rFonts w:ascii="Times New Roman" w:hAnsi="Times New Roman" w:cs="Times New Roman"/>
+          <w:b w:val="0"/>
+          <w:color w:val="auto"/>
+          <w:sz w:val="28"/>
+          <w:szCs w:val="28"/>
+        </w:rPr>
+        <w:instrText xml:space="preserve"> SEQ Рисунок \* ARABIC </w:instrText>
+      </w:r>
+      <w:r>
+        <w:rPr>
+          <w:rFonts w:ascii="Times New Roman" w:hAnsi="Times New Roman" w:cs="Times New Roman"/>
+          <w:b w:val="0"/>
+          <w:color w:val="auto"/>
+          <w:sz w:val="28"/>
+          <w:szCs w:val="28"/>
+        </w:rPr>
+        <w:fldChar w:fldCharType="separate"/>
+      </w:r>
+      <w:r>
+        <w:rPr>
+          <w:rFonts w:ascii="Times New Roman" w:hAnsi="Times New Roman" w:cs="Times New Roman"/>
+          <w:b w:val="0"/>
           <w:noProof/>
+          <w:color w:val="auto"/>
+          <w:sz w:val="28"/>
+          <w:szCs w:val="28"/>
+        </w:rPr>
+        <w:t>1</w:t>
+      </w:r>
+      <w:r>
+        <w:rPr>
+          <w:rFonts w:ascii="Times New Roman" w:hAnsi="Times New Roman" w:cs="Times New Roman"/>
+          <w:b w:val="0"/>
+          <w:color w:val="auto"/>
+          <w:sz w:val="28"/>
+          <w:szCs w:val="28"/>
+        </w:rPr>
+        <w:fldChar w:fldCharType="end"/>
+      </w:r>
+      <w:bookmarkEnd w:id="13"/>
+      <w:r>
+        <w:rPr>
+          <w:rFonts w:ascii="Times New Roman" w:hAnsi="Times New Roman" w:cs="Times New Roman"/>
+          <w:b w:val="0"/>
+          <w:color w:val="auto"/>
+          <w:sz w:val="28"/>
+          <w:szCs w:val="28"/>
+        </w:rPr>
+        <w:t xml:space="preserve"> - сбор информации с </w:t>
+      </w:r>
+      <w:r>
+        <w:rPr>
+          <w:rFonts w:ascii="Times New Roman" w:hAnsi="Times New Roman" w:cs="Times New Roman"/>
+          <w:b w:val="0"/>
+          <w:color w:val="auto"/>
+          <w:sz w:val="28"/>
+          <w:szCs w:val="28"/>
+          <w:lang w:val="en-US"/>
+        </w:rPr>
+        <w:t>data</w:t>
+      </w:r>
+      <w:r>
+        <w:rPr>
+          <w:rFonts w:ascii="Times New Roman" w:hAnsi="Times New Roman" w:cs="Times New Roman"/>
+          <w:b w:val="0"/>
+          <w:color w:val="auto"/>
+          <w:sz w:val="28"/>
+          <w:szCs w:val="28"/>
+        </w:rPr>
+        <w:t>.</w:t>
+      </w:r>
+      <w:proofErr w:type="spellStart"/>
+      <w:r>
+        <w:rPr>
+          <w:rFonts w:ascii="Times New Roman" w:hAnsi="Times New Roman" w:cs="Times New Roman"/>
+          <w:b w:val="0"/>
+          <w:color w:val="auto"/>
+          <w:sz w:val="28"/>
+          <w:szCs w:val="28"/>
+          <w:lang w:val="en-US"/>
+        </w:rPr>
+        <w:t>mos</w:t>
+      </w:r>
+      <w:proofErr w:type="spellEnd"/>
+      <w:r>
+        <w:rPr>
+          <w:rFonts w:ascii="Times New Roman" w:hAnsi="Times New Roman" w:cs="Times New Roman"/>
+          <w:b w:val="0"/>
+          <w:color w:val="auto"/>
+          <w:sz w:val="28"/>
+          <w:szCs w:val="28"/>
+        </w:rPr>
+        <w:t>.</w:t>
+      </w:r>
+      <w:proofErr w:type="spellStart"/>
+      <w:r>
+        <w:rPr>
+          <w:rFonts w:ascii="Times New Roman" w:hAnsi="Times New Roman" w:cs="Times New Roman"/>
+          <w:b w:val="0"/>
+          <w:color w:val="auto"/>
+          <w:sz w:val="28"/>
+          <w:szCs w:val="28"/>
+          <w:lang w:val="en-US"/>
+        </w:rPr>
+        <w:t>ru</w:t>
+      </w:r>
+      <w:proofErr w:type="spellEnd"/>
+    </w:p>
+    <w:p>
+      <w:pPr>
+        <w:keepNext/>
+        <w:spacing w:after="0" w:line="360" w:lineRule="auto"/>
+        <w:jc w:val="both"/>
+      </w:pPr>
+      <w:r>
+        <w:rPr>
+          <w:noProof/>
           <w:lang w:eastAsia="ru-RU"/>
         </w:rPr>
         <w:t xml:space="preserve"> </w:t>
@@ -7273,11 +7692,13 @@
       <w:r>
         <w:rPr>
           <w:rFonts w:ascii="Times New Roman" w:hAnsi="Times New Roman" w:cs="Times New Roman"/>
-          <w:sz w:val="28"/>
-          <w:szCs w:val="28"/>
+          <w:noProof/>
+          <w:sz w:val="28"/>
+          <w:szCs w:val="28"/>
+          <w:lang w:eastAsia="ru-RU"/>
         </w:rPr>
         <w:drawing>
-          <wp:inline distT="0" distB="0" distL="0" distR="0" wp14:anchorId="716D837E" wp14:editId="77CDE876">
+          <wp:inline distT="0" distB="0" distL="0" distR="0" wp14:anchorId="28FE2604" wp14:editId="39052199">
             <wp:extent cx="6152515" cy="2224405"/>
             <wp:effectExtent l="0" t="0" r="635" b="4445"/>
             <wp:docPr id="4" name="Рисунок 4"/>
@@ -7312,6 +7733,102 @@
           </wp:inline>
         </w:drawing>
       </w:r>
+    </w:p>
+    <w:p>
+      <w:pPr>
+        <w:pStyle w:val="af0"/>
+        <w:jc w:val="center"/>
+        <w:rPr>
+          <w:rFonts w:ascii="Times New Roman" w:hAnsi="Times New Roman" w:cs="Times New Roman"/>
+          <w:b w:val="0"/>
+          <w:color w:val="auto"/>
+          <w:sz w:val="28"/>
+          <w:szCs w:val="28"/>
+        </w:rPr>
+      </w:pPr>
+      <w:bookmarkStart w:id="14" w:name="_Ref125240598"/>
+      <w:r>
+        <w:rPr>
+          <w:rFonts w:ascii="Times New Roman" w:hAnsi="Times New Roman" w:cs="Times New Roman"/>
+          <w:b w:val="0"/>
+          <w:color w:val="auto"/>
+          <w:sz w:val="28"/>
+          <w:szCs w:val="28"/>
+        </w:rPr>
+        <w:t xml:space="preserve">Рисунок </w:t>
+      </w:r>
+      <w:r>
+        <w:rPr>
+          <w:rFonts w:ascii="Times New Roman" w:hAnsi="Times New Roman" w:cs="Times New Roman"/>
+          <w:b w:val="0"/>
+          <w:color w:val="auto"/>
+          <w:sz w:val="28"/>
+          <w:szCs w:val="28"/>
+        </w:rPr>
+        <w:fldChar w:fldCharType="begin"/>
+      </w:r>
+      <w:r>
+        <w:rPr>
+          <w:rFonts w:ascii="Times New Roman" w:hAnsi="Times New Roman" w:cs="Times New Roman"/>
+          <w:b w:val="0"/>
+          <w:color w:val="auto"/>
+          <w:sz w:val="28"/>
+          <w:szCs w:val="28"/>
+        </w:rPr>
+        <w:instrText xml:space="preserve"> SEQ Рисунок \* ARABIC </w:instrText>
+      </w:r>
+      <w:r>
+        <w:rPr>
+          <w:rFonts w:ascii="Times New Roman" w:hAnsi="Times New Roman" w:cs="Times New Roman"/>
+          <w:b w:val="0"/>
+          <w:color w:val="auto"/>
+          <w:sz w:val="28"/>
+          <w:szCs w:val="28"/>
+        </w:rPr>
+        <w:fldChar w:fldCharType="separate"/>
+      </w:r>
+      <w:r>
+        <w:rPr>
+          <w:rFonts w:ascii="Times New Roman" w:hAnsi="Times New Roman" w:cs="Times New Roman"/>
+          <w:b w:val="0"/>
+          <w:noProof/>
+          <w:color w:val="auto"/>
+          <w:sz w:val="28"/>
+          <w:szCs w:val="28"/>
+        </w:rPr>
+        <w:t>2</w:t>
+      </w:r>
+      <w:r>
+        <w:rPr>
+          <w:rFonts w:ascii="Times New Roman" w:hAnsi="Times New Roman" w:cs="Times New Roman"/>
+          <w:b w:val="0"/>
+          <w:color w:val="auto"/>
+          <w:sz w:val="28"/>
+          <w:szCs w:val="28"/>
+        </w:rPr>
+        <w:fldChar w:fldCharType="end"/>
+      </w:r>
+      <w:bookmarkEnd w:id="14"/>
+      <w:r>
+        <w:rPr>
+          <w:rFonts w:ascii="Times New Roman" w:hAnsi="Times New Roman" w:cs="Times New Roman"/>
+          <w:b w:val="0"/>
+          <w:color w:val="auto"/>
+          <w:sz w:val="28"/>
+          <w:szCs w:val="28"/>
+        </w:rPr>
+        <w:t xml:space="preserve"> - обработка данных</w:t>
+      </w:r>
+    </w:p>
+    <w:p>
+      <w:pPr>
+        <w:spacing w:after="0" w:line="360" w:lineRule="auto"/>
+        <w:jc w:val="both"/>
+        <w:rPr>
+          <w:noProof/>
+          <w:lang w:eastAsia="ru-RU"/>
+        </w:rPr>
+      </w:pPr>
       <w:r>
         <w:rPr>
           <w:rFonts w:ascii="Times New Roman" w:hAnsi="Times New Roman" w:cs="Times New Roman"/>
@@ -7361,6 +7878,7 @@
           <w:noProof/>
           <w:sz w:val="28"/>
           <w:szCs w:val="28"/>
+          <w:u w:val="single"/>
           <w:lang w:eastAsia="ru-RU"/>
         </w:rPr>
         <w:t xml:space="preserve"> </w:t>
@@ -7373,6 +7891,112 @@
           <w:szCs w:val="28"/>
           <w:lang w:eastAsia="ru-RU"/>
         </w:rPr>
+        <w:t>(</w:t>
+      </w:r>
+      <w:r>
+        <w:rPr>
+          <w:rFonts w:ascii="Times New Roman" w:hAnsi="Times New Roman" w:cs="Times New Roman"/>
+          <w:noProof/>
+          <w:sz w:val="28"/>
+          <w:szCs w:val="28"/>
+          <w:lang w:eastAsia="ru-RU"/>
+        </w:rPr>
+        <w:fldChar w:fldCharType="begin"/>
+      </w:r>
+      <w:r>
+        <w:rPr>
+          <w:rFonts w:ascii="Times New Roman" w:hAnsi="Times New Roman" w:cs="Times New Roman"/>
+          <w:noProof/>
+          <w:sz w:val="28"/>
+          <w:szCs w:val="28"/>
+          <w:lang w:eastAsia="ru-RU"/>
+        </w:rPr>
+        <w:instrText xml:space="preserve"> REF _Ref125240623 \h </w:instrText>
+      </w:r>
+      <w:r>
+        <w:rPr>
+          <w:rFonts w:ascii="Times New Roman" w:hAnsi="Times New Roman" w:cs="Times New Roman"/>
+          <w:noProof/>
+          <w:sz w:val="28"/>
+          <w:szCs w:val="28"/>
+          <w:lang w:eastAsia="ru-RU"/>
+        </w:rPr>
+      </w:r>
+      <w:r>
+        <w:rPr>
+          <w:rFonts w:ascii="Times New Roman" w:hAnsi="Times New Roman" w:cs="Times New Roman"/>
+          <w:noProof/>
+          <w:sz w:val="28"/>
+          <w:szCs w:val="28"/>
+          <w:lang w:eastAsia="ru-RU"/>
+        </w:rPr>
+        <w:instrText xml:space="preserve"> \* MERGEFORMAT </w:instrText>
+      </w:r>
+      <w:r>
+        <w:rPr>
+          <w:rFonts w:ascii="Times New Roman" w:hAnsi="Times New Roman" w:cs="Times New Roman"/>
+          <w:noProof/>
+          <w:sz w:val="28"/>
+          <w:szCs w:val="28"/>
+          <w:lang w:eastAsia="ru-RU"/>
+        </w:rPr>
+        <w:fldChar w:fldCharType="separate"/>
+      </w:r>
+      <w:r>
+        <w:rPr>
+          <w:rFonts w:ascii="Times New Roman" w:hAnsi="Times New Roman" w:cs="Times New Roman"/>
+          <w:sz w:val="28"/>
+          <w:szCs w:val="28"/>
+        </w:rPr>
+        <w:t xml:space="preserve">Рисунок </w:t>
+      </w:r>
+      <w:r>
+        <w:rPr>
+          <w:rFonts w:ascii="Times New Roman" w:hAnsi="Times New Roman" w:cs="Times New Roman"/>
+          <w:noProof/>
+          <w:sz w:val="28"/>
+          <w:szCs w:val="28"/>
+        </w:rPr>
+        <w:t>3</w:t>
+      </w:r>
+      <w:r>
+        <w:rPr>
+          <w:rFonts w:ascii="Times New Roman" w:hAnsi="Times New Roman" w:cs="Times New Roman"/>
+          <w:noProof/>
+          <w:sz w:val="28"/>
+          <w:szCs w:val="28"/>
+          <w:lang w:eastAsia="ru-RU"/>
+        </w:rPr>
+        <w:fldChar w:fldCharType="end"/>
+      </w:r>
+      <w:r>
+        <w:rPr>
+          <w:rFonts w:ascii="Times New Roman" w:hAnsi="Times New Roman" w:cs="Times New Roman"/>
+          <w:noProof/>
+          <w:sz w:val="28"/>
+          <w:szCs w:val="28"/>
+          <w:lang w:eastAsia="ru-RU"/>
+        </w:rPr>
+        <w:t>)</w:t>
+      </w:r>
+      <w:r>
+        <w:rPr>
+          <w:rFonts w:ascii="Times New Roman" w:hAnsi="Times New Roman" w:cs="Times New Roman"/>
+          <w:noProof/>
+          <w:sz w:val="28"/>
+          <w:szCs w:val="28"/>
+          <w:lang w:eastAsia="ru-RU"/>
+        </w:rPr>
+        <w:t xml:space="preserve"> </w:t>
+      </w:r>
+      <w:r>
+        <w:rPr>
+          <w:rFonts w:ascii="Times New Roman" w:hAnsi="Times New Roman" w:cs="Times New Roman"/>
+          <w:noProof/>
+          <w:sz w:val="28"/>
+          <w:szCs w:val="28"/>
+          <w:lang w:eastAsia="ru-RU"/>
+        </w:rPr>
         <w:t xml:space="preserve">базы данных полные </w:t>
       </w:r>
       <w:r>
@@ -7613,6 +8237,7 @@
           <w:szCs w:val="28"/>
           <w:lang w:eastAsia="ru-RU"/>
         </w:rPr>
+        <w:lastRenderedPageBreak/>
         <w:t>организационно-правовые нормы (</w:t>
       </w:r>
       <w:r>
@@ -7843,18 +8468,7 @@
           <w:szCs w:val="28"/>
           <w:lang w:eastAsia="ru-RU"/>
         </w:rPr>
-        <w:t xml:space="preserve">Так как каждая школа имеет несколько </w:t>
-      </w:r>
-      <w:r>
-        <w:rPr>
-          <w:rFonts w:ascii="Times New Roman" w:hAnsi="Times New Roman" w:cs="Times New Roman"/>
-          <w:noProof/>
-          <w:sz w:val="28"/>
-          <w:szCs w:val="28"/>
-          <w:lang w:eastAsia="ru-RU"/>
-        </w:rPr>
-        <w:lastRenderedPageBreak/>
-        <w:t>адресов, для каждого из которых есть своя информация, то их выносим в отдельную таблицу</w:t>
+        <w:t>Так как каждая школа имеет несколько адресов, для каждого из которых есть своя информация, то их выносим в отдельную таблицу</w:t>
       </w:r>
       <w:r>
         <w:rPr>
@@ -7885,6 +8499,102 @@
           <w:szCs w:val="28"/>
           <w:lang w:eastAsia="ru-RU"/>
         </w:rPr>
+        <w:t xml:space="preserve"> (</w:t>
+      </w:r>
+      <w:r>
+        <w:rPr>
+          <w:rFonts w:ascii="Times New Roman" w:hAnsi="Times New Roman" w:cs="Times New Roman"/>
+          <w:noProof/>
+          <w:sz w:val="28"/>
+          <w:szCs w:val="28"/>
+          <w:lang w:eastAsia="ru-RU"/>
+        </w:rPr>
+        <w:fldChar w:fldCharType="begin"/>
+      </w:r>
+      <w:r>
+        <w:rPr>
+          <w:rFonts w:ascii="Times New Roman" w:hAnsi="Times New Roman" w:cs="Times New Roman"/>
+          <w:noProof/>
+          <w:sz w:val="28"/>
+          <w:szCs w:val="28"/>
+          <w:lang w:eastAsia="ru-RU"/>
+        </w:rPr>
+        <w:instrText xml:space="preserve"> REF _Ref125240646 \h </w:instrText>
+      </w:r>
+      <w:r>
+        <w:rPr>
+          <w:rFonts w:ascii="Times New Roman" w:hAnsi="Times New Roman" w:cs="Times New Roman"/>
+          <w:noProof/>
+          <w:sz w:val="28"/>
+          <w:szCs w:val="28"/>
+          <w:lang w:eastAsia="ru-RU"/>
+        </w:rPr>
+      </w:r>
+      <w:r>
+        <w:rPr>
+          <w:rFonts w:ascii="Times New Roman" w:hAnsi="Times New Roman" w:cs="Times New Roman"/>
+          <w:noProof/>
+          <w:sz w:val="28"/>
+          <w:szCs w:val="28"/>
+          <w:lang w:eastAsia="ru-RU"/>
+        </w:rPr>
+        <w:instrText xml:space="preserve"> \* MERGEFORMAT </w:instrText>
+      </w:r>
+      <w:r>
+        <w:rPr>
+          <w:rFonts w:ascii="Times New Roman" w:hAnsi="Times New Roman" w:cs="Times New Roman"/>
+          <w:noProof/>
+          <w:sz w:val="28"/>
+          <w:szCs w:val="28"/>
+          <w:lang w:eastAsia="ru-RU"/>
+        </w:rPr>
+        <w:fldChar w:fldCharType="separate"/>
+      </w:r>
+      <w:r>
+        <w:rPr>
+          <w:rFonts w:ascii="Times New Roman" w:hAnsi="Times New Roman" w:cs="Times New Roman"/>
+          <w:sz w:val="28"/>
+          <w:szCs w:val="28"/>
+        </w:rPr>
+        <w:t xml:space="preserve">Рисунок </w:t>
+      </w:r>
+      <w:r>
+        <w:rPr>
+          <w:rFonts w:ascii="Times New Roman" w:hAnsi="Times New Roman" w:cs="Times New Roman"/>
+          <w:noProof/>
+          <w:sz w:val="28"/>
+          <w:szCs w:val="28"/>
+        </w:rPr>
+        <w:t>4</w:t>
+      </w:r>
+      <w:r>
+        <w:rPr>
+          <w:rFonts w:ascii="Times New Roman" w:hAnsi="Times New Roman" w:cs="Times New Roman"/>
+          <w:noProof/>
+          <w:sz w:val="28"/>
+          <w:szCs w:val="28"/>
+          <w:lang w:eastAsia="ru-RU"/>
+        </w:rPr>
+        <w:fldChar w:fldCharType="end"/>
+      </w:r>
+      <w:r>
+        <w:rPr>
+          <w:rFonts w:ascii="Times New Roman" w:hAnsi="Times New Roman" w:cs="Times New Roman"/>
+          <w:noProof/>
+          <w:sz w:val="28"/>
+          <w:szCs w:val="28"/>
+          <w:lang w:eastAsia="ru-RU"/>
+        </w:rPr>
+        <w:t>)</w:t>
+      </w:r>
+      <w:r>
+        <w:rPr>
+          <w:rFonts w:ascii="Times New Roman" w:hAnsi="Times New Roman" w:cs="Times New Roman"/>
+          <w:noProof/>
+          <w:sz w:val="28"/>
+          <w:szCs w:val="28"/>
+          <w:lang w:eastAsia="ru-RU"/>
+        </w:rPr>
         <w:t>, состояющую из района (</w:t>
       </w:r>
       <w:r>
@@ -8227,32 +8937,33 @@
         </w:rPr>
         <w:t>Структура получившейся базы данных:</w:t>
       </w:r>
-    </w:p>
-    <w:p>
-      <w:pPr>
+      <w:bookmarkStart w:id="15" w:name="_GoBack"/>
+      <w:bookmarkEnd w:id="15"/>
+    </w:p>
+    <w:p>
+      <w:pPr>
+        <w:keepNext/>
         <w:spacing w:after="0" w:line="360" w:lineRule="auto"/>
         <w:ind w:firstLine="709"/>
         <w:jc w:val="both"/>
+      </w:pPr>
+      <w:r>
         <w:rPr>
           <w:noProof/>
           <w:lang w:eastAsia="ru-RU"/>
         </w:rPr>
-      </w:pPr>
-      <w:r>
-        <w:rPr>
+        <w:t xml:space="preserve"> </w:t>
+      </w:r>
+      <w:r>
+        <w:rPr>
+          <w:rFonts w:ascii="Times New Roman" w:hAnsi="Times New Roman" w:cs="Times New Roman"/>
           <w:noProof/>
-          <w:lang w:eastAsia="ru-RU"/>
-        </w:rPr>
-        <w:t xml:space="preserve"> </w:t>
-      </w:r>
-      <w:r>
-        <w:rPr>
-          <w:rFonts w:ascii="Times New Roman" w:hAnsi="Times New Roman" w:cs="Times New Roman"/>
-          <w:sz w:val="28"/>
-          <w:szCs w:val="28"/>
+          <w:sz w:val="28"/>
+          <w:szCs w:val="28"/>
+          <w:lang w:eastAsia="ru-RU"/>
         </w:rPr>
         <w:drawing>
-          <wp:inline distT="0" distB="0" distL="0" distR="0" wp14:anchorId="391C89F9" wp14:editId="16E5F6F1">
+          <wp:inline distT="0" distB="0" distL="0" distR="0" wp14:anchorId="71ABAE1A" wp14:editId="6243095D">
             <wp:extent cx="3696216" cy="2819794"/>
             <wp:effectExtent l="0" t="0" r="0" b="0"/>
             <wp:docPr id="6" name="Рисунок 6"/>
@@ -8287,9 +8998,114 @@
           </wp:inline>
         </w:drawing>
       </w:r>
-      <w:r>
-        <w:rPr>
+    </w:p>
+    <w:p>
+      <w:pPr>
+        <w:pStyle w:val="af0"/>
+        <w:jc w:val="center"/>
+        <w:rPr>
+          <w:rFonts w:ascii="Times New Roman" w:hAnsi="Times New Roman" w:cs="Times New Roman"/>
+          <w:b w:val="0"/>
+          <w:color w:val="auto"/>
+          <w:sz w:val="28"/>
+          <w:szCs w:val="28"/>
+        </w:rPr>
+      </w:pPr>
+      <w:bookmarkStart w:id="16" w:name="_Ref125240623"/>
+      <w:r>
+        <w:rPr>
+          <w:rFonts w:ascii="Times New Roman" w:hAnsi="Times New Roman" w:cs="Times New Roman"/>
+          <w:b w:val="0"/>
+          <w:color w:val="auto"/>
+          <w:sz w:val="28"/>
+          <w:szCs w:val="28"/>
+        </w:rPr>
+        <w:t xml:space="preserve">Рисунок </w:t>
+      </w:r>
+      <w:r>
+        <w:rPr>
+          <w:rFonts w:ascii="Times New Roman" w:hAnsi="Times New Roman" w:cs="Times New Roman"/>
+          <w:b w:val="0"/>
+          <w:color w:val="auto"/>
+          <w:sz w:val="28"/>
+          <w:szCs w:val="28"/>
+        </w:rPr>
+        <w:fldChar w:fldCharType="begin"/>
+      </w:r>
+      <w:r>
+        <w:rPr>
+          <w:rFonts w:ascii="Times New Roman" w:hAnsi="Times New Roman" w:cs="Times New Roman"/>
+          <w:b w:val="0"/>
+          <w:color w:val="auto"/>
+          <w:sz w:val="28"/>
+          <w:szCs w:val="28"/>
+        </w:rPr>
+        <w:instrText xml:space="preserve"> SEQ Рисунок \* ARABIC </w:instrText>
+      </w:r>
+      <w:r>
+        <w:rPr>
+          <w:rFonts w:ascii="Times New Roman" w:hAnsi="Times New Roman" w:cs="Times New Roman"/>
+          <w:b w:val="0"/>
+          <w:color w:val="auto"/>
+          <w:sz w:val="28"/>
+          <w:szCs w:val="28"/>
+        </w:rPr>
+        <w:fldChar w:fldCharType="separate"/>
+      </w:r>
+      <w:r>
+        <w:rPr>
+          <w:rFonts w:ascii="Times New Roman" w:hAnsi="Times New Roman" w:cs="Times New Roman"/>
+          <w:b w:val="0"/>
           <w:noProof/>
+          <w:color w:val="auto"/>
+          <w:sz w:val="28"/>
+          <w:szCs w:val="28"/>
+        </w:rPr>
+        <w:t>3</w:t>
+      </w:r>
+      <w:r>
+        <w:rPr>
+          <w:rFonts w:ascii="Times New Roman" w:hAnsi="Times New Roman" w:cs="Times New Roman"/>
+          <w:b w:val="0"/>
+          <w:color w:val="auto"/>
+          <w:sz w:val="28"/>
+          <w:szCs w:val="28"/>
+        </w:rPr>
+        <w:fldChar w:fldCharType="end"/>
+      </w:r>
+      <w:bookmarkEnd w:id="16"/>
+      <w:r>
+        <w:rPr>
+          <w:rFonts w:ascii="Times New Roman" w:hAnsi="Times New Roman" w:cs="Times New Roman"/>
+          <w:b w:val="0"/>
+          <w:color w:val="auto"/>
+          <w:sz w:val="28"/>
+          <w:szCs w:val="28"/>
+        </w:rPr>
+        <w:t xml:space="preserve"> - таблица </w:t>
+      </w:r>
+      <w:r>
+        <w:rPr>
+          <w:rFonts w:ascii="Times New Roman" w:hAnsi="Times New Roman" w:cs="Times New Roman"/>
+          <w:b w:val="0"/>
+          <w:color w:val="auto"/>
+          <w:sz w:val="28"/>
+          <w:szCs w:val="28"/>
+          <w:lang w:val="en-US"/>
+        </w:rPr>
+        <w:t>schools</w:t>
+      </w:r>
+    </w:p>
+    <w:p>
+      <w:pPr>
+        <w:keepNext/>
+        <w:spacing w:after="0" w:line="360" w:lineRule="auto"/>
+        <w:ind w:firstLine="709"/>
+        <w:jc w:val="both"/>
+      </w:pPr>
+      <w:r>
+        <w:rPr>
+          <w:noProof/>
           <w:lang w:eastAsia="ru-RU"/>
         </w:rPr>
         <w:t xml:space="preserve"> </w:t>
@@ -8300,7 +9116,7 @@
           <w:lang w:eastAsia="ru-RU"/>
         </w:rPr>
         <w:drawing>
-          <wp:inline distT="0" distB="0" distL="0" distR="0" wp14:anchorId="0F3F3B18" wp14:editId="07CABC66">
+          <wp:inline distT="0" distB="0" distL="0" distR="0" wp14:anchorId="40CB209B" wp14:editId="4BAEC2C2">
             <wp:extent cx="3724795" cy="2686425"/>
             <wp:effectExtent l="0" t="0" r="9525" b="0"/>
             <wp:docPr id="7" name="Рисунок 7"/>
@@ -8335,8 +9151,105 @@
           </wp:inline>
         </w:drawing>
       </w:r>
-      <w:bookmarkStart w:id="13" w:name="_GoBack"/>
-      <w:bookmarkEnd w:id="13"/>
+    </w:p>
+    <w:p>
+      <w:pPr>
+        <w:pStyle w:val="af0"/>
+        <w:jc w:val="center"/>
+        <w:rPr>
+          <w:rFonts w:ascii="Times New Roman" w:hAnsi="Times New Roman" w:cs="Times New Roman"/>
+          <w:b w:val="0"/>
+          <w:noProof/>
+          <w:color w:val="auto"/>
+          <w:sz w:val="28"/>
+          <w:szCs w:val="28"/>
+          <w:lang w:eastAsia="ru-RU"/>
+        </w:rPr>
+      </w:pPr>
+      <w:bookmarkStart w:id="17" w:name="_Ref125240646"/>
+      <w:r>
+        <w:rPr>
+          <w:rFonts w:ascii="Times New Roman" w:hAnsi="Times New Roman" w:cs="Times New Roman"/>
+          <w:b w:val="0"/>
+          <w:color w:val="auto"/>
+          <w:sz w:val="28"/>
+          <w:szCs w:val="28"/>
+        </w:rPr>
+        <w:t xml:space="preserve">Рисунок </w:t>
+      </w:r>
+      <w:r>
+        <w:rPr>
+          <w:rFonts w:ascii="Times New Roman" w:hAnsi="Times New Roman" w:cs="Times New Roman"/>
+          <w:b w:val="0"/>
+          <w:color w:val="auto"/>
+          <w:sz w:val="28"/>
+          <w:szCs w:val="28"/>
+        </w:rPr>
+        <w:fldChar w:fldCharType="begin"/>
+      </w:r>
+      <w:r>
+        <w:rPr>
+          <w:rFonts w:ascii="Times New Roman" w:hAnsi="Times New Roman" w:cs="Times New Roman"/>
+          <w:b w:val="0"/>
+          <w:color w:val="auto"/>
+          <w:sz w:val="28"/>
+          <w:szCs w:val="28"/>
+        </w:rPr>
+        <w:instrText xml:space="preserve"> SEQ Рисунок \* ARABIC </w:instrText>
+      </w:r>
+      <w:r>
+        <w:rPr>
+          <w:rFonts w:ascii="Times New Roman" w:hAnsi="Times New Roman" w:cs="Times New Roman"/>
+          <w:b w:val="0"/>
+          <w:color w:val="auto"/>
+          <w:sz w:val="28"/>
+          <w:szCs w:val="28"/>
+        </w:rPr>
+        <w:fldChar w:fldCharType="separate"/>
+      </w:r>
+      <w:r>
+        <w:rPr>
+          <w:rFonts w:ascii="Times New Roman" w:hAnsi="Times New Roman" w:cs="Times New Roman"/>
+          <w:b w:val="0"/>
+          <w:noProof/>
+          <w:color w:val="auto"/>
+          <w:sz w:val="28"/>
+          <w:szCs w:val="28"/>
+        </w:rPr>
+        <w:t>4</w:t>
+      </w:r>
+      <w:r>
+        <w:rPr>
+          <w:rFonts w:ascii="Times New Roman" w:hAnsi="Times New Roman" w:cs="Times New Roman"/>
+          <w:b w:val="0"/>
+          <w:color w:val="auto"/>
+          <w:sz w:val="28"/>
+          <w:szCs w:val="28"/>
+        </w:rPr>
+        <w:fldChar w:fldCharType="end"/>
+      </w:r>
+      <w:bookmarkEnd w:id="17"/>
+      <w:r>
+        <w:rPr>
+          <w:rFonts w:ascii="Times New Roman" w:hAnsi="Times New Roman" w:cs="Times New Roman"/>
+          <w:b w:val="0"/>
+          <w:color w:val="auto"/>
+          <w:sz w:val="28"/>
+          <w:szCs w:val="28"/>
+        </w:rPr>
+        <w:t xml:space="preserve"> - таблица </w:t>
+      </w:r>
+      <w:r>
+        <w:rPr>
+          <w:rFonts w:ascii="Times New Roman" w:hAnsi="Times New Roman" w:cs="Times New Roman"/>
+          <w:b w:val="0"/>
+          <w:color w:val="auto"/>
+          <w:sz w:val="28"/>
+          <w:szCs w:val="28"/>
+          <w:lang w:val="en-US"/>
+        </w:rPr>
+        <w:t>addresses</w:t>
+      </w:r>
     </w:p>
     <w:sectPr>
       <w:footerReference w:type="default" r:id="rId14"/>
@@ -11124,6 +12037,25 @@
       <w:color w:val="4F81BD" w:themeColor="accent1"/>
     </w:rPr>
   </w:style>
+  <w:style w:type="paragraph" w:styleId="af0">
+    <w:name w:val="caption"/>
+    <w:basedOn w:val="a"/>
+    <w:next w:val="a"/>
+    <w:uiPriority w:val="35"/>
+    <w:unhideWhenUsed/>
+    <w:qFormat/>
+    <w:rsid w:val="005622A7"/>
+    <w:pPr>
+      <w:spacing w:line="240" w:lineRule="auto"/>
+    </w:pPr>
+    <w:rPr>
+      <w:b/>
+      <w:bCs/>
+      <w:color w:val="4F81BD" w:themeColor="accent1"/>
+      <w:sz w:val="18"/>
+      <w:szCs w:val="18"/>
+    </w:rPr>
+  </w:style>
 </w:styles>
 </file>
 
@@ -11696,6 +12628,25 @@
       <w:color w:val="4F81BD" w:themeColor="accent1"/>
     </w:rPr>
   </w:style>
+  <w:style w:type="paragraph" w:styleId="af0">
+    <w:name w:val="caption"/>
+    <w:basedOn w:val="a"/>
+    <w:next w:val="a"/>
+    <w:uiPriority w:val="35"/>
+    <w:unhideWhenUsed/>
+    <w:qFormat/>
+    <w:rsid w:val="005622A7"/>
+    <w:pPr>
+      <w:spacing w:line="240" w:lineRule="auto"/>
+    </w:pPr>
+    <w:rPr>
+      <w:b/>
+      <w:bCs/>
+      <w:color w:val="4F81BD" w:themeColor="accent1"/>
+      <w:sz w:val="18"/>
+      <w:szCs w:val="18"/>
+    </w:rPr>
+  </w:style>
 </w:styles>
 </file>
 
@@ -11989,7 +12940,7 @@
 </file>
 
 <file path=customXml/itemProps1.xml><?xml version="1.0" encoding="utf-8"?>
-<ds:datastoreItem xmlns:ds="http://schemas.openxmlformats.org/officeDocument/2006/customXml" ds:itemID="{7F551D67-8994-4AF6-8A77-E4D951E63D76}">
+<ds:datastoreItem xmlns:ds="http://schemas.openxmlformats.org/officeDocument/2006/customXml" ds:itemID="{09B2CB18-14BF-42E9-A369-B39AA1CDAA7A}">
   <ds:schemaRefs>
     <ds:schemaRef ds:uri="http://schemas.openxmlformats.org/officeDocument/2006/bibliography"/>
   </ds:schemaRefs>

</xml_diff>

<commit_message>
part about parsing in note
</commit_message>
<xml_diff>
--- a/Записка.docx
+++ b/Записка.docx
@@ -7194,8 +7194,17 @@
           <w:sz w:val="28"/>
           <w:szCs w:val="28"/>
         </w:rPr>
-        <w:t xml:space="preserve"> начальную информацию о школах. Для этого с помощью библиотеки </w:t>
-      </w:r>
+        <w:t xml:space="preserve"> начальную информацию о школах</w:t>
+      </w:r>
+      <w:r>
+        <w:rPr>
+          <w:rFonts w:ascii="Times New Roman" w:hAnsi="Times New Roman" w:cs="Times New Roman"/>
+          <w:sz w:val="28"/>
+          <w:szCs w:val="28"/>
+        </w:rPr>
+        <w:t xml:space="preserve"> (файл </w:t>
+      </w:r>
+      <w:proofErr w:type="spellStart"/>
       <w:r>
         <w:rPr>
           <w:rFonts w:ascii="Times New Roman" w:hAnsi="Times New Roman" w:cs="Times New Roman"/>
@@ -7204,6 +7213,113 @@
           <w:szCs w:val="28"/>
           <w:lang w:val="en-US"/>
         </w:rPr>
+        <w:t>db</w:t>
+      </w:r>
+      <w:proofErr w:type="spellEnd"/>
+      <w:r>
+        <w:rPr>
+          <w:rFonts w:ascii="Times New Roman" w:hAnsi="Times New Roman" w:cs="Times New Roman"/>
+          <w:i/>
+          <w:sz w:val="28"/>
+          <w:szCs w:val="28"/>
+        </w:rPr>
+        <w:t>/</w:t>
+      </w:r>
+      <w:r>
+        <w:rPr>
+          <w:rFonts w:ascii="Times New Roman" w:hAnsi="Times New Roman" w:cs="Times New Roman"/>
+          <w:i/>
+          <w:sz w:val="28"/>
+          <w:szCs w:val="28"/>
+          <w:lang w:val="en-US"/>
+        </w:rPr>
+        <w:t>parser</w:t>
+      </w:r>
+      <w:r>
+        <w:rPr>
+          <w:rFonts w:ascii="Times New Roman" w:hAnsi="Times New Roman" w:cs="Times New Roman"/>
+          <w:i/>
+          <w:sz w:val="28"/>
+          <w:szCs w:val="28"/>
+        </w:rPr>
+        <w:t>_</w:t>
+      </w:r>
+      <w:r>
+        <w:rPr>
+          <w:rFonts w:ascii="Times New Roman" w:hAnsi="Times New Roman" w:cs="Times New Roman"/>
+          <w:i/>
+          <w:sz w:val="28"/>
+          <w:szCs w:val="28"/>
+          <w:lang w:val="en-US"/>
+        </w:rPr>
+        <w:t>from</w:t>
+      </w:r>
+      <w:r>
+        <w:rPr>
+          <w:rFonts w:ascii="Times New Roman" w:hAnsi="Times New Roman" w:cs="Times New Roman"/>
+          <w:i/>
+          <w:sz w:val="28"/>
+          <w:szCs w:val="28"/>
+        </w:rPr>
+        <w:t>_</w:t>
+      </w:r>
+      <w:proofErr w:type="spellStart"/>
+      <w:r>
+        <w:rPr>
+          <w:rFonts w:ascii="Times New Roman" w:hAnsi="Times New Roman" w:cs="Times New Roman"/>
+          <w:i/>
+          <w:sz w:val="28"/>
+          <w:szCs w:val="28"/>
+          <w:lang w:val="en-US"/>
+        </w:rPr>
+        <w:t>opendata</w:t>
+      </w:r>
+      <w:proofErr w:type="spellEnd"/>
+      <w:r>
+        <w:rPr>
+          <w:rFonts w:ascii="Times New Roman" w:hAnsi="Times New Roman" w:cs="Times New Roman"/>
+          <w:i/>
+          <w:sz w:val="28"/>
+          <w:szCs w:val="28"/>
+        </w:rPr>
+        <w:t>.</w:t>
+      </w:r>
+      <w:proofErr w:type="spellStart"/>
+      <w:r>
+        <w:rPr>
+          <w:rFonts w:ascii="Times New Roman" w:hAnsi="Times New Roman" w:cs="Times New Roman"/>
+          <w:i/>
+          <w:sz w:val="28"/>
+          <w:szCs w:val="28"/>
+          <w:lang w:val="en-US"/>
+        </w:rPr>
+        <w:t>py</w:t>
+      </w:r>
+      <w:proofErr w:type="spellEnd"/>
+      <w:r>
+        <w:rPr>
+          <w:rFonts w:ascii="Times New Roman" w:hAnsi="Times New Roman" w:cs="Times New Roman"/>
+          <w:sz w:val="28"/>
+          <w:szCs w:val="28"/>
+        </w:rPr>
+        <w:t>)</w:t>
+      </w:r>
+      <w:r>
+        <w:rPr>
+          <w:rFonts w:ascii="Times New Roman" w:hAnsi="Times New Roman" w:cs="Times New Roman"/>
+          <w:sz w:val="28"/>
+          <w:szCs w:val="28"/>
+        </w:rPr>
+        <w:t xml:space="preserve">. Для этого с помощью библиотеки </w:t>
+      </w:r>
+      <w:r>
+        <w:rPr>
+          <w:rFonts w:ascii="Times New Roman" w:hAnsi="Times New Roman" w:cs="Times New Roman"/>
+          <w:i/>
+          <w:sz w:val="28"/>
+          <w:szCs w:val="28"/>
+          <w:lang w:val="en-US"/>
+        </w:rPr>
         <w:t>request</w:t>
       </w:r>
       <w:r>
@@ -7220,7 +7336,23 @@
           <w:sz w:val="28"/>
           <w:szCs w:val="28"/>
         </w:rPr>
-        <w:t xml:space="preserve">программа отправляет </w:t>
+        <w:t>пр</w:t>
+      </w:r>
+      <w:r>
+        <w:rPr>
+          <w:rFonts w:ascii="Times New Roman" w:hAnsi="Times New Roman" w:cs="Times New Roman"/>
+          <w:sz w:val="28"/>
+          <w:szCs w:val="28"/>
+        </w:rPr>
+        <w:t>о</w:t>
+      </w:r>
+      <w:r>
+        <w:rPr>
+          <w:rFonts w:ascii="Times New Roman" w:hAnsi="Times New Roman" w:cs="Times New Roman"/>
+          <w:sz w:val="28"/>
+          <w:szCs w:val="28"/>
+        </w:rPr>
+        <w:t xml:space="preserve">грамма отправляет </w:t>
       </w:r>
       <w:r>
         <w:rPr>
@@ -7245,23 +7377,7 @@
           <w:sz w:val="28"/>
           <w:szCs w:val="28"/>
         </w:rPr>
-        <w:t>запрос на сайт и п</w:t>
-      </w:r>
-      <w:r>
-        <w:rPr>
-          <w:rFonts w:ascii="Times New Roman" w:hAnsi="Times New Roman" w:cs="Times New Roman"/>
-          <w:sz w:val="28"/>
-          <w:szCs w:val="28"/>
-        </w:rPr>
-        <w:t>о</w:t>
-      </w:r>
-      <w:r>
-        <w:rPr>
-          <w:rFonts w:ascii="Times New Roman" w:hAnsi="Times New Roman" w:cs="Times New Roman"/>
-          <w:sz w:val="28"/>
-          <w:szCs w:val="28"/>
-        </w:rPr>
-        <w:t>лучает список школ</w:t>
+        <w:t>запрос на сайт и получает список школ</w:t>
       </w:r>
       <w:r>
         <w:rPr>
@@ -7293,13 +7409,6 @@
           <w:sz w:val="28"/>
           <w:szCs w:val="28"/>
         </w:rPr>
-      </w:r>
-      <w:r>
-        <w:rPr>
-          <w:rFonts w:ascii="Times New Roman" w:hAnsi="Times New Roman" w:cs="Times New Roman"/>
-          <w:sz w:val="28"/>
-          <w:szCs w:val="28"/>
-        </w:rPr>
         <w:instrText xml:space="preserve"> \* MERGEFORMAT </w:instrText>
       </w:r>
       <w:r>
@@ -7308,6 +7417,13 @@
           <w:sz w:val="28"/>
           <w:szCs w:val="28"/>
         </w:rPr>
+      </w:r>
+      <w:r>
+        <w:rPr>
+          <w:rFonts w:ascii="Times New Roman" w:hAnsi="Times New Roman" w:cs="Times New Roman"/>
+          <w:sz w:val="28"/>
+          <w:szCs w:val="28"/>
+        </w:rPr>
         <w:fldChar w:fldCharType="separate"/>
       </w:r>
       <w:r>
@@ -7358,23 +7474,23 @@
           <w:sz w:val="28"/>
           <w:szCs w:val="28"/>
         </w:rPr>
-        <w:t>. Далее сохраняем их в удобном формате в б</w:t>
-      </w:r>
-      <w:r>
-        <w:rPr>
-          <w:rFonts w:ascii="Times New Roman" w:hAnsi="Times New Roman" w:cs="Times New Roman"/>
-          <w:sz w:val="28"/>
-          <w:szCs w:val="28"/>
-        </w:rPr>
-        <w:t>а</w:t>
-      </w:r>
-      <w:r>
-        <w:rPr>
-          <w:rFonts w:ascii="Times New Roman" w:hAnsi="Times New Roman" w:cs="Times New Roman"/>
-          <w:sz w:val="28"/>
-          <w:szCs w:val="28"/>
-        </w:rPr>
-        <w:t xml:space="preserve">зу данных с помощью библиотеки </w:t>
+        <w:t>. Далее сохраняем их в удобном формате в базу данных с помощью би</w:t>
+      </w:r>
+      <w:r>
+        <w:rPr>
+          <w:rFonts w:ascii="Times New Roman" w:hAnsi="Times New Roman" w:cs="Times New Roman"/>
+          <w:sz w:val="28"/>
+          <w:szCs w:val="28"/>
+        </w:rPr>
+        <w:t>б</w:t>
+      </w:r>
+      <w:r>
+        <w:rPr>
+          <w:rFonts w:ascii="Times New Roman" w:hAnsi="Times New Roman" w:cs="Times New Roman"/>
+          <w:sz w:val="28"/>
+          <w:szCs w:val="28"/>
+        </w:rPr>
+        <w:t xml:space="preserve">лиотеки </w:t>
       </w:r>
       <w:r>
         <w:rPr>
@@ -7426,22 +7542,14 @@
           <w:sz w:val="28"/>
           <w:szCs w:val="28"/>
         </w:rPr>
-        <w:instrText xml:space="preserve"> REF _Ref125240598 \h </w:instrText>
-      </w:r>
-      <w:r>
-        <w:rPr>
-          <w:rFonts w:ascii="Times New Roman" w:hAnsi="Times New Roman" w:cs="Times New Roman"/>
-          <w:sz w:val="28"/>
-          <w:szCs w:val="28"/>
-        </w:rPr>
-      </w:r>
-      <w:r>
-        <w:rPr>
-          <w:rFonts w:ascii="Times New Roman" w:hAnsi="Times New Roman" w:cs="Times New Roman"/>
-          <w:sz w:val="28"/>
-          <w:szCs w:val="28"/>
-        </w:rPr>
-        <w:instrText xml:space="preserve"> \* MERGEFORMAT </w:instrText>
+        <w:instrText xml:space="preserve"> REF _Ref125240598 \h  \* MERGEFORMAT </w:instrText>
+      </w:r>
+      <w:r>
+        <w:rPr>
+          <w:rFonts w:ascii="Times New Roman" w:hAnsi="Times New Roman" w:cs="Times New Roman"/>
+          <w:sz w:val="28"/>
+          <w:szCs w:val="28"/>
+        </w:rPr>
       </w:r>
       <w:r>
         <w:rPr>
@@ -7457,7 +7565,23 @@
           <w:sz w:val="28"/>
           <w:szCs w:val="28"/>
         </w:rPr>
-        <w:t xml:space="preserve">Рисунок </w:t>
+        <w:t>Р</w:t>
+      </w:r>
+      <w:r>
+        <w:rPr>
+          <w:rFonts w:ascii="Times New Roman" w:hAnsi="Times New Roman" w:cs="Times New Roman"/>
+          <w:sz w:val="28"/>
+          <w:szCs w:val="28"/>
+        </w:rPr>
+        <w:t>и</w:t>
+      </w:r>
+      <w:r>
+        <w:rPr>
+          <w:rFonts w:ascii="Times New Roman" w:hAnsi="Times New Roman" w:cs="Times New Roman"/>
+          <w:sz w:val="28"/>
+          <w:szCs w:val="28"/>
+        </w:rPr>
+        <w:t xml:space="preserve">сунок </w:t>
       </w:r>
       <w:r>
         <w:rPr>
@@ -7911,7 +8035,7 @@
           <w:szCs w:val="28"/>
           <w:lang w:eastAsia="ru-RU"/>
         </w:rPr>
-        <w:instrText xml:space="preserve"> REF _Ref125240623 \h </w:instrText>
+        <w:instrText xml:space="preserve"> REF _Ref125240623 \h  \* MERGEFORMAT </w:instrText>
       </w:r>
       <w:r>
         <w:rPr>
@@ -7930,7 +8054,15 @@
           <w:szCs w:val="28"/>
           <w:lang w:eastAsia="ru-RU"/>
         </w:rPr>
-        <w:instrText xml:space="preserve"> \* MERGEFORMAT </w:instrText>
+        <w:fldChar w:fldCharType="separate"/>
+      </w:r>
+      <w:r>
+        <w:rPr>
+          <w:rFonts w:ascii="Times New Roman" w:hAnsi="Times New Roman" w:cs="Times New Roman"/>
+          <w:sz w:val="28"/>
+          <w:szCs w:val="28"/>
+        </w:rPr>
+        <w:t xml:space="preserve">Рисунок </w:t>
       </w:r>
       <w:r>
         <w:rPr>
@@ -7938,17 +8070,8 @@
           <w:noProof/>
           <w:sz w:val="28"/>
           <w:szCs w:val="28"/>
-          <w:lang w:eastAsia="ru-RU"/>
-        </w:rPr>
-        <w:fldChar w:fldCharType="separate"/>
-      </w:r>
-      <w:r>
-        <w:rPr>
-          <w:rFonts w:ascii="Times New Roman" w:hAnsi="Times New Roman" w:cs="Times New Roman"/>
-          <w:sz w:val="28"/>
-          <w:szCs w:val="28"/>
-        </w:rPr>
-        <w:t xml:space="preserve">Рисунок </w:t>
+        </w:rPr>
+        <w:t>3</w:t>
       </w:r>
       <w:r>
         <w:rPr>
@@ -7956,8 +8079,9 @@
           <w:noProof/>
           <w:sz w:val="28"/>
           <w:szCs w:val="28"/>
-        </w:rPr>
-        <w:t>3</w:t>
+          <w:lang w:eastAsia="ru-RU"/>
+        </w:rPr>
+        <w:fldChar w:fldCharType="end"/>
       </w:r>
       <w:r>
         <w:rPr>
@@ -7967,7 +8091,7 @@
           <w:szCs w:val="28"/>
           <w:lang w:eastAsia="ru-RU"/>
         </w:rPr>
-        <w:fldChar w:fldCharType="end"/>
+        <w:t>)</w:t>
       </w:r>
       <w:r>
         <w:rPr>
@@ -7977,6 +8101,66 @@
           <w:szCs w:val="28"/>
           <w:lang w:eastAsia="ru-RU"/>
         </w:rPr>
+        <w:t xml:space="preserve"> </w:t>
+      </w:r>
+      <w:r>
+        <w:rPr>
+          <w:rFonts w:ascii="Times New Roman" w:hAnsi="Times New Roman" w:cs="Times New Roman"/>
+          <w:noProof/>
+          <w:sz w:val="28"/>
+          <w:szCs w:val="28"/>
+          <w:lang w:eastAsia="ru-RU"/>
+        </w:rPr>
+        <w:t xml:space="preserve">базы данных полные </w:t>
+      </w:r>
+      <w:r>
+        <w:rPr>
+          <w:rFonts w:ascii="Times New Roman" w:hAnsi="Times New Roman" w:cs="Times New Roman"/>
+          <w:noProof/>
+          <w:sz w:val="28"/>
+          <w:szCs w:val="28"/>
+          <w:lang w:eastAsia="ru-RU"/>
+        </w:rPr>
+        <w:t>(</w:t>
+      </w:r>
+      <w:r>
+        <w:rPr>
+          <w:rFonts w:ascii="Times New Roman" w:hAnsi="Times New Roman" w:cs="Times New Roman"/>
+          <w:noProof/>
+          <w:sz w:val="28"/>
+          <w:szCs w:val="28"/>
+          <w:lang w:val="en-US" w:eastAsia="ru-RU"/>
+        </w:rPr>
+        <w:t>full</w:t>
+      </w:r>
+      <w:r>
+        <w:rPr>
+          <w:rFonts w:ascii="Times New Roman" w:hAnsi="Times New Roman" w:cs="Times New Roman"/>
+          <w:noProof/>
+          <w:sz w:val="28"/>
+          <w:szCs w:val="28"/>
+          <w:lang w:eastAsia="ru-RU"/>
+        </w:rPr>
+        <w:t>_</w:t>
+      </w:r>
+      <w:r>
+        <w:rPr>
+          <w:rFonts w:ascii="Times New Roman" w:hAnsi="Times New Roman" w:cs="Times New Roman"/>
+          <w:noProof/>
+          <w:sz w:val="28"/>
+          <w:szCs w:val="28"/>
+          <w:lang w:val="en-US" w:eastAsia="ru-RU"/>
+        </w:rPr>
+        <w:t>name</w:t>
+      </w:r>
+      <w:r>
+        <w:rPr>
+          <w:rFonts w:ascii="Times New Roman" w:hAnsi="Times New Roman" w:cs="Times New Roman"/>
+          <w:noProof/>
+          <w:sz w:val="28"/>
+          <w:szCs w:val="28"/>
+          <w:lang w:eastAsia="ru-RU"/>
+        </w:rPr>
         <w:t>)</w:t>
       </w:r>
       <w:r>
@@ -7987,6 +8171,76 @@
           <w:szCs w:val="28"/>
           <w:lang w:eastAsia="ru-RU"/>
         </w:rPr>
+        <w:t xml:space="preserve"> и краткие</w:t>
+      </w:r>
+      <w:r>
+        <w:rPr>
+          <w:rFonts w:ascii="Times New Roman" w:hAnsi="Times New Roman" w:cs="Times New Roman"/>
+          <w:noProof/>
+          <w:sz w:val="28"/>
+          <w:szCs w:val="28"/>
+          <w:lang w:eastAsia="ru-RU"/>
+        </w:rPr>
+        <w:t xml:space="preserve"> (</w:t>
+      </w:r>
+      <w:r>
+        <w:rPr>
+          <w:rFonts w:ascii="Times New Roman" w:hAnsi="Times New Roman" w:cs="Times New Roman"/>
+          <w:noProof/>
+          <w:sz w:val="28"/>
+          <w:szCs w:val="28"/>
+          <w:lang w:val="en-US" w:eastAsia="ru-RU"/>
+        </w:rPr>
+        <w:t>short</w:t>
+      </w:r>
+      <w:r>
+        <w:rPr>
+          <w:rFonts w:ascii="Times New Roman" w:hAnsi="Times New Roman" w:cs="Times New Roman"/>
+          <w:noProof/>
+          <w:sz w:val="28"/>
+          <w:szCs w:val="28"/>
+          <w:lang w:eastAsia="ru-RU"/>
+        </w:rPr>
+        <w:t>_</w:t>
+      </w:r>
+      <w:r>
+        <w:rPr>
+          <w:rFonts w:ascii="Times New Roman" w:hAnsi="Times New Roman" w:cs="Times New Roman"/>
+          <w:noProof/>
+          <w:sz w:val="28"/>
+          <w:szCs w:val="28"/>
+          <w:lang w:val="en-US" w:eastAsia="ru-RU"/>
+        </w:rPr>
+        <w:t>name</w:t>
+      </w:r>
+      <w:r>
+        <w:rPr>
+          <w:rFonts w:ascii="Times New Roman" w:hAnsi="Times New Roman" w:cs="Times New Roman"/>
+          <w:noProof/>
+          <w:sz w:val="28"/>
+          <w:szCs w:val="28"/>
+          <w:lang w:eastAsia="ru-RU"/>
+        </w:rPr>
+        <w:t>)</w:t>
+      </w:r>
+      <w:r>
+        <w:rPr>
+          <w:rFonts w:ascii="Times New Roman" w:hAnsi="Times New Roman" w:cs="Times New Roman"/>
+          <w:noProof/>
+          <w:sz w:val="28"/>
+          <w:szCs w:val="28"/>
+          <w:lang w:eastAsia="ru-RU"/>
+        </w:rPr>
+        <w:t xml:space="preserve"> названия школ, их сайты</w:t>
+      </w:r>
+      <w:r>
+        <w:rPr>
+          <w:rFonts w:ascii="Times New Roman" w:hAnsi="Times New Roman" w:cs="Times New Roman"/>
+          <w:noProof/>
+          <w:sz w:val="28"/>
+          <w:szCs w:val="28"/>
+          <w:lang w:eastAsia="ru-RU"/>
+        </w:rPr>
         <w:t xml:space="preserve"> </w:t>
       </w:r>
       <w:r>
@@ -7997,7 +8251,8 @@
           <w:szCs w:val="28"/>
           <w:lang w:eastAsia="ru-RU"/>
         </w:rPr>
-        <w:t xml:space="preserve">базы данных полные </w:t>
+        <w:lastRenderedPageBreak/>
+        <w:t>(</w:t>
       </w:r>
       <w:r>
         <w:rPr>
@@ -8005,9 +8260,9 @@
           <w:noProof/>
           <w:sz w:val="28"/>
           <w:szCs w:val="28"/>
-          <w:lang w:eastAsia="ru-RU"/>
-        </w:rPr>
-        <w:t>(</w:t>
+          <w:lang w:val="en-US" w:eastAsia="ru-RU"/>
+        </w:rPr>
+        <w:t>web</w:t>
       </w:r>
       <w:r>
         <w:rPr>
@@ -8015,9 +8270,19 @@
           <w:noProof/>
           <w:sz w:val="28"/>
           <w:szCs w:val="28"/>
+          <w:lang w:eastAsia="ru-RU"/>
+        </w:rPr>
+        <w:t>_</w:t>
+      </w:r>
+      <w:r>
+        <w:rPr>
+          <w:rFonts w:ascii="Times New Roman" w:hAnsi="Times New Roman" w:cs="Times New Roman"/>
+          <w:noProof/>
+          <w:sz w:val="28"/>
+          <w:szCs w:val="28"/>
           <w:lang w:val="en-US" w:eastAsia="ru-RU"/>
         </w:rPr>
-        <w:t>full</w:t>
+        <w:t>site</w:t>
       </w:r>
       <w:r>
         <w:rPr>
@@ -8027,6 +8292,46 @@
           <w:szCs w:val="28"/>
           <w:lang w:eastAsia="ru-RU"/>
         </w:rPr>
+        <w:t>)</w:t>
+      </w:r>
+      <w:r>
+        <w:rPr>
+          <w:rFonts w:ascii="Times New Roman" w:hAnsi="Times New Roman" w:cs="Times New Roman"/>
+          <w:noProof/>
+          <w:sz w:val="28"/>
+          <w:szCs w:val="28"/>
+          <w:lang w:eastAsia="ru-RU"/>
+        </w:rPr>
+        <w:t>, образовательные программы</w:t>
+      </w:r>
+      <w:r>
+        <w:rPr>
+          <w:rFonts w:ascii="Times New Roman" w:hAnsi="Times New Roman" w:cs="Times New Roman"/>
+          <w:noProof/>
+          <w:sz w:val="28"/>
+          <w:szCs w:val="28"/>
+          <w:lang w:eastAsia="ru-RU"/>
+        </w:rPr>
+        <w:t xml:space="preserve"> (</w:t>
+      </w:r>
+      <w:r>
+        <w:rPr>
+          <w:rFonts w:ascii="Times New Roman" w:hAnsi="Times New Roman" w:cs="Times New Roman"/>
+          <w:noProof/>
+          <w:sz w:val="28"/>
+          <w:szCs w:val="28"/>
+          <w:lang w:val="en-US" w:eastAsia="ru-RU"/>
+        </w:rPr>
+        <w:t>educational</w:t>
+      </w:r>
+      <w:r>
+        <w:rPr>
+          <w:rFonts w:ascii="Times New Roman" w:hAnsi="Times New Roman" w:cs="Times New Roman"/>
+          <w:noProof/>
+          <w:sz w:val="28"/>
+          <w:szCs w:val="28"/>
+          <w:lang w:eastAsia="ru-RU"/>
+        </w:rPr>
         <w:t>_</w:t>
       </w:r>
       <w:r>
@@ -8037,7 +8342,7 @@
           <w:szCs w:val="28"/>
           <w:lang w:val="en-US" w:eastAsia="ru-RU"/>
         </w:rPr>
-        <w:t>name</w:t>
+        <w:t>services</w:t>
       </w:r>
       <w:r>
         <w:rPr>
@@ -8047,7 +8352,7 @@
           <w:szCs w:val="28"/>
           <w:lang w:eastAsia="ru-RU"/>
         </w:rPr>
-        <w:t>)</w:t>
+        <w:t xml:space="preserve">), </w:t>
       </w:r>
       <w:r>
         <w:rPr>
@@ -8057,187 +8362,6 @@
           <w:szCs w:val="28"/>
           <w:lang w:eastAsia="ru-RU"/>
         </w:rPr>
-        <w:t xml:space="preserve"> и краткие</w:t>
-      </w:r>
-      <w:r>
-        <w:rPr>
-          <w:rFonts w:ascii="Times New Roman" w:hAnsi="Times New Roman" w:cs="Times New Roman"/>
-          <w:noProof/>
-          <w:sz w:val="28"/>
-          <w:szCs w:val="28"/>
-          <w:lang w:eastAsia="ru-RU"/>
-        </w:rPr>
-        <w:t xml:space="preserve"> (</w:t>
-      </w:r>
-      <w:r>
-        <w:rPr>
-          <w:rFonts w:ascii="Times New Roman" w:hAnsi="Times New Roman" w:cs="Times New Roman"/>
-          <w:noProof/>
-          <w:sz w:val="28"/>
-          <w:szCs w:val="28"/>
-          <w:lang w:val="en-US" w:eastAsia="ru-RU"/>
-        </w:rPr>
-        <w:t>short</w:t>
-      </w:r>
-      <w:r>
-        <w:rPr>
-          <w:rFonts w:ascii="Times New Roman" w:hAnsi="Times New Roman" w:cs="Times New Roman"/>
-          <w:noProof/>
-          <w:sz w:val="28"/>
-          <w:szCs w:val="28"/>
-          <w:lang w:eastAsia="ru-RU"/>
-        </w:rPr>
-        <w:t>_</w:t>
-      </w:r>
-      <w:r>
-        <w:rPr>
-          <w:rFonts w:ascii="Times New Roman" w:hAnsi="Times New Roman" w:cs="Times New Roman"/>
-          <w:noProof/>
-          <w:sz w:val="28"/>
-          <w:szCs w:val="28"/>
-          <w:lang w:val="en-US" w:eastAsia="ru-RU"/>
-        </w:rPr>
-        <w:t>name</w:t>
-      </w:r>
-      <w:r>
-        <w:rPr>
-          <w:rFonts w:ascii="Times New Roman" w:hAnsi="Times New Roman" w:cs="Times New Roman"/>
-          <w:noProof/>
-          <w:sz w:val="28"/>
-          <w:szCs w:val="28"/>
-          <w:lang w:eastAsia="ru-RU"/>
-        </w:rPr>
-        <w:t>)</w:t>
-      </w:r>
-      <w:r>
-        <w:rPr>
-          <w:rFonts w:ascii="Times New Roman" w:hAnsi="Times New Roman" w:cs="Times New Roman"/>
-          <w:noProof/>
-          <w:sz w:val="28"/>
-          <w:szCs w:val="28"/>
-          <w:lang w:eastAsia="ru-RU"/>
-        </w:rPr>
-        <w:t xml:space="preserve"> названия школ, их сайты</w:t>
-      </w:r>
-      <w:r>
-        <w:rPr>
-          <w:rFonts w:ascii="Times New Roman" w:hAnsi="Times New Roman" w:cs="Times New Roman"/>
-          <w:noProof/>
-          <w:sz w:val="28"/>
-          <w:szCs w:val="28"/>
-          <w:lang w:eastAsia="ru-RU"/>
-        </w:rPr>
-        <w:t xml:space="preserve"> (</w:t>
-      </w:r>
-      <w:r>
-        <w:rPr>
-          <w:rFonts w:ascii="Times New Roman" w:hAnsi="Times New Roman" w:cs="Times New Roman"/>
-          <w:noProof/>
-          <w:sz w:val="28"/>
-          <w:szCs w:val="28"/>
-          <w:lang w:val="en-US" w:eastAsia="ru-RU"/>
-        </w:rPr>
-        <w:t>web</w:t>
-      </w:r>
-      <w:r>
-        <w:rPr>
-          <w:rFonts w:ascii="Times New Roman" w:hAnsi="Times New Roman" w:cs="Times New Roman"/>
-          <w:noProof/>
-          <w:sz w:val="28"/>
-          <w:szCs w:val="28"/>
-          <w:lang w:eastAsia="ru-RU"/>
-        </w:rPr>
-        <w:t>_</w:t>
-      </w:r>
-      <w:r>
-        <w:rPr>
-          <w:rFonts w:ascii="Times New Roman" w:hAnsi="Times New Roman" w:cs="Times New Roman"/>
-          <w:noProof/>
-          <w:sz w:val="28"/>
-          <w:szCs w:val="28"/>
-          <w:lang w:val="en-US" w:eastAsia="ru-RU"/>
-        </w:rPr>
-        <w:t>site</w:t>
-      </w:r>
-      <w:r>
-        <w:rPr>
-          <w:rFonts w:ascii="Times New Roman" w:hAnsi="Times New Roman" w:cs="Times New Roman"/>
-          <w:noProof/>
-          <w:sz w:val="28"/>
-          <w:szCs w:val="28"/>
-          <w:lang w:eastAsia="ru-RU"/>
-        </w:rPr>
-        <w:t>)</w:t>
-      </w:r>
-      <w:r>
-        <w:rPr>
-          <w:rFonts w:ascii="Times New Roman" w:hAnsi="Times New Roman" w:cs="Times New Roman"/>
-          <w:noProof/>
-          <w:sz w:val="28"/>
-          <w:szCs w:val="28"/>
-          <w:lang w:eastAsia="ru-RU"/>
-        </w:rPr>
-        <w:t>, образовательные программы</w:t>
-      </w:r>
-      <w:r>
-        <w:rPr>
-          <w:rFonts w:ascii="Times New Roman" w:hAnsi="Times New Roman" w:cs="Times New Roman"/>
-          <w:noProof/>
-          <w:sz w:val="28"/>
-          <w:szCs w:val="28"/>
-          <w:lang w:eastAsia="ru-RU"/>
-        </w:rPr>
-        <w:t xml:space="preserve"> (</w:t>
-      </w:r>
-      <w:r>
-        <w:rPr>
-          <w:rFonts w:ascii="Times New Roman" w:hAnsi="Times New Roman" w:cs="Times New Roman"/>
-          <w:noProof/>
-          <w:sz w:val="28"/>
-          <w:szCs w:val="28"/>
-          <w:lang w:val="en-US" w:eastAsia="ru-RU"/>
-        </w:rPr>
-        <w:t>educational</w:t>
-      </w:r>
-      <w:r>
-        <w:rPr>
-          <w:rFonts w:ascii="Times New Roman" w:hAnsi="Times New Roman" w:cs="Times New Roman"/>
-          <w:noProof/>
-          <w:sz w:val="28"/>
-          <w:szCs w:val="28"/>
-          <w:lang w:eastAsia="ru-RU"/>
-        </w:rPr>
-        <w:t>_</w:t>
-      </w:r>
-      <w:r>
-        <w:rPr>
-          <w:rFonts w:ascii="Times New Roman" w:hAnsi="Times New Roman" w:cs="Times New Roman"/>
-          <w:noProof/>
-          <w:sz w:val="28"/>
-          <w:szCs w:val="28"/>
-          <w:lang w:val="en-US" w:eastAsia="ru-RU"/>
-        </w:rPr>
-        <w:t>services</w:t>
-      </w:r>
-      <w:r>
-        <w:rPr>
-          <w:rFonts w:ascii="Times New Roman" w:hAnsi="Times New Roman" w:cs="Times New Roman"/>
-          <w:noProof/>
-          <w:sz w:val="28"/>
-          <w:szCs w:val="28"/>
-          <w:lang w:eastAsia="ru-RU"/>
-        </w:rPr>
-        <w:t xml:space="preserve">), </w:t>
-      </w:r>
-      <w:r>
-        <w:rPr>
-          <w:rFonts w:ascii="Times New Roman" w:hAnsi="Times New Roman" w:cs="Times New Roman"/>
-          <w:noProof/>
-          <w:sz w:val="28"/>
-          <w:szCs w:val="28"/>
-          <w:lang w:eastAsia="ru-RU"/>
-        </w:rPr>
-        <w:lastRenderedPageBreak/>
         <w:t>организационно-правовые нормы (</w:t>
       </w:r>
       <w:r>
@@ -8519,7 +8643,7 @@
           <w:szCs w:val="28"/>
           <w:lang w:eastAsia="ru-RU"/>
         </w:rPr>
-        <w:instrText xml:space="preserve"> REF _Ref125240646 \h </w:instrText>
+        <w:instrText xml:space="preserve"> REF _Ref125240646 \h  \* MERGEFORMAT </w:instrText>
       </w:r>
       <w:r>
         <w:rPr>
@@ -8538,7 +8662,15 @@
           <w:szCs w:val="28"/>
           <w:lang w:eastAsia="ru-RU"/>
         </w:rPr>
-        <w:instrText xml:space="preserve"> \* MERGEFORMAT </w:instrText>
+        <w:fldChar w:fldCharType="separate"/>
+      </w:r>
+      <w:r>
+        <w:rPr>
+          <w:rFonts w:ascii="Times New Roman" w:hAnsi="Times New Roman" w:cs="Times New Roman"/>
+          <w:sz w:val="28"/>
+          <w:szCs w:val="28"/>
+        </w:rPr>
+        <w:t xml:space="preserve">Рисунок </w:t>
       </w:r>
       <w:r>
         <w:rPr>
@@ -8546,17 +8678,8 @@
           <w:noProof/>
           <w:sz w:val="28"/>
           <w:szCs w:val="28"/>
-          <w:lang w:eastAsia="ru-RU"/>
-        </w:rPr>
-        <w:fldChar w:fldCharType="separate"/>
-      </w:r>
-      <w:r>
-        <w:rPr>
-          <w:rFonts w:ascii="Times New Roman" w:hAnsi="Times New Roman" w:cs="Times New Roman"/>
-          <w:sz w:val="28"/>
-          <w:szCs w:val="28"/>
-        </w:rPr>
-        <w:t xml:space="preserve">Рисунок </w:t>
+        </w:rPr>
+        <w:t>4</w:t>
       </w:r>
       <w:r>
         <w:rPr>
@@ -8564,8 +8687,9 @@
           <w:noProof/>
           <w:sz w:val="28"/>
           <w:szCs w:val="28"/>
-        </w:rPr>
-        <w:t>4</w:t>
+          <w:lang w:eastAsia="ru-RU"/>
+        </w:rPr>
+        <w:fldChar w:fldCharType="end"/>
       </w:r>
       <w:r>
         <w:rPr>
@@ -8575,7 +8699,7 @@
           <w:szCs w:val="28"/>
           <w:lang w:eastAsia="ru-RU"/>
         </w:rPr>
-        <w:fldChar w:fldCharType="end"/>
+        <w:t>)</w:t>
       </w:r>
       <w:r>
         <w:rPr>
@@ -8585,6 +8709,26 @@
           <w:szCs w:val="28"/>
           <w:lang w:eastAsia="ru-RU"/>
         </w:rPr>
+        <w:t>, состояющую из района (</w:t>
+      </w:r>
+      <w:r>
+        <w:rPr>
+          <w:rFonts w:ascii="Times New Roman" w:hAnsi="Times New Roman" w:cs="Times New Roman"/>
+          <w:noProof/>
+          <w:sz w:val="28"/>
+          <w:szCs w:val="28"/>
+          <w:lang w:val="en-US" w:eastAsia="ru-RU"/>
+        </w:rPr>
+        <w:t>disctrict</w:t>
+      </w:r>
+      <w:r>
+        <w:rPr>
+          <w:rFonts w:ascii="Times New Roman" w:hAnsi="Times New Roman" w:cs="Times New Roman"/>
+          <w:noProof/>
+          <w:sz w:val="28"/>
+          <w:szCs w:val="28"/>
+          <w:lang w:eastAsia="ru-RU"/>
+        </w:rPr>
         <w:t>)</w:t>
       </w:r>
       <w:r>
@@ -8595,7 +8739,7 @@
           <w:szCs w:val="28"/>
           <w:lang w:eastAsia="ru-RU"/>
         </w:rPr>
-        <w:t>, состояющую из района (</w:t>
+        <w:t xml:space="preserve">, </w:t>
       </w:r>
       <w:r>
         <w:rPr>
@@ -8603,9 +8747,19 @@
           <w:noProof/>
           <w:sz w:val="28"/>
           <w:szCs w:val="28"/>
+          <w:lang w:eastAsia="ru-RU"/>
+        </w:rPr>
+        <w:t>округа (</w:t>
+      </w:r>
+      <w:r>
+        <w:rPr>
+          <w:rFonts w:ascii="Times New Roman" w:hAnsi="Times New Roman" w:cs="Times New Roman"/>
+          <w:noProof/>
+          <w:sz w:val="28"/>
+          <w:szCs w:val="28"/>
           <w:lang w:val="en-US" w:eastAsia="ru-RU"/>
         </w:rPr>
-        <w:t>disctrict</w:t>
+        <w:t>adm</w:t>
       </w:r>
       <w:r>
         <w:rPr>
@@ -8615,7 +8769,7 @@
           <w:szCs w:val="28"/>
           <w:lang w:eastAsia="ru-RU"/>
         </w:rPr>
-        <w:t>)</w:t>
+        <w:t>_</w:t>
       </w:r>
       <w:r>
         <w:rPr>
@@ -8623,6 +8777,146 @@
           <w:noProof/>
           <w:sz w:val="28"/>
           <w:szCs w:val="28"/>
+          <w:lang w:val="en-US" w:eastAsia="ru-RU"/>
+        </w:rPr>
+        <w:t>area</w:t>
+      </w:r>
+      <w:r>
+        <w:rPr>
+          <w:rFonts w:ascii="Times New Roman" w:hAnsi="Times New Roman" w:cs="Times New Roman"/>
+          <w:noProof/>
+          <w:sz w:val="28"/>
+          <w:szCs w:val="28"/>
+          <w:lang w:eastAsia="ru-RU"/>
+        </w:rPr>
+        <w:t xml:space="preserve">), </w:t>
+      </w:r>
+      <w:r>
+        <w:rPr>
+          <w:rFonts w:ascii="Times New Roman" w:hAnsi="Times New Roman" w:cs="Times New Roman"/>
+          <w:noProof/>
+          <w:sz w:val="28"/>
+          <w:szCs w:val="28"/>
+          <w:lang w:eastAsia="ru-RU"/>
+        </w:rPr>
+        <w:t>адреса (</w:t>
+      </w:r>
+      <w:r>
+        <w:rPr>
+          <w:rFonts w:ascii="Times New Roman" w:hAnsi="Times New Roman" w:cs="Times New Roman"/>
+          <w:noProof/>
+          <w:sz w:val="28"/>
+          <w:szCs w:val="28"/>
+          <w:lang w:val="en-US" w:eastAsia="ru-RU"/>
+        </w:rPr>
+        <w:t>address</w:t>
+      </w:r>
+      <w:r>
+        <w:rPr>
+          <w:rFonts w:ascii="Times New Roman" w:hAnsi="Times New Roman" w:cs="Times New Roman"/>
+          <w:noProof/>
+          <w:sz w:val="28"/>
+          <w:szCs w:val="28"/>
+          <w:lang w:eastAsia="ru-RU"/>
+        </w:rPr>
+        <w:t xml:space="preserve">), </w:t>
+      </w:r>
+      <w:r>
+        <w:rPr>
+          <w:rFonts w:ascii="Times New Roman" w:hAnsi="Times New Roman" w:cs="Times New Roman"/>
+          <w:noProof/>
+          <w:sz w:val="28"/>
+          <w:szCs w:val="28"/>
+          <w:lang w:eastAsia="ru-RU"/>
+        </w:rPr>
+        <w:t>номера телефона (</w:t>
+      </w:r>
+      <w:r>
+        <w:rPr>
+          <w:rFonts w:ascii="Times New Roman" w:hAnsi="Times New Roman" w:cs="Times New Roman"/>
+          <w:noProof/>
+          <w:sz w:val="28"/>
+          <w:szCs w:val="28"/>
+          <w:lang w:val="en-US" w:eastAsia="ru-RU"/>
+        </w:rPr>
+        <w:t>public</w:t>
+      </w:r>
+      <w:r>
+        <w:rPr>
+          <w:rFonts w:ascii="Times New Roman" w:hAnsi="Times New Roman" w:cs="Times New Roman"/>
+          <w:noProof/>
+          <w:sz w:val="28"/>
+          <w:szCs w:val="28"/>
+          <w:lang w:eastAsia="ru-RU"/>
+        </w:rPr>
+        <w:t>_</w:t>
+      </w:r>
+      <w:r>
+        <w:rPr>
+          <w:rFonts w:ascii="Times New Roman" w:hAnsi="Times New Roman" w:cs="Times New Roman"/>
+          <w:noProof/>
+          <w:sz w:val="28"/>
+          <w:szCs w:val="28"/>
+          <w:lang w:val="en-US" w:eastAsia="ru-RU"/>
+        </w:rPr>
+        <w:t>phone</w:t>
+      </w:r>
+      <w:r>
+        <w:rPr>
+          <w:rFonts w:ascii="Times New Roman" w:hAnsi="Times New Roman" w:cs="Times New Roman"/>
+          <w:noProof/>
+          <w:sz w:val="28"/>
+          <w:szCs w:val="28"/>
+          <w:lang w:eastAsia="ru-RU"/>
+        </w:rPr>
+        <w:t xml:space="preserve">) </w:t>
+      </w:r>
+      <w:r>
+        <w:rPr>
+          <w:rFonts w:ascii="Times New Roman" w:hAnsi="Times New Roman" w:cs="Times New Roman"/>
+          <w:noProof/>
+          <w:sz w:val="28"/>
+          <w:szCs w:val="28"/>
+          <w:lang w:eastAsia="ru-RU"/>
+        </w:rPr>
+        <w:t>и доступности для инвалидов (</w:t>
+      </w:r>
+      <w:r>
+        <w:rPr>
+          <w:rFonts w:ascii="Times New Roman" w:hAnsi="Times New Roman" w:cs="Times New Roman"/>
+          <w:noProof/>
+          <w:sz w:val="28"/>
+          <w:szCs w:val="28"/>
+          <w:lang w:val="en-US" w:eastAsia="ru-RU"/>
+        </w:rPr>
+        <w:t>available</w:t>
+      </w:r>
+      <w:r>
+        <w:rPr>
+          <w:rFonts w:ascii="Times New Roman" w:hAnsi="Times New Roman" w:cs="Times New Roman"/>
+          <w:noProof/>
+          <w:sz w:val="28"/>
+          <w:szCs w:val="28"/>
+          <w:lang w:eastAsia="ru-RU"/>
+        </w:rPr>
+        <w:t>_</w:t>
+      </w:r>
+      <w:r>
+        <w:rPr>
+          <w:rFonts w:ascii="Times New Roman" w:hAnsi="Times New Roman" w:cs="Times New Roman"/>
+          <w:noProof/>
+          <w:sz w:val="28"/>
+          <w:szCs w:val="28"/>
+          <w:lang w:val="en-US" w:eastAsia="ru-RU"/>
+        </w:rPr>
+        <w:t>k</w:t>
+      </w:r>
+      <w:r>
+        <w:rPr>
+          <w:rFonts w:ascii="Times New Roman" w:hAnsi="Times New Roman" w:cs="Times New Roman"/>
+          <w:noProof/>
+          <w:sz w:val="28"/>
+          <w:szCs w:val="28"/>
           <w:lang w:eastAsia="ru-RU"/>
         </w:rPr>
         <w:t xml:space="preserve">, </w:t>
@@ -8633,9 +8927,9 @@
           <w:noProof/>
           <w:sz w:val="28"/>
           <w:szCs w:val="28"/>
-          <w:lang w:eastAsia="ru-RU"/>
-        </w:rPr>
-        <w:t>округа (</w:t>
+          <w:lang w:val="en-US" w:eastAsia="ru-RU"/>
+        </w:rPr>
+        <w:t>available</w:t>
       </w:r>
       <w:r>
         <w:rPr>
@@ -8643,9 +8937,19 @@
           <w:noProof/>
           <w:sz w:val="28"/>
           <w:szCs w:val="28"/>
+          <w:lang w:eastAsia="ru-RU"/>
+        </w:rPr>
+        <w:t>_</w:t>
+      </w:r>
+      <w:r>
+        <w:rPr>
+          <w:rFonts w:ascii="Times New Roman" w:hAnsi="Times New Roman" w:cs="Times New Roman"/>
+          <w:noProof/>
+          <w:sz w:val="28"/>
+          <w:szCs w:val="28"/>
           <w:lang w:val="en-US" w:eastAsia="ru-RU"/>
         </w:rPr>
-        <w:t>adm</w:t>
+        <w:t>o</w:t>
       </w:r>
       <w:r>
         <w:rPr>
@@ -8655,6 +8959,26 @@
           <w:szCs w:val="28"/>
           <w:lang w:eastAsia="ru-RU"/>
         </w:rPr>
+        <w:t xml:space="preserve">, </w:t>
+      </w:r>
+      <w:r>
+        <w:rPr>
+          <w:rFonts w:ascii="Times New Roman" w:hAnsi="Times New Roman" w:cs="Times New Roman"/>
+          <w:noProof/>
+          <w:sz w:val="28"/>
+          <w:szCs w:val="28"/>
+          <w:lang w:val="en-US" w:eastAsia="ru-RU"/>
+        </w:rPr>
+        <w:t>available</w:t>
+      </w:r>
+      <w:r>
+        <w:rPr>
+          <w:rFonts w:ascii="Times New Roman" w:hAnsi="Times New Roman" w:cs="Times New Roman"/>
+          <w:noProof/>
+          <w:sz w:val="28"/>
+          <w:szCs w:val="28"/>
+          <w:lang w:eastAsia="ru-RU"/>
+        </w:rPr>
         <w:t>_</w:t>
       </w:r>
       <w:r>
@@ -8665,7 +8989,7 @@
           <w:szCs w:val="28"/>
           <w:lang w:val="en-US" w:eastAsia="ru-RU"/>
         </w:rPr>
-        <w:t>area</w:t>
+        <w:t>z</w:t>
       </w:r>
       <w:r>
         <w:rPr>
@@ -8675,7 +8999,7 @@
           <w:szCs w:val="28"/>
           <w:lang w:eastAsia="ru-RU"/>
         </w:rPr>
-        <w:t xml:space="preserve">), </w:t>
+        <w:t xml:space="preserve">, </w:t>
       </w:r>
       <w:r>
         <w:rPr>
@@ -8683,9 +9007,9 @@
           <w:noProof/>
           <w:sz w:val="28"/>
           <w:szCs w:val="28"/>
-          <w:lang w:eastAsia="ru-RU"/>
-        </w:rPr>
-        <w:t>адреса (</w:t>
+          <w:lang w:val="en-US" w:eastAsia="ru-RU"/>
+        </w:rPr>
+        <w:t>available</w:t>
       </w:r>
       <w:r>
         <w:rPr>
@@ -8693,9 +9017,19 @@
           <w:noProof/>
           <w:sz w:val="28"/>
           <w:szCs w:val="28"/>
+          <w:lang w:eastAsia="ru-RU"/>
+        </w:rPr>
+        <w:t>_</w:t>
+      </w:r>
+      <w:r>
+        <w:rPr>
+          <w:rFonts w:ascii="Times New Roman" w:hAnsi="Times New Roman" w:cs="Times New Roman"/>
+          <w:noProof/>
+          <w:sz w:val="28"/>
+          <w:szCs w:val="28"/>
           <w:lang w:val="en-US" w:eastAsia="ru-RU"/>
         </w:rPr>
-        <w:t>address</w:t>
+        <w:t>s</w:t>
       </w:r>
       <w:r>
         <w:rPr>
@@ -8705,7 +9039,7 @@
           <w:szCs w:val="28"/>
           <w:lang w:eastAsia="ru-RU"/>
         </w:rPr>
-        <w:t xml:space="preserve">), </w:t>
+        <w:t xml:space="preserve">). </w:t>
       </w:r>
       <w:r>
         <w:rPr>
@@ -8715,230 +9049,8 @@
           <w:szCs w:val="28"/>
           <w:lang w:eastAsia="ru-RU"/>
         </w:rPr>
-        <w:t>номера телефона (</w:t>
-      </w:r>
-      <w:r>
-        <w:rPr>
-          <w:rFonts w:ascii="Times New Roman" w:hAnsi="Times New Roman" w:cs="Times New Roman"/>
-          <w:noProof/>
-          <w:sz w:val="28"/>
-          <w:szCs w:val="28"/>
-          <w:lang w:val="en-US" w:eastAsia="ru-RU"/>
-        </w:rPr>
-        <w:t>public</w:t>
-      </w:r>
-      <w:r>
-        <w:rPr>
-          <w:rFonts w:ascii="Times New Roman" w:hAnsi="Times New Roman" w:cs="Times New Roman"/>
-          <w:noProof/>
-          <w:sz w:val="28"/>
-          <w:szCs w:val="28"/>
-          <w:lang w:eastAsia="ru-RU"/>
-        </w:rPr>
-        <w:t>_</w:t>
-      </w:r>
-      <w:r>
-        <w:rPr>
-          <w:rFonts w:ascii="Times New Roman" w:hAnsi="Times New Roman" w:cs="Times New Roman"/>
-          <w:noProof/>
-          <w:sz w:val="28"/>
-          <w:szCs w:val="28"/>
-          <w:lang w:val="en-US" w:eastAsia="ru-RU"/>
-        </w:rPr>
-        <w:t>phone</w:t>
-      </w:r>
-      <w:r>
-        <w:rPr>
-          <w:rFonts w:ascii="Times New Roman" w:hAnsi="Times New Roman" w:cs="Times New Roman"/>
-          <w:noProof/>
-          <w:sz w:val="28"/>
-          <w:szCs w:val="28"/>
-          <w:lang w:eastAsia="ru-RU"/>
-        </w:rPr>
-        <w:t xml:space="preserve">) </w:t>
-      </w:r>
-      <w:r>
-        <w:rPr>
-          <w:rFonts w:ascii="Times New Roman" w:hAnsi="Times New Roman" w:cs="Times New Roman"/>
-          <w:noProof/>
-          <w:sz w:val="28"/>
-          <w:szCs w:val="28"/>
-          <w:lang w:eastAsia="ru-RU"/>
-        </w:rPr>
-        <w:t>и доступности для инвалидов (</w:t>
-      </w:r>
-      <w:r>
-        <w:rPr>
-          <w:rFonts w:ascii="Times New Roman" w:hAnsi="Times New Roman" w:cs="Times New Roman"/>
-          <w:noProof/>
-          <w:sz w:val="28"/>
-          <w:szCs w:val="28"/>
-          <w:lang w:val="en-US" w:eastAsia="ru-RU"/>
-        </w:rPr>
-        <w:t>available</w:t>
-      </w:r>
-      <w:r>
-        <w:rPr>
-          <w:rFonts w:ascii="Times New Roman" w:hAnsi="Times New Roman" w:cs="Times New Roman"/>
-          <w:noProof/>
-          <w:sz w:val="28"/>
-          <w:szCs w:val="28"/>
-          <w:lang w:eastAsia="ru-RU"/>
-        </w:rPr>
-        <w:t>_</w:t>
-      </w:r>
-      <w:r>
-        <w:rPr>
-          <w:rFonts w:ascii="Times New Roman" w:hAnsi="Times New Roman" w:cs="Times New Roman"/>
-          <w:noProof/>
-          <w:sz w:val="28"/>
-          <w:szCs w:val="28"/>
-          <w:lang w:val="en-US" w:eastAsia="ru-RU"/>
-        </w:rPr>
-        <w:t>k</w:t>
-      </w:r>
-      <w:r>
-        <w:rPr>
-          <w:rFonts w:ascii="Times New Roman" w:hAnsi="Times New Roman" w:cs="Times New Roman"/>
-          <w:noProof/>
-          <w:sz w:val="28"/>
-          <w:szCs w:val="28"/>
-          <w:lang w:eastAsia="ru-RU"/>
-        </w:rPr>
-        <w:t xml:space="preserve">, </w:t>
-      </w:r>
-      <w:r>
-        <w:rPr>
-          <w:rFonts w:ascii="Times New Roman" w:hAnsi="Times New Roman" w:cs="Times New Roman"/>
-          <w:noProof/>
-          <w:sz w:val="28"/>
-          <w:szCs w:val="28"/>
-          <w:lang w:val="en-US" w:eastAsia="ru-RU"/>
-        </w:rPr>
-        <w:t>available</w:t>
-      </w:r>
-      <w:r>
-        <w:rPr>
-          <w:rFonts w:ascii="Times New Roman" w:hAnsi="Times New Roman" w:cs="Times New Roman"/>
-          <w:noProof/>
-          <w:sz w:val="28"/>
-          <w:szCs w:val="28"/>
-          <w:lang w:eastAsia="ru-RU"/>
-        </w:rPr>
-        <w:t>_</w:t>
-      </w:r>
-      <w:r>
-        <w:rPr>
-          <w:rFonts w:ascii="Times New Roman" w:hAnsi="Times New Roman" w:cs="Times New Roman"/>
-          <w:noProof/>
-          <w:sz w:val="28"/>
-          <w:szCs w:val="28"/>
-          <w:lang w:val="en-US" w:eastAsia="ru-RU"/>
-        </w:rPr>
-        <w:t>o</w:t>
-      </w:r>
-      <w:r>
-        <w:rPr>
-          <w:rFonts w:ascii="Times New Roman" w:hAnsi="Times New Roman" w:cs="Times New Roman"/>
-          <w:noProof/>
-          <w:sz w:val="28"/>
-          <w:szCs w:val="28"/>
-          <w:lang w:eastAsia="ru-RU"/>
-        </w:rPr>
-        <w:t xml:space="preserve">, </w:t>
-      </w:r>
-      <w:r>
-        <w:rPr>
-          <w:rFonts w:ascii="Times New Roman" w:hAnsi="Times New Roman" w:cs="Times New Roman"/>
-          <w:noProof/>
-          <w:sz w:val="28"/>
-          <w:szCs w:val="28"/>
-          <w:lang w:val="en-US" w:eastAsia="ru-RU"/>
-        </w:rPr>
-        <w:t>available</w:t>
-      </w:r>
-      <w:r>
-        <w:rPr>
-          <w:rFonts w:ascii="Times New Roman" w:hAnsi="Times New Roman" w:cs="Times New Roman"/>
-          <w:noProof/>
-          <w:sz w:val="28"/>
-          <w:szCs w:val="28"/>
-          <w:lang w:eastAsia="ru-RU"/>
-        </w:rPr>
-        <w:t>_</w:t>
-      </w:r>
-      <w:r>
-        <w:rPr>
-          <w:rFonts w:ascii="Times New Roman" w:hAnsi="Times New Roman" w:cs="Times New Roman"/>
-          <w:noProof/>
-          <w:sz w:val="28"/>
-          <w:szCs w:val="28"/>
-          <w:lang w:val="en-US" w:eastAsia="ru-RU"/>
-        </w:rPr>
-        <w:t>z</w:t>
-      </w:r>
-      <w:r>
-        <w:rPr>
-          <w:rFonts w:ascii="Times New Roman" w:hAnsi="Times New Roman" w:cs="Times New Roman"/>
-          <w:noProof/>
-          <w:sz w:val="28"/>
-          <w:szCs w:val="28"/>
-          <w:lang w:eastAsia="ru-RU"/>
-        </w:rPr>
-        <w:t xml:space="preserve">, </w:t>
-      </w:r>
-      <w:r>
-        <w:rPr>
-          <w:rFonts w:ascii="Times New Roman" w:hAnsi="Times New Roman" w:cs="Times New Roman"/>
-          <w:noProof/>
-          <w:sz w:val="28"/>
-          <w:szCs w:val="28"/>
-          <w:lang w:val="en-US" w:eastAsia="ru-RU"/>
-        </w:rPr>
-        <w:t>available</w:t>
-      </w:r>
-      <w:r>
-        <w:rPr>
-          <w:rFonts w:ascii="Times New Roman" w:hAnsi="Times New Roman" w:cs="Times New Roman"/>
-          <w:noProof/>
-          <w:sz w:val="28"/>
-          <w:szCs w:val="28"/>
-          <w:lang w:eastAsia="ru-RU"/>
-        </w:rPr>
-        <w:t>_</w:t>
-      </w:r>
-      <w:r>
-        <w:rPr>
-          <w:rFonts w:ascii="Times New Roman" w:hAnsi="Times New Roman" w:cs="Times New Roman"/>
-          <w:noProof/>
-          <w:sz w:val="28"/>
-          <w:szCs w:val="28"/>
-          <w:lang w:val="en-US" w:eastAsia="ru-RU"/>
-        </w:rPr>
-        <w:t>s</w:t>
-      </w:r>
-      <w:r>
-        <w:rPr>
-          <w:rFonts w:ascii="Times New Roman" w:hAnsi="Times New Roman" w:cs="Times New Roman"/>
-          <w:noProof/>
-          <w:sz w:val="28"/>
-          <w:szCs w:val="28"/>
-          <w:lang w:eastAsia="ru-RU"/>
-        </w:rPr>
-        <w:t xml:space="preserve">). </w:t>
-      </w:r>
-      <w:r>
-        <w:rPr>
-          <w:rFonts w:ascii="Times New Roman" w:hAnsi="Times New Roman" w:cs="Times New Roman"/>
-          <w:noProof/>
-          <w:sz w:val="28"/>
-          <w:szCs w:val="28"/>
-          <w:lang w:eastAsia="ru-RU"/>
-        </w:rPr>
         <w:t>Структура получившейся базы данных:</w:t>
       </w:r>
-      <w:bookmarkStart w:id="15" w:name="_GoBack"/>
-      <w:bookmarkEnd w:id="15"/>
     </w:p>
     <w:p>
       <w:pPr>
@@ -9011,7 +9123,7 @@
           <w:szCs w:val="28"/>
         </w:rPr>
       </w:pPr>
-      <w:bookmarkStart w:id="16" w:name="_Ref125240623"/>
+      <w:bookmarkStart w:id="15" w:name="_Ref125240623"/>
       <w:r>
         <w:rPr>
           <w:rFonts w:ascii="Times New Roman" w:hAnsi="Times New Roman" w:cs="Times New Roman"/>
@@ -9073,7 +9185,7 @@
         </w:rPr>
         <w:fldChar w:fldCharType="end"/>
       </w:r>
-      <w:bookmarkEnd w:id="16"/>
+      <w:bookmarkEnd w:id="15"/>
       <w:r>
         <w:rPr>
           <w:rFonts w:ascii="Times New Roman" w:hAnsi="Times New Roman" w:cs="Times New Roman"/>
@@ -9159,14 +9271,12 @@
         <w:rPr>
           <w:rFonts w:ascii="Times New Roman" w:hAnsi="Times New Roman" w:cs="Times New Roman"/>
           <w:b w:val="0"/>
-          <w:noProof/>
           <w:color w:val="auto"/>
           <w:sz w:val="28"/>
           <w:szCs w:val="28"/>
-          <w:lang w:eastAsia="ru-RU"/>
-        </w:rPr>
-      </w:pPr>
-      <w:bookmarkStart w:id="17" w:name="_Ref125240646"/>
+        </w:rPr>
+      </w:pPr>
+      <w:bookmarkStart w:id="16" w:name="_Ref125240646"/>
       <w:r>
         <w:rPr>
           <w:rFonts w:ascii="Times New Roman" w:hAnsi="Times New Roman" w:cs="Times New Roman"/>
@@ -9228,7 +9338,7 @@
         </w:rPr>
         <w:fldChar w:fldCharType="end"/>
       </w:r>
-      <w:bookmarkEnd w:id="17"/>
+      <w:bookmarkEnd w:id="16"/>
       <w:r>
         <w:rPr>
           <w:rFonts w:ascii="Times New Roman" w:hAnsi="Times New Roman" w:cs="Times New Roman"/>
@@ -9251,8 +9361,2055 @@
         <w:t>addresses</w:t>
       </w:r>
     </w:p>
+    <w:p>
+      <w:pPr>
+        <w:spacing w:after="0" w:line="360" w:lineRule="auto"/>
+        <w:ind w:firstLine="709"/>
+        <w:jc w:val="both"/>
+        <w:rPr>
+          <w:rFonts w:ascii="Times New Roman" w:hAnsi="Times New Roman" w:cs="Times New Roman"/>
+          <w:sz w:val="28"/>
+          <w:szCs w:val="28"/>
+          <w:lang w:val="en-US"/>
+        </w:rPr>
+      </w:pPr>
+      <w:r>
+        <w:rPr>
+          <w:rFonts w:ascii="Times New Roman" w:hAnsi="Times New Roman" w:cs="Times New Roman"/>
+          <w:sz w:val="28"/>
+          <w:szCs w:val="28"/>
+        </w:rPr>
+        <w:lastRenderedPageBreak/>
+        <w:t>Следующим шагом соберем данные с сайта каждой школы</w:t>
+      </w:r>
+      <w:r>
+        <w:rPr>
+          <w:rFonts w:ascii="Times New Roman" w:hAnsi="Times New Roman" w:cs="Times New Roman"/>
+          <w:sz w:val="28"/>
+          <w:szCs w:val="28"/>
+        </w:rPr>
+        <w:t xml:space="preserve"> (файл </w:t>
+      </w:r>
+      <w:proofErr w:type="spellStart"/>
+      <w:r>
+        <w:rPr>
+          <w:rFonts w:ascii="Times New Roman" w:hAnsi="Times New Roman" w:cs="Times New Roman"/>
+          <w:i/>
+          <w:sz w:val="28"/>
+          <w:szCs w:val="28"/>
+          <w:lang w:val="en-US"/>
+        </w:rPr>
+        <w:t>db</w:t>
+      </w:r>
+      <w:proofErr w:type="spellEnd"/>
+      <w:r>
+        <w:rPr>
+          <w:rFonts w:ascii="Times New Roman" w:hAnsi="Times New Roman" w:cs="Times New Roman"/>
+          <w:i/>
+          <w:sz w:val="28"/>
+          <w:szCs w:val="28"/>
+        </w:rPr>
+        <w:t>/</w:t>
+      </w:r>
+      <w:r>
+        <w:rPr>
+          <w:rFonts w:ascii="Times New Roman" w:hAnsi="Times New Roman" w:cs="Times New Roman"/>
+          <w:i/>
+          <w:sz w:val="28"/>
+          <w:szCs w:val="28"/>
+          <w:lang w:val="en-US"/>
+        </w:rPr>
+        <w:t>parser</w:t>
+      </w:r>
+      <w:r>
+        <w:rPr>
+          <w:rFonts w:ascii="Times New Roman" w:hAnsi="Times New Roman" w:cs="Times New Roman"/>
+          <w:i/>
+          <w:sz w:val="28"/>
+          <w:szCs w:val="28"/>
+        </w:rPr>
+        <w:t>_</w:t>
+      </w:r>
+      <w:r>
+        <w:rPr>
+          <w:rFonts w:ascii="Times New Roman" w:hAnsi="Times New Roman" w:cs="Times New Roman"/>
+          <w:i/>
+          <w:sz w:val="28"/>
+          <w:szCs w:val="28"/>
+          <w:lang w:val="en-US"/>
+        </w:rPr>
+        <w:t>from</w:t>
+      </w:r>
+      <w:r>
+        <w:rPr>
+          <w:rFonts w:ascii="Times New Roman" w:hAnsi="Times New Roman" w:cs="Times New Roman"/>
+          <w:i/>
+          <w:sz w:val="28"/>
+          <w:szCs w:val="28"/>
+        </w:rPr>
+        <w:t>_</w:t>
+      </w:r>
+      <w:r>
+        <w:rPr>
+          <w:rFonts w:ascii="Times New Roman" w:hAnsi="Times New Roman" w:cs="Times New Roman"/>
+          <w:i/>
+          <w:sz w:val="28"/>
+          <w:szCs w:val="28"/>
+          <w:lang w:val="en-US"/>
+        </w:rPr>
+        <w:t>sites</w:t>
+      </w:r>
+      <w:r>
+        <w:rPr>
+          <w:rFonts w:ascii="Times New Roman" w:hAnsi="Times New Roman" w:cs="Times New Roman"/>
+          <w:i/>
+          <w:sz w:val="28"/>
+          <w:szCs w:val="28"/>
+        </w:rPr>
+        <w:t>.</w:t>
+      </w:r>
+      <w:proofErr w:type="spellStart"/>
+      <w:r>
+        <w:rPr>
+          <w:rFonts w:ascii="Times New Roman" w:hAnsi="Times New Roman" w:cs="Times New Roman"/>
+          <w:i/>
+          <w:sz w:val="28"/>
+          <w:szCs w:val="28"/>
+          <w:lang w:val="en-US"/>
+        </w:rPr>
+        <w:t>py</w:t>
+      </w:r>
+      <w:proofErr w:type="spellEnd"/>
+      <w:r>
+        <w:rPr>
+          <w:rFonts w:ascii="Times New Roman" w:hAnsi="Times New Roman" w:cs="Times New Roman"/>
+          <w:sz w:val="28"/>
+          <w:szCs w:val="28"/>
+        </w:rPr>
+        <w:t>)</w:t>
+      </w:r>
+      <w:r>
+        <w:rPr>
+          <w:rFonts w:ascii="Times New Roman" w:hAnsi="Times New Roman" w:cs="Times New Roman"/>
+          <w:sz w:val="28"/>
+          <w:szCs w:val="28"/>
+        </w:rPr>
+        <w:t xml:space="preserve">. </w:t>
+      </w:r>
+      <w:r>
+        <w:rPr>
+          <w:rFonts w:ascii="Times New Roman" w:hAnsi="Times New Roman" w:cs="Times New Roman"/>
+          <w:sz w:val="28"/>
+          <w:szCs w:val="28"/>
+        </w:rPr>
+        <w:t xml:space="preserve">Добавим таблицы </w:t>
+      </w:r>
+      <w:proofErr w:type="spellStart"/>
+      <w:r>
+        <w:rPr>
+          <w:rFonts w:ascii="Times New Roman" w:hAnsi="Times New Roman" w:cs="Times New Roman"/>
+          <w:sz w:val="28"/>
+          <w:szCs w:val="28"/>
+          <w:u w:val="single"/>
+          <w:lang w:val="en-US"/>
+        </w:rPr>
+        <w:t>predprof</w:t>
+      </w:r>
+      <w:proofErr w:type="spellEnd"/>
+      <w:r>
+        <w:rPr>
+          <w:rFonts w:ascii="Times New Roman" w:hAnsi="Times New Roman" w:cs="Times New Roman"/>
+          <w:sz w:val="28"/>
+          <w:szCs w:val="28"/>
+        </w:rPr>
+        <w:t xml:space="preserve">, </w:t>
+      </w:r>
+      <w:r>
+        <w:rPr>
+          <w:rFonts w:ascii="Times New Roman" w:hAnsi="Times New Roman" w:cs="Times New Roman"/>
+          <w:sz w:val="28"/>
+          <w:szCs w:val="28"/>
+          <w:u w:val="single"/>
+          <w:lang w:val="en-US"/>
+        </w:rPr>
+        <w:t>sections</w:t>
+      </w:r>
+      <w:r>
+        <w:rPr>
+          <w:rFonts w:ascii="Times New Roman" w:hAnsi="Times New Roman" w:cs="Times New Roman"/>
+          <w:sz w:val="28"/>
+          <w:szCs w:val="28"/>
+        </w:rPr>
+        <w:t xml:space="preserve"> </w:t>
+      </w:r>
+      <w:r>
+        <w:rPr>
+          <w:rFonts w:ascii="Times New Roman" w:hAnsi="Times New Roman" w:cs="Times New Roman"/>
+          <w:sz w:val="28"/>
+          <w:szCs w:val="28"/>
+        </w:rPr>
+        <w:t xml:space="preserve">и </w:t>
+      </w:r>
+      <w:r>
+        <w:rPr>
+          <w:rFonts w:ascii="Times New Roman" w:hAnsi="Times New Roman" w:cs="Times New Roman"/>
+          <w:sz w:val="28"/>
+          <w:szCs w:val="28"/>
+          <w:u w:val="single"/>
+          <w:lang w:val="en-US"/>
+        </w:rPr>
+        <w:t>universities</w:t>
+      </w:r>
+      <w:r>
+        <w:rPr>
+          <w:rFonts w:ascii="Times New Roman" w:hAnsi="Times New Roman" w:cs="Times New Roman"/>
+          <w:sz w:val="28"/>
+          <w:szCs w:val="28"/>
+        </w:rPr>
+        <w:t xml:space="preserve"> </w:t>
+      </w:r>
+      <w:r>
+        <w:rPr>
+          <w:rFonts w:ascii="Times New Roman" w:hAnsi="Times New Roman" w:cs="Times New Roman"/>
+          <w:sz w:val="28"/>
+          <w:szCs w:val="28"/>
+        </w:rPr>
+        <w:t xml:space="preserve">для </w:t>
+      </w:r>
+      <w:proofErr w:type="spellStart"/>
+      <w:r>
+        <w:rPr>
+          <w:rFonts w:ascii="Times New Roman" w:hAnsi="Times New Roman" w:cs="Times New Roman"/>
+          <w:sz w:val="28"/>
+          <w:szCs w:val="28"/>
+        </w:rPr>
+        <w:t>предпрофильных</w:t>
+      </w:r>
+      <w:proofErr w:type="spellEnd"/>
+      <w:r>
+        <w:rPr>
+          <w:rFonts w:ascii="Times New Roman" w:hAnsi="Times New Roman" w:cs="Times New Roman"/>
+          <w:sz w:val="28"/>
+          <w:szCs w:val="28"/>
+        </w:rPr>
+        <w:t xml:space="preserve"> классов, секций и университетов соответственно, а также колонки </w:t>
+      </w:r>
+      <w:proofErr w:type="spellStart"/>
+      <w:r>
+        <w:rPr>
+          <w:rFonts w:ascii="Times New Roman" w:hAnsi="Times New Roman" w:cs="Times New Roman"/>
+          <w:sz w:val="28"/>
+          <w:szCs w:val="28"/>
+          <w:lang w:val="en-US"/>
+        </w:rPr>
+        <w:t>predprof</w:t>
+      </w:r>
+      <w:proofErr w:type="spellEnd"/>
+      <w:r>
+        <w:rPr>
+          <w:rFonts w:ascii="Times New Roman" w:hAnsi="Times New Roman" w:cs="Times New Roman"/>
+          <w:sz w:val="28"/>
+          <w:szCs w:val="28"/>
+        </w:rPr>
+        <w:t>_</w:t>
+      </w:r>
+      <w:r>
+        <w:rPr>
+          <w:rFonts w:ascii="Times New Roman" w:hAnsi="Times New Roman" w:cs="Times New Roman"/>
+          <w:sz w:val="28"/>
+          <w:szCs w:val="28"/>
+          <w:lang w:val="en-US"/>
+        </w:rPr>
+        <w:t>id</w:t>
+      </w:r>
+      <w:r>
+        <w:rPr>
+          <w:rFonts w:ascii="Times New Roman" w:hAnsi="Times New Roman" w:cs="Times New Roman"/>
+          <w:sz w:val="28"/>
+          <w:szCs w:val="28"/>
+        </w:rPr>
+        <w:t xml:space="preserve">, </w:t>
+      </w:r>
+      <w:r>
+        <w:rPr>
+          <w:rFonts w:ascii="Times New Roman" w:hAnsi="Times New Roman" w:cs="Times New Roman"/>
+          <w:sz w:val="28"/>
+          <w:szCs w:val="28"/>
+          <w:lang w:val="en-US"/>
+        </w:rPr>
+        <w:t>sections</w:t>
+      </w:r>
+      <w:r>
+        <w:rPr>
+          <w:rFonts w:ascii="Times New Roman" w:hAnsi="Times New Roman" w:cs="Times New Roman"/>
+          <w:sz w:val="28"/>
+          <w:szCs w:val="28"/>
+        </w:rPr>
+        <w:t>_</w:t>
+      </w:r>
+      <w:r>
+        <w:rPr>
+          <w:rFonts w:ascii="Times New Roman" w:hAnsi="Times New Roman" w:cs="Times New Roman"/>
+          <w:sz w:val="28"/>
+          <w:szCs w:val="28"/>
+          <w:lang w:val="en-US"/>
+        </w:rPr>
+        <w:t>id</w:t>
+      </w:r>
+      <w:r>
+        <w:rPr>
+          <w:rFonts w:ascii="Times New Roman" w:hAnsi="Times New Roman" w:cs="Times New Roman"/>
+          <w:sz w:val="28"/>
+          <w:szCs w:val="28"/>
+        </w:rPr>
+        <w:t xml:space="preserve"> </w:t>
+      </w:r>
+      <w:r>
+        <w:rPr>
+          <w:rFonts w:ascii="Times New Roman" w:hAnsi="Times New Roman" w:cs="Times New Roman"/>
+          <w:sz w:val="28"/>
+          <w:szCs w:val="28"/>
+        </w:rPr>
+        <w:t xml:space="preserve">и </w:t>
+      </w:r>
+      <w:r>
+        <w:rPr>
+          <w:rFonts w:ascii="Times New Roman" w:hAnsi="Times New Roman" w:cs="Times New Roman"/>
+          <w:sz w:val="28"/>
+          <w:szCs w:val="28"/>
+          <w:lang w:val="en-US"/>
+        </w:rPr>
+        <w:t>universities</w:t>
+      </w:r>
+      <w:r>
+        <w:rPr>
+          <w:rFonts w:ascii="Times New Roman" w:hAnsi="Times New Roman" w:cs="Times New Roman"/>
+          <w:sz w:val="28"/>
+          <w:szCs w:val="28"/>
+        </w:rPr>
+        <w:t>_</w:t>
+      </w:r>
+      <w:r>
+        <w:rPr>
+          <w:rFonts w:ascii="Times New Roman" w:hAnsi="Times New Roman" w:cs="Times New Roman"/>
+          <w:sz w:val="28"/>
+          <w:szCs w:val="28"/>
+          <w:lang w:val="en-US"/>
+        </w:rPr>
+        <w:t>id</w:t>
+      </w:r>
+      <w:r>
+        <w:rPr>
+          <w:rFonts w:ascii="Times New Roman" w:hAnsi="Times New Roman" w:cs="Times New Roman"/>
+          <w:sz w:val="28"/>
+          <w:szCs w:val="28"/>
+        </w:rPr>
+        <w:t xml:space="preserve"> в таблицу </w:t>
+      </w:r>
+      <w:r>
+        <w:rPr>
+          <w:rFonts w:ascii="Times New Roman" w:hAnsi="Times New Roman" w:cs="Times New Roman"/>
+          <w:sz w:val="28"/>
+          <w:szCs w:val="28"/>
+          <w:u w:val="single"/>
+          <w:lang w:val="en-US"/>
+        </w:rPr>
+        <w:t>schools</w:t>
+      </w:r>
+      <w:r>
+        <w:rPr>
+          <w:rFonts w:ascii="Times New Roman" w:hAnsi="Times New Roman" w:cs="Times New Roman"/>
+          <w:sz w:val="28"/>
+          <w:szCs w:val="28"/>
+        </w:rPr>
+        <w:t xml:space="preserve">. </w:t>
+      </w:r>
+    </w:p>
+    <w:p>
+      <w:pPr>
+        <w:spacing w:after="0" w:line="360" w:lineRule="auto"/>
+        <w:ind w:firstLine="709"/>
+        <w:jc w:val="both"/>
+        <w:rPr>
+          <w:rFonts w:ascii="Times New Roman" w:hAnsi="Times New Roman" w:cs="Times New Roman"/>
+          <w:sz w:val="28"/>
+          <w:szCs w:val="28"/>
+        </w:rPr>
+      </w:pPr>
+      <w:r>
+        <w:rPr>
+          <w:rFonts w:ascii="Times New Roman" w:hAnsi="Times New Roman" w:cs="Times New Roman"/>
+          <w:sz w:val="28"/>
+          <w:szCs w:val="28"/>
+        </w:rPr>
+        <w:t>В</w:t>
+      </w:r>
+      <w:r>
+        <w:rPr>
+          <w:rFonts w:ascii="Times New Roman" w:hAnsi="Times New Roman" w:cs="Times New Roman"/>
+          <w:sz w:val="28"/>
+          <w:szCs w:val="28"/>
+        </w:rPr>
+        <w:t xml:space="preserve"> первую очередь нужно получить информацию обо всех существу</w:t>
+      </w:r>
+      <w:r>
+        <w:rPr>
+          <w:rFonts w:ascii="Times New Roman" w:hAnsi="Times New Roman" w:cs="Times New Roman"/>
+          <w:sz w:val="28"/>
+          <w:szCs w:val="28"/>
+        </w:rPr>
+        <w:t>ю</w:t>
+      </w:r>
+      <w:r>
+        <w:rPr>
+          <w:rFonts w:ascii="Times New Roman" w:hAnsi="Times New Roman" w:cs="Times New Roman"/>
+          <w:sz w:val="28"/>
+          <w:szCs w:val="28"/>
+        </w:rPr>
+        <w:t xml:space="preserve">щих </w:t>
+      </w:r>
+      <w:proofErr w:type="spellStart"/>
+      <w:r>
+        <w:rPr>
+          <w:rFonts w:ascii="Times New Roman" w:hAnsi="Times New Roman" w:cs="Times New Roman"/>
+          <w:sz w:val="28"/>
+          <w:szCs w:val="28"/>
+        </w:rPr>
+        <w:t>предпрофильных</w:t>
+      </w:r>
+      <w:proofErr w:type="spellEnd"/>
+      <w:r>
+        <w:rPr>
+          <w:rFonts w:ascii="Times New Roman" w:hAnsi="Times New Roman" w:cs="Times New Roman"/>
+          <w:sz w:val="28"/>
+          <w:szCs w:val="28"/>
+        </w:rPr>
+        <w:t xml:space="preserve"> классах в Москве. Воспользуемся библиотекой </w:t>
+      </w:r>
+      <w:r>
+        <w:rPr>
+          <w:rFonts w:ascii="Times New Roman" w:hAnsi="Times New Roman" w:cs="Times New Roman"/>
+          <w:i/>
+          <w:sz w:val="28"/>
+          <w:szCs w:val="28"/>
+          <w:lang w:val="en-US"/>
+        </w:rPr>
+        <w:t>Selen</w:t>
+      </w:r>
+      <w:r>
+        <w:rPr>
+          <w:rFonts w:ascii="Times New Roman" w:hAnsi="Times New Roman" w:cs="Times New Roman"/>
+          <w:i/>
+          <w:sz w:val="28"/>
+          <w:szCs w:val="28"/>
+          <w:lang w:val="en-US"/>
+        </w:rPr>
+        <w:t>i</w:t>
+      </w:r>
+      <w:r>
+        <w:rPr>
+          <w:rFonts w:ascii="Times New Roman" w:hAnsi="Times New Roman" w:cs="Times New Roman"/>
+          <w:i/>
+          <w:sz w:val="28"/>
+          <w:szCs w:val="28"/>
+          <w:lang w:val="en-US"/>
+        </w:rPr>
+        <w:t>um</w:t>
+      </w:r>
+      <w:r>
+        <w:rPr>
+          <w:rStyle w:val="af6"/>
+          <w:rFonts w:ascii="Times New Roman" w:hAnsi="Times New Roman" w:cs="Times New Roman"/>
+          <w:i/>
+          <w:sz w:val="28"/>
+          <w:szCs w:val="28"/>
+          <w:lang w:val="en-US"/>
+        </w:rPr>
+        <w:footnoteReference w:id="1"/>
+      </w:r>
+      <w:r>
+        <w:rPr>
+          <w:rFonts w:ascii="Times New Roman" w:hAnsi="Times New Roman" w:cs="Times New Roman"/>
+          <w:sz w:val="28"/>
+          <w:szCs w:val="28"/>
+        </w:rPr>
+        <w:t xml:space="preserve">, </w:t>
+      </w:r>
+      <w:r>
+        <w:rPr>
+          <w:rFonts w:ascii="Times New Roman" w:hAnsi="Times New Roman" w:cs="Times New Roman"/>
+          <w:sz w:val="28"/>
+          <w:szCs w:val="28"/>
+        </w:rPr>
+        <w:t xml:space="preserve">чтобы получить доступ к отдельным элементам страницы </w:t>
+      </w:r>
+      <w:hyperlink r:id="rId14" w:history="1">
+        <w:r>
+          <w:rPr>
+            <w:rStyle w:val="a7"/>
+            <w:rFonts w:ascii="Times New Roman" w:hAnsi="Times New Roman" w:cs="Times New Roman"/>
+            <w:sz w:val="28"/>
+            <w:szCs w:val="28"/>
+            <w:highlight w:val="green"/>
+          </w:rPr>
+          <w:t>https://profil.mos.ru</w:t>
+        </w:r>
+      </w:hyperlink>
+      <w:r>
+        <w:rPr>
+          <w:rFonts w:ascii="Times New Roman" w:hAnsi="Times New Roman" w:cs="Times New Roman"/>
+          <w:sz w:val="28"/>
+          <w:szCs w:val="28"/>
+        </w:rPr>
+        <w:t xml:space="preserve"> </w:t>
+      </w:r>
+      <w:r>
+        <w:rPr>
+          <w:rFonts w:ascii="Times New Roman" w:hAnsi="Times New Roman" w:cs="Times New Roman"/>
+          <w:sz w:val="28"/>
+          <w:szCs w:val="28"/>
+        </w:rPr>
+        <w:t xml:space="preserve">и записать </w:t>
+      </w:r>
+      <w:r>
+        <w:rPr>
+          <w:rFonts w:ascii="Times New Roman" w:hAnsi="Times New Roman" w:cs="Times New Roman"/>
+          <w:sz w:val="28"/>
+          <w:szCs w:val="28"/>
+        </w:rPr>
+        <w:t xml:space="preserve">таблицу </w:t>
+      </w:r>
+      <w:proofErr w:type="spellStart"/>
+      <w:r>
+        <w:rPr>
+          <w:rFonts w:ascii="Times New Roman" w:hAnsi="Times New Roman" w:cs="Times New Roman"/>
+          <w:sz w:val="28"/>
+          <w:szCs w:val="28"/>
+          <w:u w:val="single"/>
+          <w:lang w:val="en-US"/>
+        </w:rPr>
+        <w:t>predprof</w:t>
+      </w:r>
+      <w:proofErr w:type="spellEnd"/>
+      <w:r>
+        <w:rPr>
+          <w:rFonts w:ascii="Times New Roman" w:hAnsi="Times New Roman" w:cs="Times New Roman"/>
+          <w:sz w:val="28"/>
+          <w:szCs w:val="28"/>
+        </w:rPr>
+        <w:t xml:space="preserve"> </w:t>
+      </w:r>
+      <w:r>
+        <w:rPr>
+          <w:rFonts w:ascii="Times New Roman" w:hAnsi="Times New Roman" w:cs="Times New Roman"/>
+          <w:sz w:val="28"/>
+          <w:szCs w:val="28"/>
+        </w:rPr>
+        <w:t xml:space="preserve">базы </w:t>
+      </w:r>
+      <w:r>
+        <w:rPr>
+          <w:rFonts w:ascii="Times New Roman" w:hAnsi="Times New Roman" w:cs="Times New Roman"/>
+          <w:sz w:val="28"/>
+          <w:szCs w:val="28"/>
+        </w:rPr>
+        <w:t>данных названия и оп</w:t>
+      </w:r>
+      <w:r>
+        <w:rPr>
+          <w:rFonts w:ascii="Times New Roman" w:hAnsi="Times New Roman" w:cs="Times New Roman"/>
+          <w:sz w:val="28"/>
+          <w:szCs w:val="28"/>
+        </w:rPr>
+        <w:t>и</w:t>
+      </w:r>
+      <w:r>
+        <w:rPr>
+          <w:rFonts w:ascii="Times New Roman" w:hAnsi="Times New Roman" w:cs="Times New Roman"/>
+          <w:sz w:val="28"/>
+          <w:szCs w:val="28"/>
+        </w:rPr>
+        <w:t xml:space="preserve">сания </w:t>
+      </w:r>
+      <w:proofErr w:type="spellStart"/>
+      <w:r>
+        <w:rPr>
+          <w:rFonts w:ascii="Times New Roman" w:hAnsi="Times New Roman" w:cs="Times New Roman"/>
+          <w:sz w:val="28"/>
+          <w:szCs w:val="28"/>
+        </w:rPr>
+        <w:t>предпрофильных</w:t>
+      </w:r>
+      <w:proofErr w:type="spellEnd"/>
+      <w:r>
+        <w:rPr>
+          <w:rFonts w:ascii="Times New Roman" w:hAnsi="Times New Roman" w:cs="Times New Roman"/>
+          <w:sz w:val="28"/>
+          <w:szCs w:val="28"/>
+        </w:rPr>
+        <w:t xml:space="preserve"> классов (</w:t>
+      </w:r>
+      <w:r>
+        <w:rPr>
+          <w:rFonts w:ascii="Times New Roman" w:hAnsi="Times New Roman" w:cs="Times New Roman"/>
+          <w:sz w:val="28"/>
+          <w:szCs w:val="28"/>
+        </w:rPr>
+        <w:fldChar w:fldCharType="begin"/>
+      </w:r>
+      <w:r>
+        <w:rPr>
+          <w:rFonts w:ascii="Times New Roman" w:hAnsi="Times New Roman" w:cs="Times New Roman"/>
+          <w:sz w:val="28"/>
+          <w:szCs w:val="28"/>
+        </w:rPr>
+        <w:instrText xml:space="preserve"> REF _Ref125488196 \h </w:instrText>
+      </w:r>
+      <w:r>
+        <w:rPr>
+          <w:rFonts w:ascii="Times New Roman" w:hAnsi="Times New Roman" w:cs="Times New Roman"/>
+          <w:sz w:val="28"/>
+          <w:szCs w:val="28"/>
+        </w:rPr>
+      </w:r>
+      <w:r>
+        <w:rPr>
+          <w:rFonts w:ascii="Times New Roman" w:hAnsi="Times New Roman" w:cs="Times New Roman"/>
+          <w:sz w:val="28"/>
+          <w:szCs w:val="28"/>
+        </w:rPr>
+        <w:instrText xml:space="preserve"> \* MERGEFORMAT </w:instrText>
+      </w:r>
+      <w:r>
+        <w:rPr>
+          <w:rFonts w:ascii="Times New Roman" w:hAnsi="Times New Roman" w:cs="Times New Roman"/>
+          <w:sz w:val="28"/>
+          <w:szCs w:val="28"/>
+        </w:rPr>
+        <w:fldChar w:fldCharType="separate"/>
+      </w:r>
+      <w:r>
+        <w:rPr>
+          <w:rFonts w:ascii="Times New Roman" w:hAnsi="Times New Roman" w:cs="Times New Roman"/>
+          <w:sz w:val="28"/>
+          <w:szCs w:val="28"/>
+        </w:rPr>
+        <w:t xml:space="preserve">Рисунок </w:t>
+      </w:r>
+      <w:r>
+        <w:rPr>
+          <w:rFonts w:ascii="Times New Roman" w:hAnsi="Times New Roman" w:cs="Times New Roman"/>
+          <w:noProof/>
+          <w:sz w:val="28"/>
+          <w:szCs w:val="28"/>
+        </w:rPr>
+        <w:t>5</w:t>
+      </w:r>
+      <w:r>
+        <w:rPr>
+          <w:rFonts w:ascii="Times New Roman" w:hAnsi="Times New Roman" w:cs="Times New Roman"/>
+          <w:sz w:val="28"/>
+          <w:szCs w:val="28"/>
+        </w:rPr>
+        <w:fldChar w:fldCharType="end"/>
+      </w:r>
+      <w:r>
+        <w:rPr>
+          <w:rFonts w:ascii="Times New Roman" w:hAnsi="Times New Roman" w:cs="Times New Roman"/>
+          <w:sz w:val="28"/>
+          <w:szCs w:val="28"/>
+        </w:rPr>
+        <w:t>).</w:t>
+      </w:r>
+    </w:p>
+    <w:p>
+      <w:pPr>
+        <w:keepNext/>
+        <w:spacing w:after="0" w:line="360" w:lineRule="auto"/>
+        <w:jc w:val="center"/>
+      </w:pPr>
+      <w:r>
+        <w:rPr>
+          <w:rFonts w:ascii="Times New Roman" w:hAnsi="Times New Roman" w:cs="Times New Roman"/>
+          <w:sz w:val="28"/>
+          <w:szCs w:val="28"/>
+        </w:rPr>
+        <w:drawing>
+          <wp:inline distT="0" distB="0" distL="0" distR="0" wp14:anchorId="4FC94781" wp14:editId="77C909BC">
+            <wp:extent cx="5939790" cy="2636092"/>
+            <wp:effectExtent l="0" t="0" r="3810" b="0"/>
+            <wp:docPr id="2" name="Рисунок 2"/>
+            <wp:cNvGraphicFramePr>
+              <a:graphicFrameLocks xmlns:a="http://schemas.openxmlformats.org/drawingml/2006/main" noChangeAspect="1"/>
+            </wp:cNvGraphicFramePr>
+            <a:graphic xmlns:a="http://schemas.openxmlformats.org/drawingml/2006/main">
+              <a:graphicData uri="http://schemas.openxmlformats.org/drawingml/2006/picture">
+                <pic:pic xmlns:pic="http://schemas.openxmlformats.org/drawingml/2006/picture">
+                  <pic:nvPicPr>
+                    <pic:cNvPr id="0" name=""/>
+                    <pic:cNvPicPr/>
+                  </pic:nvPicPr>
+                  <pic:blipFill>
+                    <a:blip r:embed="rId15"/>
+                    <a:stretch>
+                      <a:fillRect/>
+                    </a:stretch>
+                  </pic:blipFill>
+                  <pic:spPr>
+                    <a:xfrm>
+                      <a:off x="0" y="0"/>
+                      <a:ext cx="5939790" cy="2636092"/>
+                    </a:xfrm>
+                    <a:prstGeom prst="rect">
+                      <a:avLst/>
+                    </a:prstGeom>
+                  </pic:spPr>
+                </pic:pic>
+              </a:graphicData>
+            </a:graphic>
+          </wp:inline>
+        </w:drawing>
+      </w:r>
+    </w:p>
+    <w:p>
+      <w:pPr>
+        <w:pStyle w:val="af0"/>
+        <w:spacing w:after="0" w:line="360" w:lineRule="auto"/>
+        <w:jc w:val="center"/>
+        <w:rPr>
+          <w:rFonts w:ascii="Times New Roman" w:hAnsi="Times New Roman" w:cs="Times New Roman"/>
+          <w:b w:val="0"/>
+          <w:color w:val="auto"/>
+          <w:sz w:val="28"/>
+          <w:szCs w:val="28"/>
+        </w:rPr>
+      </w:pPr>
+      <w:bookmarkStart w:id="17" w:name="_Ref125488196"/>
+      <w:r>
+        <w:rPr>
+          <w:rFonts w:ascii="Times New Roman" w:hAnsi="Times New Roman" w:cs="Times New Roman"/>
+          <w:b w:val="0"/>
+          <w:color w:val="auto"/>
+          <w:sz w:val="28"/>
+          <w:szCs w:val="28"/>
+        </w:rPr>
+        <w:t xml:space="preserve">Рисунок </w:t>
+      </w:r>
+      <w:r>
+        <w:rPr>
+          <w:rFonts w:ascii="Times New Roman" w:hAnsi="Times New Roman" w:cs="Times New Roman"/>
+          <w:b w:val="0"/>
+          <w:color w:val="auto"/>
+          <w:sz w:val="28"/>
+          <w:szCs w:val="28"/>
+        </w:rPr>
+        <w:fldChar w:fldCharType="begin"/>
+      </w:r>
+      <w:r>
+        <w:rPr>
+          <w:rFonts w:ascii="Times New Roman" w:hAnsi="Times New Roman" w:cs="Times New Roman"/>
+          <w:b w:val="0"/>
+          <w:color w:val="auto"/>
+          <w:sz w:val="28"/>
+          <w:szCs w:val="28"/>
+        </w:rPr>
+        <w:instrText xml:space="preserve"> SEQ Рисунок \* ARABIC </w:instrText>
+      </w:r>
+      <w:r>
+        <w:rPr>
+          <w:rFonts w:ascii="Times New Roman" w:hAnsi="Times New Roman" w:cs="Times New Roman"/>
+          <w:b w:val="0"/>
+          <w:color w:val="auto"/>
+          <w:sz w:val="28"/>
+          <w:szCs w:val="28"/>
+        </w:rPr>
+        <w:fldChar w:fldCharType="separate"/>
+      </w:r>
+      <w:r>
+        <w:rPr>
+          <w:rFonts w:ascii="Times New Roman" w:hAnsi="Times New Roman" w:cs="Times New Roman"/>
+          <w:b w:val="0"/>
+          <w:noProof/>
+          <w:color w:val="auto"/>
+          <w:sz w:val="28"/>
+          <w:szCs w:val="28"/>
+        </w:rPr>
+        <w:t>5</w:t>
+      </w:r>
+      <w:r>
+        <w:rPr>
+          <w:rFonts w:ascii="Times New Roman" w:hAnsi="Times New Roman" w:cs="Times New Roman"/>
+          <w:b w:val="0"/>
+          <w:color w:val="auto"/>
+          <w:sz w:val="28"/>
+          <w:szCs w:val="28"/>
+        </w:rPr>
+        <w:fldChar w:fldCharType="end"/>
+      </w:r>
+      <w:bookmarkEnd w:id="17"/>
+      <w:r>
+        <w:rPr>
+          <w:rFonts w:ascii="Times New Roman" w:hAnsi="Times New Roman" w:cs="Times New Roman"/>
+          <w:b w:val="0"/>
+          <w:color w:val="auto"/>
+          <w:sz w:val="28"/>
+          <w:szCs w:val="28"/>
+        </w:rPr>
+        <w:t xml:space="preserve"> </w:t>
+      </w:r>
+      <w:r>
+        <w:rPr>
+          <w:rFonts w:ascii="Times New Roman" w:hAnsi="Times New Roman" w:cs="Times New Roman"/>
+          <w:b w:val="0"/>
+          <w:color w:val="auto"/>
+          <w:sz w:val="28"/>
+          <w:szCs w:val="28"/>
+        </w:rPr>
+        <w:t>–</w:t>
+      </w:r>
+      <w:r>
+        <w:rPr>
+          <w:rFonts w:ascii="Times New Roman" w:hAnsi="Times New Roman" w:cs="Times New Roman"/>
+          <w:b w:val="0"/>
+          <w:color w:val="auto"/>
+          <w:sz w:val="28"/>
+          <w:szCs w:val="28"/>
+        </w:rPr>
+        <w:t xml:space="preserve"> получение</w:t>
+      </w:r>
+      <w:r>
+        <w:rPr>
+          <w:rFonts w:ascii="Times New Roman" w:hAnsi="Times New Roman" w:cs="Times New Roman"/>
+          <w:b w:val="0"/>
+          <w:color w:val="auto"/>
+          <w:sz w:val="28"/>
+          <w:szCs w:val="28"/>
+        </w:rPr>
+        <w:t xml:space="preserve"> общей</w:t>
+      </w:r>
+      <w:r>
+        <w:rPr>
+          <w:rFonts w:ascii="Times New Roman" w:hAnsi="Times New Roman" w:cs="Times New Roman"/>
+          <w:b w:val="0"/>
+          <w:color w:val="auto"/>
+          <w:sz w:val="28"/>
+          <w:szCs w:val="28"/>
+        </w:rPr>
+        <w:t xml:space="preserve"> информации о </w:t>
+      </w:r>
+      <w:proofErr w:type="spellStart"/>
+      <w:r>
+        <w:rPr>
+          <w:rFonts w:ascii="Times New Roman" w:hAnsi="Times New Roman" w:cs="Times New Roman"/>
+          <w:b w:val="0"/>
+          <w:color w:val="auto"/>
+          <w:sz w:val="28"/>
+          <w:szCs w:val="28"/>
+        </w:rPr>
+        <w:t>предпрофильных</w:t>
+      </w:r>
+      <w:proofErr w:type="spellEnd"/>
+      <w:r>
+        <w:rPr>
+          <w:rFonts w:ascii="Times New Roman" w:hAnsi="Times New Roman" w:cs="Times New Roman"/>
+          <w:b w:val="0"/>
+          <w:color w:val="auto"/>
+          <w:sz w:val="28"/>
+          <w:szCs w:val="28"/>
+        </w:rPr>
+        <w:t xml:space="preserve"> классах</w:t>
+      </w:r>
+    </w:p>
+    <w:p/>
+    <w:p>
+      <w:pPr>
+        <w:spacing w:after="0" w:line="360" w:lineRule="auto"/>
+        <w:ind w:firstLine="709"/>
+        <w:jc w:val="both"/>
+        <w:rPr>
+          <w:rFonts w:ascii="Times New Roman" w:hAnsi="Times New Roman" w:cs="Times New Roman"/>
+          <w:sz w:val="28"/>
+          <w:szCs w:val="28"/>
+        </w:rPr>
+      </w:pPr>
+      <w:r>
+        <w:rPr>
+          <w:rFonts w:ascii="Times New Roman" w:hAnsi="Times New Roman" w:cs="Times New Roman"/>
+          <w:sz w:val="28"/>
+          <w:szCs w:val="28"/>
+        </w:rPr>
+        <w:t xml:space="preserve">Далее </w:t>
+      </w:r>
+      <w:r>
+        <w:rPr>
+          <w:rFonts w:ascii="Times New Roman" w:hAnsi="Times New Roman" w:cs="Times New Roman"/>
+          <w:sz w:val="28"/>
+          <w:szCs w:val="28"/>
+        </w:rPr>
+        <w:t>проходимся по сайтам</w:t>
+      </w:r>
+      <w:r>
+        <w:rPr>
+          <w:rFonts w:ascii="Times New Roman" w:hAnsi="Times New Roman" w:cs="Times New Roman"/>
+          <w:sz w:val="28"/>
+          <w:szCs w:val="28"/>
+        </w:rPr>
+        <w:t xml:space="preserve"> </w:t>
+      </w:r>
+      <w:r>
+        <w:rPr>
+          <w:rFonts w:ascii="Times New Roman" w:hAnsi="Times New Roman" w:cs="Times New Roman"/>
+          <w:sz w:val="28"/>
+          <w:szCs w:val="28"/>
+        </w:rPr>
+        <w:t>школ.</w:t>
+      </w:r>
+      <w:r>
+        <w:rPr>
+          <w:rFonts w:ascii="Times New Roman" w:hAnsi="Times New Roman" w:cs="Times New Roman"/>
+          <w:sz w:val="28"/>
+          <w:szCs w:val="28"/>
+        </w:rPr>
+        <w:t xml:space="preserve"> Сайты школ созданы по одному шаблону, поэтому многие элементы на страницах названы одинаково, что и дает нам возможность автоматизировать процесс сбора данных.</w:t>
+      </w:r>
+    </w:p>
+    <w:p>
+      <w:pPr>
+        <w:spacing w:after="0" w:line="360" w:lineRule="auto"/>
+        <w:ind w:firstLine="709"/>
+        <w:jc w:val="both"/>
+        <w:rPr>
+          <w:rFonts w:ascii="Times New Roman" w:hAnsi="Times New Roman" w:cs="Times New Roman"/>
+          <w:sz w:val="28"/>
+          <w:szCs w:val="28"/>
+        </w:rPr>
+      </w:pPr>
+      <w:r>
+        <w:rPr>
+          <w:rFonts w:ascii="Times New Roman" w:hAnsi="Times New Roman" w:cs="Times New Roman"/>
+          <w:sz w:val="28"/>
+          <w:szCs w:val="28"/>
+        </w:rPr>
+        <w:t xml:space="preserve">С главной страницы можем получить названия </w:t>
+      </w:r>
+      <w:proofErr w:type="spellStart"/>
+      <w:r>
+        <w:rPr>
+          <w:rFonts w:ascii="Times New Roman" w:hAnsi="Times New Roman" w:cs="Times New Roman"/>
+          <w:sz w:val="28"/>
+          <w:szCs w:val="28"/>
+        </w:rPr>
+        <w:t>предпрофильных</w:t>
+      </w:r>
+      <w:proofErr w:type="spellEnd"/>
+      <w:r>
+        <w:rPr>
+          <w:rFonts w:ascii="Times New Roman" w:hAnsi="Times New Roman" w:cs="Times New Roman"/>
+          <w:sz w:val="28"/>
+          <w:szCs w:val="28"/>
+        </w:rPr>
+        <w:t xml:space="preserve"> кла</w:t>
+      </w:r>
+      <w:r>
+        <w:rPr>
+          <w:rFonts w:ascii="Times New Roman" w:hAnsi="Times New Roman" w:cs="Times New Roman"/>
+          <w:sz w:val="28"/>
+          <w:szCs w:val="28"/>
+        </w:rPr>
+        <w:t>с</w:t>
+      </w:r>
+      <w:r>
+        <w:rPr>
+          <w:rFonts w:ascii="Times New Roman" w:hAnsi="Times New Roman" w:cs="Times New Roman"/>
+          <w:sz w:val="28"/>
+          <w:szCs w:val="28"/>
+        </w:rPr>
+        <w:t>сов конкретной школы</w:t>
+      </w:r>
+      <w:r>
+        <w:rPr>
+          <w:rFonts w:ascii="Times New Roman" w:hAnsi="Times New Roman" w:cs="Times New Roman"/>
+          <w:sz w:val="28"/>
+          <w:szCs w:val="28"/>
+        </w:rPr>
+        <w:t xml:space="preserve">. В столбец </w:t>
+      </w:r>
+      <w:proofErr w:type="spellStart"/>
+      <w:r>
+        <w:rPr>
+          <w:rFonts w:ascii="Times New Roman" w:hAnsi="Times New Roman" w:cs="Times New Roman"/>
+          <w:sz w:val="28"/>
+          <w:szCs w:val="28"/>
+          <w:lang w:val="en-US"/>
+        </w:rPr>
+        <w:t>predprof</w:t>
+      </w:r>
+      <w:proofErr w:type="spellEnd"/>
+      <w:r>
+        <w:rPr>
+          <w:rFonts w:ascii="Times New Roman" w:hAnsi="Times New Roman" w:cs="Times New Roman"/>
+          <w:sz w:val="28"/>
+          <w:szCs w:val="28"/>
+        </w:rPr>
+        <w:t>_</w:t>
+      </w:r>
+      <w:r>
+        <w:rPr>
+          <w:rFonts w:ascii="Times New Roman" w:hAnsi="Times New Roman" w:cs="Times New Roman"/>
+          <w:sz w:val="28"/>
+          <w:szCs w:val="28"/>
+          <w:lang w:val="en-US"/>
+        </w:rPr>
+        <w:t>id</w:t>
+      </w:r>
+      <w:r>
+        <w:rPr>
+          <w:rFonts w:ascii="Times New Roman" w:hAnsi="Times New Roman" w:cs="Times New Roman"/>
+          <w:sz w:val="28"/>
+          <w:szCs w:val="28"/>
+        </w:rPr>
+        <w:t xml:space="preserve"> </w:t>
+      </w:r>
+      <w:r>
+        <w:rPr>
+          <w:rFonts w:ascii="Times New Roman" w:hAnsi="Times New Roman" w:cs="Times New Roman"/>
+          <w:sz w:val="28"/>
+          <w:szCs w:val="28"/>
+        </w:rPr>
+        <w:t xml:space="preserve">таблицы </w:t>
+      </w:r>
+      <w:r>
+        <w:rPr>
+          <w:rFonts w:ascii="Times New Roman" w:hAnsi="Times New Roman" w:cs="Times New Roman"/>
+          <w:sz w:val="28"/>
+          <w:szCs w:val="28"/>
+          <w:u w:val="single"/>
+          <w:lang w:val="en-US"/>
+        </w:rPr>
+        <w:t>schools</w:t>
+      </w:r>
+      <w:r>
+        <w:rPr>
+          <w:rFonts w:ascii="Times New Roman" w:hAnsi="Times New Roman" w:cs="Times New Roman"/>
+          <w:sz w:val="28"/>
+          <w:szCs w:val="28"/>
+        </w:rPr>
+        <w:t xml:space="preserve"> </w:t>
+      </w:r>
+      <w:r>
+        <w:rPr>
+          <w:rFonts w:ascii="Times New Roman" w:hAnsi="Times New Roman" w:cs="Times New Roman"/>
+          <w:sz w:val="28"/>
+          <w:szCs w:val="28"/>
+        </w:rPr>
+        <w:t xml:space="preserve">запишем </w:t>
+      </w:r>
+      <w:r>
+        <w:rPr>
+          <w:rFonts w:ascii="Times New Roman" w:hAnsi="Times New Roman" w:cs="Times New Roman"/>
+          <w:sz w:val="28"/>
+          <w:szCs w:val="28"/>
+          <w:lang w:val="en-US"/>
+        </w:rPr>
+        <w:t>id</w:t>
+      </w:r>
+      <w:r>
+        <w:rPr>
+          <w:rFonts w:ascii="Times New Roman" w:hAnsi="Times New Roman" w:cs="Times New Roman"/>
+          <w:sz w:val="28"/>
+          <w:szCs w:val="28"/>
+        </w:rPr>
+        <w:t xml:space="preserve"> </w:t>
+      </w:r>
+      <w:proofErr w:type="spellStart"/>
+      <w:r>
+        <w:rPr>
+          <w:rFonts w:ascii="Times New Roman" w:hAnsi="Times New Roman" w:cs="Times New Roman"/>
+          <w:sz w:val="28"/>
+          <w:szCs w:val="28"/>
+        </w:rPr>
+        <w:lastRenderedPageBreak/>
+        <w:t>предпрофильных</w:t>
+      </w:r>
+      <w:proofErr w:type="spellEnd"/>
+      <w:r>
+        <w:rPr>
+          <w:rFonts w:ascii="Times New Roman" w:hAnsi="Times New Roman" w:cs="Times New Roman"/>
+          <w:sz w:val="28"/>
+          <w:szCs w:val="28"/>
+        </w:rPr>
+        <w:t xml:space="preserve"> классов</w:t>
+      </w:r>
+      <w:r>
+        <w:rPr>
+          <w:rFonts w:ascii="Times New Roman" w:hAnsi="Times New Roman" w:cs="Times New Roman"/>
+          <w:sz w:val="28"/>
+          <w:szCs w:val="28"/>
+        </w:rPr>
+        <w:t xml:space="preserve">, </w:t>
+      </w:r>
+      <w:r>
+        <w:rPr>
+          <w:rFonts w:ascii="Times New Roman" w:hAnsi="Times New Roman" w:cs="Times New Roman"/>
+          <w:sz w:val="28"/>
+          <w:szCs w:val="28"/>
+        </w:rPr>
+        <w:t xml:space="preserve">которые находятся на главной странице школы, из таблицы </w:t>
+      </w:r>
+      <w:proofErr w:type="spellStart"/>
+      <w:r>
+        <w:rPr>
+          <w:rFonts w:ascii="Times New Roman" w:hAnsi="Times New Roman" w:cs="Times New Roman"/>
+          <w:sz w:val="28"/>
+          <w:szCs w:val="28"/>
+          <w:u w:val="single"/>
+          <w:lang w:val="en-US"/>
+        </w:rPr>
+        <w:t>predprof</w:t>
+      </w:r>
+      <w:proofErr w:type="spellEnd"/>
+      <w:r>
+        <w:rPr>
+          <w:rFonts w:ascii="Times New Roman" w:hAnsi="Times New Roman" w:cs="Times New Roman"/>
+          <w:sz w:val="28"/>
+          <w:szCs w:val="28"/>
+        </w:rPr>
+        <w:t xml:space="preserve"> (</w:t>
+      </w:r>
+      <w:r>
+        <w:rPr>
+          <w:rFonts w:ascii="Times New Roman" w:hAnsi="Times New Roman" w:cs="Times New Roman"/>
+          <w:sz w:val="28"/>
+          <w:szCs w:val="28"/>
+        </w:rPr>
+        <w:fldChar w:fldCharType="begin"/>
+      </w:r>
+      <w:r>
+        <w:rPr>
+          <w:rFonts w:ascii="Times New Roman" w:hAnsi="Times New Roman" w:cs="Times New Roman"/>
+          <w:sz w:val="28"/>
+          <w:szCs w:val="28"/>
+        </w:rPr>
+        <w:instrText xml:space="preserve"> REF _Ref125490308 \h </w:instrText>
+      </w:r>
+      <w:r>
+        <w:rPr>
+          <w:rFonts w:ascii="Times New Roman" w:hAnsi="Times New Roman" w:cs="Times New Roman"/>
+          <w:sz w:val="28"/>
+          <w:szCs w:val="28"/>
+        </w:rPr>
+      </w:r>
+      <w:r>
+        <w:rPr>
+          <w:rFonts w:ascii="Times New Roman" w:hAnsi="Times New Roman" w:cs="Times New Roman"/>
+          <w:sz w:val="28"/>
+          <w:szCs w:val="28"/>
+        </w:rPr>
+        <w:instrText xml:space="preserve"> \* MERGEFORMAT </w:instrText>
+      </w:r>
+      <w:r>
+        <w:rPr>
+          <w:rFonts w:ascii="Times New Roman" w:hAnsi="Times New Roman" w:cs="Times New Roman"/>
+          <w:sz w:val="28"/>
+          <w:szCs w:val="28"/>
+        </w:rPr>
+        <w:fldChar w:fldCharType="separate"/>
+      </w:r>
+      <w:r>
+        <w:rPr>
+          <w:rFonts w:ascii="Times New Roman" w:hAnsi="Times New Roman" w:cs="Times New Roman"/>
+          <w:sz w:val="28"/>
+          <w:szCs w:val="28"/>
+        </w:rPr>
+        <w:t xml:space="preserve">Рисунок </w:t>
+      </w:r>
+      <w:r>
+        <w:rPr>
+          <w:rFonts w:ascii="Times New Roman" w:hAnsi="Times New Roman" w:cs="Times New Roman"/>
+          <w:noProof/>
+          <w:sz w:val="28"/>
+          <w:szCs w:val="28"/>
+        </w:rPr>
+        <w:t>6</w:t>
+      </w:r>
+      <w:r>
+        <w:rPr>
+          <w:rFonts w:ascii="Times New Roman" w:hAnsi="Times New Roman" w:cs="Times New Roman"/>
+          <w:sz w:val="28"/>
+          <w:szCs w:val="28"/>
+        </w:rPr>
+        <w:fldChar w:fldCharType="end"/>
+      </w:r>
+      <w:r>
+        <w:rPr>
+          <w:rFonts w:ascii="Times New Roman" w:hAnsi="Times New Roman" w:cs="Times New Roman"/>
+          <w:sz w:val="28"/>
+          <w:szCs w:val="28"/>
+        </w:rPr>
+        <w:t>).</w:t>
+      </w:r>
+    </w:p>
+    <w:p>
+      <w:pPr>
+        <w:spacing w:after="0" w:line="360" w:lineRule="auto"/>
+        <w:ind w:firstLine="709"/>
+        <w:jc w:val="both"/>
+        <w:rPr>
+          <w:rFonts w:ascii="Times New Roman" w:hAnsi="Times New Roman" w:cs="Times New Roman"/>
+          <w:sz w:val="28"/>
+          <w:szCs w:val="28"/>
+        </w:rPr>
+      </w:pPr>
+      <w:r>
+        <w:rPr>
+          <w:rFonts w:ascii="Times New Roman" w:hAnsi="Times New Roman" w:cs="Times New Roman"/>
+          <w:sz w:val="28"/>
+          <w:szCs w:val="28"/>
+        </w:rPr>
+        <w:t xml:space="preserve">Вузы-партнеры школы </w:t>
+      </w:r>
+      <w:proofErr w:type="gramStart"/>
+      <w:r>
+        <w:rPr>
+          <w:rFonts w:ascii="Times New Roman" w:hAnsi="Times New Roman" w:cs="Times New Roman"/>
+          <w:sz w:val="28"/>
+          <w:szCs w:val="28"/>
+        </w:rPr>
+        <w:t>получим</w:t>
+      </w:r>
+      <w:proofErr w:type="gramEnd"/>
+      <w:r>
+        <w:rPr>
+          <w:rFonts w:ascii="Times New Roman" w:hAnsi="Times New Roman" w:cs="Times New Roman"/>
+          <w:sz w:val="28"/>
+          <w:szCs w:val="28"/>
+        </w:rPr>
+        <w:t xml:space="preserve"> пройдясь по страницам всех </w:t>
+      </w:r>
+      <w:proofErr w:type="spellStart"/>
+      <w:r>
+        <w:rPr>
+          <w:rFonts w:ascii="Times New Roman" w:hAnsi="Times New Roman" w:cs="Times New Roman"/>
+          <w:sz w:val="28"/>
+          <w:szCs w:val="28"/>
+        </w:rPr>
+        <w:t>предпр</w:t>
+      </w:r>
+      <w:r>
+        <w:rPr>
+          <w:rFonts w:ascii="Times New Roman" w:hAnsi="Times New Roman" w:cs="Times New Roman"/>
+          <w:sz w:val="28"/>
+          <w:szCs w:val="28"/>
+        </w:rPr>
+        <w:t>о</w:t>
+      </w:r>
+      <w:r>
+        <w:rPr>
+          <w:rFonts w:ascii="Times New Roman" w:hAnsi="Times New Roman" w:cs="Times New Roman"/>
+          <w:sz w:val="28"/>
+          <w:szCs w:val="28"/>
+        </w:rPr>
+        <w:t>фильных</w:t>
+      </w:r>
+      <w:proofErr w:type="spellEnd"/>
+      <w:r>
+        <w:rPr>
+          <w:rFonts w:ascii="Times New Roman" w:hAnsi="Times New Roman" w:cs="Times New Roman"/>
+          <w:sz w:val="28"/>
+          <w:szCs w:val="28"/>
+        </w:rPr>
+        <w:t xml:space="preserve"> классов (</w:t>
+      </w:r>
+      <w:r>
+        <w:rPr>
+          <w:rFonts w:ascii="Times New Roman" w:hAnsi="Times New Roman" w:cs="Times New Roman"/>
+          <w:sz w:val="28"/>
+          <w:szCs w:val="28"/>
+        </w:rPr>
+        <w:fldChar w:fldCharType="begin"/>
+      </w:r>
+      <w:r>
+        <w:rPr>
+          <w:rFonts w:ascii="Times New Roman" w:hAnsi="Times New Roman" w:cs="Times New Roman"/>
+          <w:sz w:val="28"/>
+          <w:szCs w:val="28"/>
+        </w:rPr>
+        <w:instrText xml:space="preserve"> REF _Ref125490453 \h </w:instrText>
+      </w:r>
+      <w:r>
+        <w:rPr>
+          <w:rFonts w:ascii="Times New Roman" w:hAnsi="Times New Roman" w:cs="Times New Roman"/>
+          <w:sz w:val="28"/>
+          <w:szCs w:val="28"/>
+        </w:rPr>
+      </w:r>
+      <w:r>
+        <w:rPr>
+          <w:rFonts w:ascii="Times New Roman" w:hAnsi="Times New Roman" w:cs="Times New Roman"/>
+          <w:sz w:val="28"/>
+          <w:szCs w:val="28"/>
+        </w:rPr>
+        <w:instrText xml:space="preserve"> \* MERGEFORMAT </w:instrText>
+      </w:r>
+      <w:r>
+        <w:rPr>
+          <w:rFonts w:ascii="Times New Roman" w:hAnsi="Times New Roman" w:cs="Times New Roman"/>
+          <w:sz w:val="28"/>
+          <w:szCs w:val="28"/>
+        </w:rPr>
+        <w:fldChar w:fldCharType="separate"/>
+      </w:r>
+      <w:r>
+        <w:rPr>
+          <w:rFonts w:ascii="Times New Roman" w:hAnsi="Times New Roman" w:cs="Times New Roman"/>
+          <w:sz w:val="28"/>
+          <w:szCs w:val="28"/>
+        </w:rPr>
+        <w:t xml:space="preserve">Рисунок </w:t>
+      </w:r>
+      <w:r>
+        <w:rPr>
+          <w:rFonts w:ascii="Times New Roman" w:hAnsi="Times New Roman" w:cs="Times New Roman"/>
+          <w:noProof/>
+          <w:sz w:val="28"/>
+          <w:szCs w:val="28"/>
+        </w:rPr>
+        <w:t>7</w:t>
+      </w:r>
+      <w:r>
+        <w:rPr>
+          <w:rFonts w:ascii="Times New Roman" w:hAnsi="Times New Roman" w:cs="Times New Roman"/>
+          <w:sz w:val="28"/>
+          <w:szCs w:val="28"/>
+        </w:rPr>
+        <w:fldChar w:fldCharType="end"/>
+      </w:r>
+      <w:r>
+        <w:rPr>
+          <w:rFonts w:ascii="Times New Roman" w:hAnsi="Times New Roman" w:cs="Times New Roman"/>
+          <w:sz w:val="28"/>
+          <w:szCs w:val="28"/>
+        </w:rPr>
+        <w:t>). Запишем информацию о них (название и кол</w:t>
+      </w:r>
+      <w:r>
+        <w:rPr>
+          <w:rFonts w:ascii="Times New Roman" w:hAnsi="Times New Roman" w:cs="Times New Roman"/>
+          <w:sz w:val="28"/>
+          <w:szCs w:val="28"/>
+        </w:rPr>
+        <w:t>и</w:t>
+      </w:r>
+      <w:r>
+        <w:rPr>
+          <w:rFonts w:ascii="Times New Roman" w:hAnsi="Times New Roman" w:cs="Times New Roman"/>
+          <w:sz w:val="28"/>
+          <w:szCs w:val="28"/>
+        </w:rPr>
+        <w:t>чество п</w:t>
+      </w:r>
+      <w:r>
+        <w:rPr>
+          <w:rFonts w:ascii="Times New Roman" w:hAnsi="Times New Roman" w:cs="Times New Roman"/>
+          <w:sz w:val="28"/>
+          <w:szCs w:val="28"/>
+        </w:rPr>
+        <w:t>о</w:t>
+      </w:r>
+      <w:r>
+        <w:rPr>
+          <w:rFonts w:ascii="Times New Roman" w:hAnsi="Times New Roman" w:cs="Times New Roman"/>
+          <w:sz w:val="28"/>
+          <w:szCs w:val="28"/>
+        </w:rPr>
+        <w:t xml:space="preserve">ступивших выпускников школы в этот вуз) в таблицу </w:t>
+      </w:r>
+      <w:r>
+        <w:rPr>
+          <w:rFonts w:ascii="Times New Roman" w:hAnsi="Times New Roman" w:cs="Times New Roman"/>
+          <w:sz w:val="28"/>
+          <w:szCs w:val="28"/>
+          <w:u w:val="single"/>
+          <w:lang w:val="en-US"/>
+        </w:rPr>
+        <w:t>universities</w:t>
+      </w:r>
+      <w:r>
+        <w:rPr>
+          <w:rFonts w:ascii="Times New Roman" w:hAnsi="Times New Roman" w:cs="Times New Roman"/>
+          <w:sz w:val="28"/>
+          <w:szCs w:val="28"/>
+        </w:rPr>
+        <w:t>.</w:t>
+      </w:r>
+    </w:p>
+    <w:p>
+      <w:pPr>
+        <w:spacing w:after="0" w:line="360" w:lineRule="auto"/>
+        <w:ind w:firstLine="709"/>
+        <w:jc w:val="both"/>
+        <w:rPr>
+          <w:rFonts w:ascii="Times New Roman" w:hAnsi="Times New Roman" w:cs="Times New Roman"/>
+          <w:sz w:val="28"/>
+          <w:szCs w:val="28"/>
+        </w:rPr>
+      </w:pPr>
+      <w:r>
+        <w:rPr>
+          <w:rFonts w:ascii="Times New Roman" w:hAnsi="Times New Roman" w:cs="Times New Roman"/>
+          <w:sz w:val="28"/>
+          <w:szCs w:val="28"/>
+        </w:rPr>
+        <w:t xml:space="preserve">Информация о секциях находится на </w:t>
+      </w:r>
+      <w:r>
+        <w:rPr>
+          <w:rFonts w:ascii="Times New Roman" w:hAnsi="Times New Roman" w:cs="Times New Roman"/>
+          <w:sz w:val="28"/>
+          <w:szCs w:val="28"/>
+          <w:highlight w:val="yellow"/>
+        </w:rPr>
+        <w:t>странице /</w:t>
+      </w:r>
+      <w:proofErr w:type="spellStart"/>
+      <w:r>
+        <w:rPr>
+          <w:rFonts w:ascii="Times New Roman" w:hAnsi="Times New Roman" w:cs="Times New Roman"/>
+          <w:sz w:val="28"/>
+          <w:szCs w:val="28"/>
+          <w:highlight w:val="yellow"/>
+        </w:rPr>
+        <w:t>dop-obr</w:t>
+      </w:r>
+      <w:proofErr w:type="spellEnd"/>
+      <w:r>
+        <w:rPr>
+          <w:rFonts w:ascii="Times New Roman" w:hAnsi="Times New Roman" w:cs="Times New Roman"/>
+          <w:sz w:val="28"/>
+          <w:szCs w:val="28"/>
+          <w:highlight w:val="yellow"/>
+        </w:rPr>
+        <w:t>/</w:t>
+      </w:r>
+      <w:proofErr w:type="spellStart"/>
+      <w:r>
+        <w:rPr>
+          <w:rFonts w:ascii="Times New Roman" w:hAnsi="Times New Roman" w:cs="Times New Roman"/>
+          <w:sz w:val="28"/>
+          <w:szCs w:val="28"/>
+          <w:highlight w:val="yellow"/>
+        </w:rPr>
+        <w:t>poisk</w:t>
+      </w:r>
+      <w:proofErr w:type="spellEnd"/>
+      <w:r>
+        <w:rPr>
+          <w:rFonts w:ascii="Times New Roman" w:hAnsi="Times New Roman" w:cs="Times New Roman"/>
+          <w:sz w:val="28"/>
+          <w:szCs w:val="28"/>
+          <w:highlight w:val="yellow"/>
+        </w:rPr>
+        <w:t>-</w:t>
+      </w:r>
+      <w:proofErr w:type="spellStart"/>
+      <w:r>
+        <w:rPr>
+          <w:rFonts w:ascii="Times New Roman" w:hAnsi="Times New Roman" w:cs="Times New Roman"/>
+          <w:sz w:val="28"/>
+          <w:szCs w:val="28"/>
+          <w:highlight w:val="yellow"/>
+        </w:rPr>
+        <w:t>kruzhkov</w:t>
+      </w:r>
+      <w:proofErr w:type="spellEnd"/>
+      <w:r>
+        <w:rPr>
+          <w:rFonts w:ascii="Times New Roman" w:hAnsi="Times New Roman" w:cs="Times New Roman"/>
+          <w:sz w:val="28"/>
+          <w:szCs w:val="28"/>
+          <w:highlight w:val="yellow"/>
+        </w:rPr>
+        <w:t>-i-</w:t>
+      </w:r>
+      <w:proofErr w:type="spellStart"/>
+      <w:r>
+        <w:rPr>
+          <w:rFonts w:ascii="Times New Roman" w:hAnsi="Times New Roman" w:cs="Times New Roman"/>
+          <w:sz w:val="28"/>
+          <w:szCs w:val="28"/>
+          <w:highlight w:val="yellow"/>
+        </w:rPr>
+        <w:t>sekcij</w:t>
+      </w:r>
+      <w:proofErr w:type="spellEnd"/>
+      <w:r>
+        <w:rPr>
+          <w:rFonts w:ascii="Times New Roman" w:hAnsi="Times New Roman" w:cs="Times New Roman"/>
+          <w:sz w:val="28"/>
+          <w:szCs w:val="28"/>
+        </w:rPr>
+        <w:t xml:space="preserve">. </w:t>
+      </w:r>
+      <w:r>
+        <w:rPr>
+          <w:rFonts w:ascii="Times New Roman" w:hAnsi="Times New Roman" w:cs="Times New Roman"/>
+          <w:sz w:val="28"/>
+          <w:szCs w:val="28"/>
+        </w:rPr>
+        <w:t xml:space="preserve">В таблицу </w:t>
+      </w:r>
+      <w:r>
+        <w:rPr>
+          <w:rFonts w:ascii="Times New Roman" w:hAnsi="Times New Roman" w:cs="Times New Roman"/>
+          <w:sz w:val="28"/>
+          <w:szCs w:val="28"/>
+          <w:u w:val="single"/>
+          <w:lang w:val="en-US"/>
+        </w:rPr>
+        <w:t>sections</w:t>
+      </w:r>
+      <w:r>
+        <w:rPr>
+          <w:rFonts w:ascii="Times New Roman" w:hAnsi="Times New Roman" w:cs="Times New Roman"/>
+          <w:sz w:val="28"/>
+          <w:szCs w:val="28"/>
+        </w:rPr>
+        <w:t xml:space="preserve"> </w:t>
+      </w:r>
+      <w:r>
+        <w:rPr>
+          <w:rFonts w:ascii="Times New Roman" w:hAnsi="Times New Roman" w:cs="Times New Roman"/>
+          <w:sz w:val="28"/>
+          <w:szCs w:val="28"/>
+        </w:rPr>
+        <w:t>поместим название кружка, его категорию (кат</w:t>
+      </w:r>
+      <w:r>
+        <w:rPr>
+          <w:rFonts w:ascii="Times New Roman" w:hAnsi="Times New Roman" w:cs="Times New Roman"/>
+          <w:sz w:val="28"/>
+          <w:szCs w:val="28"/>
+        </w:rPr>
+        <w:t>е</w:t>
+      </w:r>
+      <w:r>
+        <w:rPr>
+          <w:rFonts w:ascii="Times New Roman" w:hAnsi="Times New Roman" w:cs="Times New Roman"/>
+          <w:sz w:val="28"/>
+          <w:szCs w:val="28"/>
+        </w:rPr>
+        <w:t xml:space="preserve">гории секций у разных школ также одинаковые), возрастную категорию, форму обучения (групповая или индивидуальная) и </w:t>
+      </w:r>
+      <w:r>
+        <w:rPr>
+          <w:rFonts w:ascii="Times New Roman" w:hAnsi="Times New Roman" w:cs="Times New Roman"/>
+          <w:sz w:val="28"/>
+          <w:szCs w:val="28"/>
+          <w:highlight w:val="yellow"/>
+        </w:rPr>
+        <w:t>бесплатно ли обучение</w:t>
+      </w:r>
+      <w:r>
+        <w:rPr>
+          <w:rFonts w:ascii="Times New Roman" w:hAnsi="Times New Roman" w:cs="Times New Roman"/>
+          <w:sz w:val="28"/>
+          <w:szCs w:val="28"/>
+        </w:rPr>
+        <w:t xml:space="preserve"> (</w:t>
+      </w:r>
+      <w:r>
+        <w:rPr>
+          <w:rFonts w:ascii="Times New Roman" w:hAnsi="Times New Roman" w:cs="Times New Roman"/>
+          <w:sz w:val="28"/>
+          <w:szCs w:val="28"/>
+        </w:rPr>
+        <w:fldChar w:fldCharType="begin"/>
+      </w:r>
+      <w:r>
+        <w:rPr>
+          <w:rFonts w:ascii="Times New Roman" w:hAnsi="Times New Roman" w:cs="Times New Roman"/>
+          <w:sz w:val="28"/>
+          <w:szCs w:val="28"/>
+        </w:rPr>
+        <w:instrText xml:space="preserve"> REF _Ref125490518 \h </w:instrText>
+      </w:r>
+      <w:r>
+        <w:rPr>
+          <w:rFonts w:ascii="Times New Roman" w:hAnsi="Times New Roman" w:cs="Times New Roman"/>
+          <w:sz w:val="28"/>
+          <w:szCs w:val="28"/>
+        </w:rPr>
+      </w:r>
+      <w:r>
+        <w:rPr>
+          <w:rFonts w:ascii="Times New Roman" w:hAnsi="Times New Roman" w:cs="Times New Roman"/>
+          <w:sz w:val="28"/>
+          <w:szCs w:val="28"/>
+        </w:rPr>
+        <w:instrText xml:space="preserve"> \* MERGEFORMAT </w:instrText>
+      </w:r>
+      <w:r>
+        <w:rPr>
+          <w:rFonts w:ascii="Times New Roman" w:hAnsi="Times New Roman" w:cs="Times New Roman"/>
+          <w:sz w:val="28"/>
+          <w:szCs w:val="28"/>
+        </w:rPr>
+        <w:fldChar w:fldCharType="separate"/>
+      </w:r>
+      <w:r>
+        <w:rPr>
+          <w:rFonts w:ascii="Times New Roman" w:hAnsi="Times New Roman" w:cs="Times New Roman"/>
+          <w:sz w:val="28"/>
+          <w:szCs w:val="28"/>
+        </w:rPr>
+        <w:t xml:space="preserve">Рисунок </w:t>
+      </w:r>
+      <w:r>
+        <w:rPr>
+          <w:rFonts w:ascii="Times New Roman" w:hAnsi="Times New Roman" w:cs="Times New Roman"/>
+          <w:noProof/>
+          <w:sz w:val="28"/>
+          <w:szCs w:val="28"/>
+        </w:rPr>
+        <w:t>8</w:t>
+      </w:r>
+      <w:r>
+        <w:rPr>
+          <w:rFonts w:ascii="Times New Roman" w:hAnsi="Times New Roman" w:cs="Times New Roman"/>
+          <w:sz w:val="28"/>
+          <w:szCs w:val="28"/>
+        </w:rPr>
+        <w:fldChar w:fldCharType="end"/>
+      </w:r>
+      <w:r>
+        <w:rPr>
+          <w:rFonts w:ascii="Times New Roman" w:hAnsi="Times New Roman" w:cs="Times New Roman"/>
+          <w:sz w:val="28"/>
+          <w:szCs w:val="28"/>
+        </w:rPr>
+        <w:t>).</w:t>
+      </w:r>
+      <w:bookmarkStart w:id="18" w:name="_GoBack"/>
+      <w:bookmarkEnd w:id="18"/>
+    </w:p>
+    <w:p>
+      <w:pPr>
+        <w:keepNext/>
+        <w:spacing w:after="0" w:line="360" w:lineRule="auto"/>
+        <w:jc w:val="center"/>
+      </w:pPr>
+      <w:r>
+        <w:rPr>
+          <w:rFonts w:ascii="Times New Roman" w:hAnsi="Times New Roman" w:cs="Times New Roman"/>
+          <w:sz w:val="28"/>
+          <w:szCs w:val="28"/>
+        </w:rPr>
+        <w:drawing>
+          <wp:inline distT="0" distB="0" distL="0" distR="0" wp14:anchorId="45D16436" wp14:editId="0CFE4B3B">
+            <wp:extent cx="5939790" cy="2027952"/>
+            <wp:effectExtent l="0" t="0" r="3810" b="0"/>
+            <wp:docPr id="3" name="Рисунок 3"/>
+            <wp:cNvGraphicFramePr>
+              <a:graphicFrameLocks xmlns:a="http://schemas.openxmlformats.org/drawingml/2006/main" noChangeAspect="1"/>
+            </wp:cNvGraphicFramePr>
+            <a:graphic xmlns:a="http://schemas.openxmlformats.org/drawingml/2006/main">
+              <a:graphicData uri="http://schemas.openxmlformats.org/drawingml/2006/picture">
+                <pic:pic xmlns:pic="http://schemas.openxmlformats.org/drawingml/2006/picture">
+                  <pic:nvPicPr>
+                    <pic:cNvPr id="0" name=""/>
+                    <pic:cNvPicPr/>
+                  </pic:nvPicPr>
+                  <pic:blipFill>
+                    <a:blip r:embed="rId16"/>
+                    <a:stretch>
+                      <a:fillRect/>
+                    </a:stretch>
+                  </pic:blipFill>
+                  <pic:spPr>
+                    <a:xfrm>
+                      <a:off x="0" y="0"/>
+                      <a:ext cx="5939790" cy="2027952"/>
+                    </a:xfrm>
+                    <a:prstGeom prst="rect">
+                      <a:avLst/>
+                    </a:prstGeom>
+                  </pic:spPr>
+                </pic:pic>
+              </a:graphicData>
+            </a:graphic>
+          </wp:inline>
+        </w:drawing>
+      </w:r>
+    </w:p>
+    <w:p>
+      <w:pPr>
+        <w:pStyle w:val="af0"/>
+        <w:jc w:val="center"/>
+        <w:rPr>
+          <w:rFonts w:ascii="Times New Roman" w:hAnsi="Times New Roman" w:cs="Times New Roman"/>
+          <w:b w:val="0"/>
+          <w:color w:val="auto"/>
+          <w:sz w:val="28"/>
+          <w:szCs w:val="28"/>
+        </w:rPr>
+      </w:pPr>
+      <w:bookmarkStart w:id="19" w:name="_Ref125490308"/>
+      <w:r>
+        <w:rPr>
+          <w:rFonts w:ascii="Times New Roman" w:hAnsi="Times New Roman" w:cs="Times New Roman"/>
+          <w:b w:val="0"/>
+          <w:color w:val="auto"/>
+          <w:sz w:val="28"/>
+          <w:szCs w:val="28"/>
+        </w:rPr>
+        <w:t xml:space="preserve">Рисунок </w:t>
+      </w:r>
+      <w:r>
+        <w:rPr>
+          <w:rFonts w:ascii="Times New Roman" w:hAnsi="Times New Roman" w:cs="Times New Roman"/>
+          <w:b w:val="0"/>
+          <w:color w:val="auto"/>
+          <w:sz w:val="28"/>
+          <w:szCs w:val="28"/>
+        </w:rPr>
+        <w:fldChar w:fldCharType="begin"/>
+      </w:r>
+      <w:r>
+        <w:rPr>
+          <w:rFonts w:ascii="Times New Roman" w:hAnsi="Times New Roman" w:cs="Times New Roman"/>
+          <w:b w:val="0"/>
+          <w:color w:val="auto"/>
+          <w:sz w:val="28"/>
+          <w:szCs w:val="28"/>
+        </w:rPr>
+        <w:instrText xml:space="preserve"> SEQ Рисунок \* ARABIC </w:instrText>
+      </w:r>
+      <w:r>
+        <w:rPr>
+          <w:rFonts w:ascii="Times New Roman" w:hAnsi="Times New Roman" w:cs="Times New Roman"/>
+          <w:b w:val="0"/>
+          <w:color w:val="auto"/>
+          <w:sz w:val="28"/>
+          <w:szCs w:val="28"/>
+        </w:rPr>
+        <w:fldChar w:fldCharType="separate"/>
+      </w:r>
+      <w:r>
+        <w:rPr>
+          <w:rFonts w:ascii="Times New Roman" w:hAnsi="Times New Roman" w:cs="Times New Roman"/>
+          <w:b w:val="0"/>
+          <w:noProof/>
+          <w:color w:val="auto"/>
+          <w:sz w:val="28"/>
+          <w:szCs w:val="28"/>
+        </w:rPr>
+        <w:t>6</w:t>
+      </w:r>
+      <w:r>
+        <w:rPr>
+          <w:rFonts w:ascii="Times New Roman" w:hAnsi="Times New Roman" w:cs="Times New Roman"/>
+          <w:b w:val="0"/>
+          <w:color w:val="auto"/>
+          <w:sz w:val="28"/>
+          <w:szCs w:val="28"/>
+        </w:rPr>
+        <w:fldChar w:fldCharType="end"/>
+      </w:r>
+      <w:bookmarkEnd w:id="19"/>
+      <w:r>
+        <w:rPr>
+          <w:rFonts w:ascii="Times New Roman" w:hAnsi="Times New Roman" w:cs="Times New Roman"/>
+          <w:b w:val="0"/>
+          <w:color w:val="auto"/>
+          <w:sz w:val="28"/>
+          <w:szCs w:val="28"/>
+        </w:rPr>
+        <w:t xml:space="preserve"> - </w:t>
+      </w:r>
+      <w:proofErr w:type="spellStart"/>
+      <w:r>
+        <w:rPr>
+          <w:rFonts w:ascii="Times New Roman" w:hAnsi="Times New Roman" w:cs="Times New Roman"/>
+          <w:b w:val="0"/>
+          <w:color w:val="auto"/>
+          <w:sz w:val="28"/>
+          <w:szCs w:val="28"/>
+        </w:rPr>
+        <w:t>предпрофильные</w:t>
+      </w:r>
+      <w:proofErr w:type="spellEnd"/>
+      <w:r>
+        <w:rPr>
+          <w:rFonts w:ascii="Times New Roman" w:hAnsi="Times New Roman" w:cs="Times New Roman"/>
+          <w:b w:val="0"/>
+          <w:color w:val="auto"/>
+          <w:sz w:val="28"/>
+          <w:szCs w:val="28"/>
+        </w:rPr>
+        <w:t xml:space="preserve"> классы отдельной школы</w:t>
+      </w:r>
+    </w:p>
+    <w:p>
+      <w:pPr>
+        <w:keepNext/>
+        <w:jc w:val="center"/>
+      </w:pPr>
+      <w:r>
+        <w:drawing>
+          <wp:inline distT="0" distB="0" distL="0" distR="0" wp14:anchorId="1298C139" wp14:editId="09395052">
+            <wp:extent cx="4297680" cy="2991387"/>
+            <wp:effectExtent l="0" t="0" r="7620" b="0"/>
+            <wp:docPr id="5" name="Рисунок 5"/>
+            <wp:cNvGraphicFramePr>
+              <a:graphicFrameLocks xmlns:a="http://schemas.openxmlformats.org/drawingml/2006/main" noChangeAspect="1"/>
+            </wp:cNvGraphicFramePr>
+            <a:graphic xmlns:a="http://schemas.openxmlformats.org/drawingml/2006/main">
+              <a:graphicData uri="http://schemas.openxmlformats.org/drawingml/2006/picture">
+                <pic:pic xmlns:pic="http://schemas.openxmlformats.org/drawingml/2006/picture">
+                  <pic:nvPicPr>
+                    <pic:cNvPr id="0" name=""/>
+                    <pic:cNvPicPr/>
+                  </pic:nvPicPr>
+                  <pic:blipFill>
+                    <a:blip r:embed="rId17"/>
+                    <a:stretch>
+                      <a:fillRect/>
+                    </a:stretch>
+                  </pic:blipFill>
+                  <pic:spPr>
+                    <a:xfrm>
+                      <a:off x="0" y="0"/>
+                      <a:ext cx="4304458" cy="2996105"/>
+                    </a:xfrm>
+                    <a:prstGeom prst="rect">
+                      <a:avLst/>
+                    </a:prstGeom>
+                  </pic:spPr>
+                </pic:pic>
+              </a:graphicData>
+            </a:graphic>
+          </wp:inline>
+        </w:drawing>
+      </w:r>
+    </w:p>
+    <w:p>
+      <w:pPr>
+        <w:pStyle w:val="af0"/>
+        <w:jc w:val="center"/>
+        <w:rPr>
+          <w:rFonts w:ascii="Times New Roman" w:hAnsi="Times New Roman" w:cs="Times New Roman"/>
+          <w:b w:val="0"/>
+          <w:color w:val="auto"/>
+          <w:sz w:val="28"/>
+          <w:szCs w:val="28"/>
+        </w:rPr>
+      </w:pPr>
+      <w:bookmarkStart w:id="20" w:name="_Ref125490453"/>
+      <w:r>
+        <w:rPr>
+          <w:rFonts w:ascii="Times New Roman" w:hAnsi="Times New Roman" w:cs="Times New Roman"/>
+          <w:b w:val="0"/>
+          <w:color w:val="auto"/>
+          <w:sz w:val="28"/>
+          <w:szCs w:val="28"/>
+        </w:rPr>
+        <w:t xml:space="preserve">Рисунок </w:t>
+      </w:r>
+      <w:r>
+        <w:rPr>
+          <w:rFonts w:ascii="Times New Roman" w:hAnsi="Times New Roman" w:cs="Times New Roman"/>
+          <w:b w:val="0"/>
+          <w:color w:val="auto"/>
+          <w:sz w:val="28"/>
+          <w:szCs w:val="28"/>
+        </w:rPr>
+        <w:fldChar w:fldCharType="begin"/>
+      </w:r>
+      <w:r>
+        <w:rPr>
+          <w:rFonts w:ascii="Times New Roman" w:hAnsi="Times New Roman" w:cs="Times New Roman"/>
+          <w:b w:val="0"/>
+          <w:color w:val="auto"/>
+          <w:sz w:val="28"/>
+          <w:szCs w:val="28"/>
+        </w:rPr>
+        <w:instrText xml:space="preserve"> SEQ Рисунок \* ARABIC </w:instrText>
+      </w:r>
+      <w:r>
+        <w:rPr>
+          <w:rFonts w:ascii="Times New Roman" w:hAnsi="Times New Roman" w:cs="Times New Roman"/>
+          <w:b w:val="0"/>
+          <w:color w:val="auto"/>
+          <w:sz w:val="28"/>
+          <w:szCs w:val="28"/>
+        </w:rPr>
+        <w:fldChar w:fldCharType="separate"/>
+      </w:r>
+      <w:r>
+        <w:rPr>
+          <w:rFonts w:ascii="Times New Roman" w:hAnsi="Times New Roman" w:cs="Times New Roman"/>
+          <w:b w:val="0"/>
+          <w:noProof/>
+          <w:color w:val="auto"/>
+          <w:sz w:val="28"/>
+          <w:szCs w:val="28"/>
+        </w:rPr>
+        <w:t>7</w:t>
+      </w:r>
+      <w:r>
+        <w:rPr>
+          <w:rFonts w:ascii="Times New Roman" w:hAnsi="Times New Roman" w:cs="Times New Roman"/>
+          <w:b w:val="0"/>
+          <w:color w:val="auto"/>
+          <w:sz w:val="28"/>
+          <w:szCs w:val="28"/>
+        </w:rPr>
+        <w:fldChar w:fldCharType="end"/>
+      </w:r>
+      <w:bookmarkEnd w:id="20"/>
+      <w:r>
+        <w:rPr>
+          <w:rFonts w:ascii="Times New Roman" w:hAnsi="Times New Roman" w:cs="Times New Roman"/>
+          <w:b w:val="0"/>
+          <w:color w:val="auto"/>
+          <w:sz w:val="28"/>
+          <w:szCs w:val="28"/>
+        </w:rPr>
+        <w:t xml:space="preserve"> - вузы-партнеры отдельной школы</w:t>
+      </w:r>
+    </w:p>
+    <w:p>
+      <w:pPr>
+        <w:keepNext/>
+        <w:jc w:val="center"/>
+      </w:pPr>
+      <w:r>
+        <w:lastRenderedPageBreak/>
+        <w:drawing>
+          <wp:inline distT="0" distB="0" distL="0" distR="0" wp14:anchorId="76CB1E7F" wp14:editId="695DDDA1">
+            <wp:extent cx="5939790" cy="2667970"/>
+            <wp:effectExtent l="0" t="0" r="3810" b="0"/>
+            <wp:docPr id="8" name="Рисунок 8"/>
+            <wp:cNvGraphicFramePr>
+              <a:graphicFrameLocks xmlns:a="http://schemas.openxmlformats.org/drawingml/2006/main" noChangeAspect="1"/>
+            </wp:cNvGraphicFramePr>
+            <a:graphic xmlns:a="http://schemas.openxmlformats.org/drawingml/2006/main">
+              <a:graphicData uri="http://schemas.openxmlformats.org/drawingml/2006/picture">
+                <pic:pic xmlns:pic="http://schemas.openxmlformats.org/drawingml/2006/picture">
+                  <pic:nvPicPr>
+                    <pic:cNvPr id="0" name=""/>
+                    <pic:cNvPicPr/>
+                  </pic:nvPicPr>
+                  <pic:blipFill>
+                    <a:blip r:embed="rId18"/>
+                    <a:stretch>
+                      <a:fillRect/>
+                    </a:stretch>
+                  </pic:blipFill>
+                  <pic:spPr>
+                    <a:xfrm>
+                      <a:off x="0" y="0"/>
+                      <a:ext cx="5939790" cy="2667970"/>
+                    </a:xfrm>
+                    <a:prstGeom prst="rect">
+                      <a:avLst/>
+                    </a:prstGeom>
+                  </pic:spPr>
+                </pic:pic>
+              </a:graphicData>
+            </a:graphic>
+          </wp:inline>
+        </w:drawing>
+      </w:r>
+    </w:p>
+    <w:p>
+      <w:pPr>
+        <w:pStyle w:val="af0"/>
+        <w:jc w:val="center"/>
+        <w:rPr>
+          <w:rFonts w:ascii="Times New Roman" w:hAnsi="Times New Roman" w:cs="Times New Roman"/>
+          <w:b w:val="0"/>
+          <w:color w:val="auto"/>
+          <w:sz w:val="28"/>
+          <w:szCs w:val="28"/>
+        </w:rPr>
+      </w:pPr>
+      <w:bookmarkStart w:id="21" w:name="_Ref125490518"/>
+      <w:r>
+        <w:rPr>
+          <w:rFonts w:ascii="Times New Roman" w:hAnsi="Times New Roman" w:cs="Times New Roman"/>
+          <w:b w:val="0"/>
+          <w:color w:val="auto"/>
+          <w:sz w:val="28"/>
+          <w:szCs w:val="28"/>
+        </w:rPr>
+        <w:t xml:space="preserve">Рисунок </w:t>
+      </w:r>
+      <w:r>
+        <w:rPr>
+          <w:rFonts w:ascii="Times New Roman" w:hAnsi="Times New Roman" w:cs="Times New Roman"/>
+          <w:b w:val="0"/>
+          <w:color w:val="auto"/>
+          <w:sz w:val="28"/>
+          <w:szCs w:val="28"/>
+        </w:rPr>
+        <w:fldChar w:fldCharType="begin"/>
+      </w:r>
+      <w:r>
+        <w:rPr>
+          <w:rFonts w:ascii="Times New Roman" w:hAnsi="Times New Roman" w:cs="Times New Roman"/>
+          <w:b w:val="0"/>
+          <w:color w:val="auto"/>
+          <w:sz w:val="28"/>
+          <w:szCs w:val="28"/>
+        </w:rPr>
+        <w:instrText xml:space="preserve"> SEQ Рисунок \* ARABIC </w:instrText>
+      </w:r>
+      <w:r>
+        <w:rPr>
+          <w:rFonts w:ascii="Times New Roman" w:hAnsi="Times New Roman" w:cs="Times New Roman"/>
+          <w:b w:val="0"/>
+          <w:color w:val="auto"/>
+          <w:sz w:val="28"/>
+          <w:szCs w:val="28"/>
+        </w:rPr>
+        <w:fldChar w:fldCharType="separate"/>
+      </w:r>
+      <w:r>
+        <w:rPr>
+          <w:rFonts w:ascii="Times New Roman" w:hAnsi="Times New Roman" w:cs="Times New Roman"/>
+          <w:b w:val="0"/>
+          <w:noProof/>
+          <w:color w:val="auto"/>
+          <w:sz w:val="28"/>
+          <w:szCs w:val="28"/>
+        </w:rPr>
+        <w:t>8</w:t>
+      </w:r>
+      <w:r>
+        <w:rPr>
+          <w:rFonts w:ascii="Times New Roman" w:hAnsi="Times New Roman" w:cs="Times New Roman"/>
+          <w:b w:val="0"/>
+          <w:color w:val="auto"/>
+          <w:sz w:val="28"/>
+          <w:szCs w:val="28"/>
+        </w:rPr>
+        <w:fldChar w:fldCharType="end"/>
+      </w:r>
+      <w:bookmarkEnd w:id="21"/>
+      <w:r>
+        <w:rPr>
+          <w:rFonts w:ascii="Times New Roman" w:hAnsi="Times New Roman" w:cs="Times New Roman"/>
+          <w:b w:val="0"/>
+          <w:color w:val="auto"/>
+          <w:sz w:val="28"/>
+          <w:szCs w:val="28"/>
+        </w:rPr>
+        <w:t xml:space="preserve"> - дополнительное образование</w:t>
+      </w:r>
+    </w:p>
     <w:sectPr>
-      <w:footerReference w:type="default" r:id="rId14"/>
+      <w:footerReference w:type="default" r:id="rId19"/>
       <w:pgSz w:w="11906" w:h="16838"/>
       <w:pgMar w:top="1134" w:right="851" w:bottom="1134" w:left="1701" w:header="709" w:footer="709" w:gutter="0"/>
       <w:cols w:space="708"/>
@@ -9318,7 +11475,7 @@
           <w:rPr>
             <w:noProof/>
           </w:rPr>
-          <w:t>12</w:t>
+          <w:t>10</w:t>
         </w:r>
         <w:r>
           <w:fldChar w:fldCharType="end"/>
@@ -9354,6 +11511,107 @@
       <w:r>
         <w:continuationSeparator/>
       </w:r>
+    </w:p>
+  </w:footnote>
+  <w:footnote w:id="1">
+    <w:p>
+      <w:pPr>
+        <w:pStyle w:val="af4"/>
+        <w:jc w:val="both"/>
+      </w:pPr>
+      <w:r>
+        <w:rPr>
+          <w:rStyle w:val="af6"/>
+        </w:rPr>
+        <w:footnoteRef/>
+      </w:r>
+      <w:r>
+        <w:t xml:space="preserve"> </w:t>
+      </w:r>
+      <w:r>
+        <w:rPr>
+          <w:rFonts w:ascii="Times New Roman" w:hAnsi="Times New Roman" w:cs="Times New Roman"/>
+          <w:sz w:val="28"/>
+          <w:szCs w:val="28"/>
+        </w:rPr>
+        <w:t>На сайтах могут прису</w:t>
+      </w:r>
+      <w:r>
+        <w:rPr>
+          <w:rFonts w:ascii="Times New Roman" w:hAnsi="Times New Roman" w:cs="Times New Roman"/>
+          <w:sz w:val="28"/>
+          <w:szCs w:val="28"/>
+        </w:rPr>
+        <w:t>т</w:t>
+      </w:r>
+      <w:r>
+        <w:rPr>
+          <w:rFonts w:ascii="Times New Roman" w:hAnsi="Times New Roman" w:cs="Times New Roman"/>
+          <w:sz w:val="28"/>
+          <w:szCs w:val="28"/>
+        </w:rPr>
+        <w:t xml:space="preserve">ствовать элементы, появляющиеся после совершения определенных действий. Например, информацию в свернутых таблицах можно получить только после нажатия на заголовок таблицы. </w:t>
+      </w:r>
+      <w:proofErr w:type="gramStart"/>
+      <w:r>
+        <w:rPr>
+          <w:rFonts w:ascii="Times New Roman" w:hAnsi="Times New Roman" w:cs="Times New Roman"/>
+          <w:i/>
+          <w:sz w:val="28"/>
+          <w:szCs w:val="28"/>
+          <w:lang w:val="en-US"/>
+        </w:rPr>
+        <w:t>Selenium</w:t>
+      </w:r>
+      <w:r>
+        <w:rPr>
+          <w:rFonts w:ascii="Times New Roman" w:hAnsi="Times New Roman" w:cs="Times New Roman"/>
+          <w:sz w:val="28"/>
+          <w:szCs w:val="28"/>
+        </w:rPr>
+        <w:t xml:space="preserve"> </w:t>
+      </w:r>
+      <w:r>
+        <w:rPr>
+          <w:rFonts w:ascii="Times New Roman" w:hAnsi="Times New Roman" w:cs="Times New Roman"/>
+          <w:sz w:val="28"/>
+          <w:szCs w:val="28"/>
+        </w:rPr>
+        <w:t>пре</w:t>
+      </w:r>
+      <w:r>
+        <w:rPr>
+          <w:rFonts w:ascii="Times New Roman" w:hAnsi="Times New Roman" w:cs="Times New Roman"/>
+          <w:sz w:val="28"/>
+          <w:szCs w:val="28"/>
+        </w:rPr>
+        <w:t>д</w:t>
+      </w:r>
+      <w:r>
+        <w:rPr>
+          <w:rFonts w:ascii="Times New Roman" w:hAnsi="Times New Roman" w:cs="Times New Roman"/>
+          <w:sz w:val="28"/>
+          <w:szCs w:val="28"/>
+        </w:rPr>
+        <w:t>лагает удобный функционал для совершения подобных манипуляций, поэт</w:t>
+      </w:r>
+      <w:r>
+        <w:rPr>
+          <w:rFonts w:ascii="Times New Roman" w:hAnsi="Times New Roman" w:cs="Times New Roman"/>
+          <w:sz w:val="28"/>
+          <w:szCs w:val="28"/>
+        </w:rPr>
+        <w:t>о</w:t>
+      </w:r>
+      <w:r>
+        <w:rPr>
+          <w:rFonts w:ascii="Times New Roman" w:hAnsi="Times New Roman" w:cs="Times New Roman"/>
+          <w:sz w:val="28"/>
+          <w:szCs w:val="28"/>
+        </w:rPr>
+        <w:t>му мы используем именно эту библиотеку.</w:t>
+      </w:r>
+      <w:proofErr w:type="gramEnd"/>
     </w:p>
   </w:footnote>
 </w:footnotes>
@@ -12056,6 +14314,84 @@
       <w:szCs w:val="18"/>
     </w:rPr>
   </w:style>
+  <w:style w:type="paragraph" w:styleId="af1">
+    <w:name w:val="endnote text"/>
+    <w:basedOn w:val="a"/>
+    <w:link w:val="af2"/>
+    <w:uiPriority w:val="99"/>
+    <w:semiHidden/>
+    <w:unhideWhenUsed/>
+    <w:rsid w:val="00FB77D6"/>
+    <w:pPr>
+      <w:spacing w:after="0" w:line="240" w:lineRule="auto"/>
+    </w:pPr>
+    <w:rPr>
+      <w:sz w:val="20"/>
+      <w:szCs w:val="20"/>
+    </w:rPr>
+  </w:style>
+  <w:style w:type="character" w:customStyle="1" w:styleId="af2">
+    <w:name w:val="Текст концевой сноски Знак"/>
+    <w:basedOn w:val="a0"/>
+    <w:link w:val="af1"/>
+    <w:uiPriority w:val="99"/>
+    <w:semiHidden/>
+    <w:rsid w:val="00FB77D6"/>
+    <w:rPr>
+      <w:sz w:val="20"/>
+      <w:szCs w:val="20"/>
+    </w:rPr>
+  </w:style>
+  <w:style w:type="character" w:styleId="af3">
+    <w:name w:val="endnote reference"/>
+    <w:basedOn w:val="a0"/>
+    <w:uiPriority w:val="99"/>
+    <w:semiHidden/>
+    <w:unhideWhenUsed/>
+    <w:rsid w:val="00FB77D6"/>
+    <w:rPr>
+      <w:vertAlign w:val="superscript"/>
+    </w:rPr>
+  </w:style>
+  <w:style w:type="paragraph" w:styleId="af4">
+    <w:name w:val="footnote text"/>
+    <w:basedOn w:val="a"/>
+    <w:link w:val="af5"/>
+    <w:uiPriority w:val="99"/>
+    <w:semiHidden/>
+    <w:unhideWhenUsed/>
+    <w:rsid w:val="00FB77D6"/>
+    <w:pPr>
+      <w:spacing w:after="0" w:line="240" w:lineRule="auto"/>
+    </w:pPr>
+    <w:rPr>
+      <w:sz w:val="20"/>
+      <w:szCs w:val="20"/>
+    </w:rPr>
+  </w:style>
+  <w:style w:type="character" w:customStyle="1" w:styleId="af5">
+    <w:name w:val="Текст сноски Знак"/>
+    <w:basedOn w:val="a0"/>
+    <w:link w:val="af4"/>
+    <w:uiPriority w:val="99"/>
+    <w:semiHidden/>
+    <w:rsid w:val="00FB77D6"/>
+    <w:rPr>
+      <w:sz w:val="20"/>
+      <w:szCs w:val="20"/>
+    </w:rPr>
+  </w:style>
+  <w:style w:type="character" w:styleId="af6">
+    <w:name w:val="footnote reference"/>
+    <w:basedOn w:val="a0"/>
+    <w:uiPriority w:val="99"/>
+    <w:semiHidden/>
+    <w:unhideWhenUsed/>
+    <w:rsid w:val="00FB77D6"/>
+    <w:rPr>
+      <w:vertAlign w:val="superscript"/>
+    </w:rPr>
+  </w:style>
 </w:styles>
 </file>
 
@@ -12647,6 +14983,84 @@
       <w:szCs w:val="18"/>
     </w:rPr>
   </w:style>
+  <w:style w:type="paragraph" w:styleId="af1">
+    <w:name w:val="endnote text"/>
+    <w:basedOn w:val="a"/>
+    <w:link w:val="af2"/>
+    <w:uiPriority w:val="99"/>
+    <w:semiHidden/>
+    <w:unhideWhenUsed/>
+    <w:rsid w:val="00FB77D6"/>
+    <w:pPr>
+      <w:spacing w:after="0" w:line="240" w:lineRule="auto"/>
+    </w:pPr>
+    <w:rPr>
+      <w:sz w:val="20"/>
+      <w:szCs w:val="20"/>
+    </w:rPr>
+  </w:style>
+  <w:style w:type="character" w:customStyle="1" w:styleId="af2">
+    <w:name w:val="Текст концевой сноски Знак"/>
+    <w:basedOn w:val="a0"/>
+    <w:link w:val="af1"/>
+    <w:uiPriority w:val="99"/>
+    <w:semiHidden/>
+    <w:rsid w:val="00FB77D6"/>
+    <w:rPr>
+      <w:sz w:val="20"/>
+      <w:szCs w:val="20"/>
+    </w:rPr>
+  </w:style>
+  <w:style w:type="character" w:styleId="af3">
+    <w:name w:val="endnote reference"/>
+    <w:basedOn w:val="a0"/>
+    <w:uiPriority w:val="99"/>
+    <w:semiHidden/>
+    <w:unhideWhenUsed/>
+    <w:rsid w:val="00FB77D6"/>
+    <w:rPr>
+      <w:vertAlign w:val="superscript"/>
+    </w:rPr>
+  </w:style>
+  <w:style w:type="paragraph" w:styleId="af4">
+    <w:name w:val="footnote text"/>
+    <w:basedOn w:val="a"/>
+    <w:link w:val="af5"/>
+    <w:uiPriority w:val="99"/>
+    <w:semiHidden/>
+    <w:unhideWhenUsed/>
+    <w:rsid w:val="00FB77D6"/>
+    <w:pPr>
+      <w:spacing w:after="0" w:line="240" w:lineRule="auto"/>
+    </w:pPr>
+    <w:rPr>
+      <w:sz w:val="20"/>
+      <w:szCs w:val="20"/>
+    </w:rPr>
+  </w:style>
+  <w:style w:type="character" w:customStyle="1" w:styleId="af5">
+    <w:name w:val="Текст сноски Знак"/>
+    <w:basedOn w:val="a0"/>
+    <w:link w:val="af4"/>
+    <w:uiPriority w:val="99"/>
+    <w:semiHidden/>
+    <w:rsid w:val="00FB77D6"/>
+    <w:rPr>
+      <w:sz w:val="20"/>
+      <w:szCs w:val="20"/>
+    </w:rPr>
+  </w:style>
+  <w:style w:type="character" w:styleId="af6">
+    <w:name w:val="footnote reference"/>
+    <w:basedOn w:val="a0"/>
+    <w:uiPriority w:val="99"/>
+    <w:semiHidden/>
+    <w:unhideWhenUsed/>
+    <w:rsid w:val="00FB77D6"/>
+    <w:rPr>
+      <w:vertAlign w:val="superscript"/>
+    </w:rPr>
+  </w:style>
 </w:styles>
 </file>
 
@@ -12940,7 +15354,7 @@
 </file>
 
 <file path=customXml/itemProps1.xml><?xml version="1.0" encoding="utf-8"?>
-<ds:datastoreItem xmlns:ds="http://schemas.openxmlformats.org/officeDocument/2006/customXml" ds:itemID="{09B2CB18-14BF-42E9-A369-B39AA1CDAA7A}">
+<ds:datastoreItem xmlns:ds="http://schemas.openxmlformats.org/officeDocument/2006/customXml" ds:itemID="{24563F49-BB6E-4E5D-A9E6-61610295A0BC}">
   <ds:schemaRefs>
     <ds:schemaRef ds:uri="http://schemas.openxmlformats.org/officeDocument/2006/bibliography"/>
   </ds:schemaRefs>

</xml_diff>